<commit_message>
fitur edit pada pesanan
</commit_message>
<xml_diff>
--- a/documentation/dokumentasi-admin-word.docx
+++ b/documentation/dokumentasi-admin-word.docx
@@ -648,12 +648,85 @@
       <w:pPr>
         <w:rPr>
           <w:rFonts w:ascii="Times New Roman" w:hAnsi="Times New Roman" w:cs="Times New Roman"/>
-          <w:b/>
-          <w:bCs/>
-          <w:sz w:val="28"/>
-          <w:szCs w:val="28"/>
-        </w:rPr>
-      </w:pPr>
+          <w:sz w:val="24"/>
+          <w:szCs w:val="24"/>
+        </w:rPr>
+      </w:pPr>
+    </w:p>
+    <w:p>
+      <w:pPr>
+        <w:rPr>
+          <w:rFonts w:ascii="Times New Roman" w:hAnsi="Times New Roman" w:cs="Times New Roman"/>
+          <w:sz w:val="24"/>
+          <w:szCs w:val="24"/>
+        </w:rPr>
+      </w:pPr>
+      <w:r>
+        <w:rPr>
+          <w:rFonts w:ascii="Times New Roman" w:hAnsi="Times New Roman" w:cs="Times New Roman"/>
+          <w:sz w:val="24"/>
+          <w:szCs w:val="24"/>
+        </w:rPr>
+        <w:t>fitur edit pada pesanan , ketika kita klik edit , maka akan muncul gambar seperti di bawah ini.</w:t>
+      </w:r>
+    </w:p>
+    <w:p>
+      <w:pPr>
+        <w:rPr>
+          <w:rFonts w:ascii="Times New Roman" w:hAnsi="Times New Roman" w:cs="Times New Roman"/>
+          <w:sz w:val="24"/>
+          <w:szCs w:val="24"/>
+        </w:rPr>
+      </w:pPr>
+      <w:r>
+        <w:rPr>
+          <w:rFonts w:ascii="Times New Roman" w:hAnsi="Times New Roman" w:cs="Times New Roman"/>
+          <w:noProof/>
+          <w:sz w:val="24"/>
+          <w:szCs w:val="24"/>
+        </w:rPr>
+        <w:drawing>
+          <wp:inline distT="0" distB="0" distL="0" distR="0" wp14:anchorId="351C7AB5" wp14:editId="3DEF1938">
+            <wp:extent cx="5731510" cy="4097655"/>
+            <wp:effectExtent l="0" t="0" r="2540" b="0"/>
+            <wp:docPr id="1772338890" name="Picture 8"/>
+            <wp:cNvGraphicFramePr>
+              <a:graphicFrameLocks xmlns:a="http://schemas.openxmlformats.org/drawingml/2006/main" noChangeAspect="1"/>
+            </wp:cNvGraphicFramePr>
+            <a:graphic xmlns:a="http://schemas.openxmlformats.org/drawingml/2006/main">
+              <a:graphicData uri="http://schemas.openxmlformats.org/drawingml/2006/picture">
+                <pic:pic xmlns:pic="http://schemas.openxmlformats.org/drawingml/2006/picture">
+                  <pic:nvPicPr>
+                    <pic:cNvPr id="1772338890" name="Picture 1772338890"/>
+                    <pic:cNvPicPr/>
+                  </pic:nvPicPr>
+                  <pic:blipFill>
+                    <a:blip r:embed="rId8">
+                      <a:extLst>
+                        <a:ext uri="{28A0092B-C50C-407E-A947-70E740481C1C}">
+                          <a14:useLocalDpi xmlns:a14="http://schemas.microsoft.com/office/drawing/2010/main" val="0"/>
+                        </a:ext>
+                      </a:extLst>
+                    </a:blip>
+                    <a:stretch>
+                      <a:fillRect/>
+                    </a:stretch>
+                  </pic:blipFill>
+                  <pic:spPr>
+                    <a:xfrm>
+                      <a:off x="0" y="0"/>
+                      <a:ext cx="5731510" cy="4097655"/>
+                    </a:xfrm>
+                    <a:prstGeom prst="rect">
+                      <a:avLst/>
+                    </a:prstGeom>
+                  </pic:spPr>
+                </pic:pic>
+              </a:graphicData>
+            </a:graphic>
+          </wp:inline>
+        </w:drawing>
+      </w:r>
     </w:p>
     <w:sectPr>
       <w:pgSz w:w="11906" w:h="16838"/>

</xml_diff>

<commit_message>
fitur paket pada admin
</commit_message>
<xml_diff>
--- a/documentation/dokumentasi-admin-word.docx
+++ b/documentation/dokumentasi-admin-word.docx
@@ -752,7 +752,15 @@
           <w:szCs w:val="24"/>
         </w:rPr>
         <w:lastRenderedPageBreak/>
-        <w:t xml:space="preserve">Fitur ketiga ada “Paket” , di fitur paket ada menampilkan 3 jenis paket yaitu paket “reguler” “kilat” dan “spesial” , lalu ada biaya , waktu dan status . beda dari ketiga jenis paket adalah harga dan juga berapa hari penyelesaian pesanan . lebih jelasnya bisa di lihat pada gambar di bawah ini . </w:t>
+        <w:t>Fitur ketiga ada “Paket” , di fitur paket ada menampilkan 3 jenis paket yaitu paket “reguler” “kilat” dan “spesial” , lalu ada biaya , waktu dan status . beda dari ketiga jenis paket adalah harga dan juga berapa hari penyelesaian pesanan . lebih jelasnya bisa di lihat pada gambar di bawah ini</w:t>
+      </w:r>
+      <w:r>
+        <w:rPr>
+          <w:rFonts w:ascii="Times New Roman" w:hAnsi="Times New Roman" w:cs="Times New Roman"/>
+          <w:sz w:val="24"/>
+          <w:szCs w:val="24"/>
+        </w:rPr>
+        <w:t xml:space="preserve"> . </w:t>
       </w:r>
     </w:p>
     <w:p>

</xml_diff>

<commit_message>
lanjutan panduan admin fitur paket
</commit_message>
<xml_diff>
--- a/documentation/dokumentasi-admin-word.docx
+++ b/documentation/dokumentasi-admin-word.docx
@@ -752,34 +752,40 @@
           <w:szCs w:val="24"/>
         </w:rPr>
         <w:lastRenderedPageBreak/>
-        <w:t>Fitur ketiga ada “Paket” , di fitur paket ada menampilkan 3 jenis paket yaitu paket “reguler” “kilat” dan “spesial” , lalu ada biaya , waktu dan status . beda dari ketiga jenis paket adalah harga dan juga berapa hari penyelesaian pesanan . lebih jelasnya bisa di lihat pada gambar di bawah ini</w:t>
-      </w:r>
-      <w:r>
-        <w:rPr>
-          <w:rFonts w:ascii="Times New Roman" w:hAnsi="Times New Roman" w:cs="Times New Roman"/>
-          <w:sz w:val="24"/>
-          <w:szCs w:val="24"/>
-        </w:rPr>
-        <w:t xml:space="preserve"> . </w:t>
-      </w:r>
-    </w:p>
-    <w:p>
-      <w:pPr>
-        <w:rPr>
-          <w:rFonts w:ascii="Times New Roman" w:hAnsi="Times New Roman" w:cs="Times New Roman"/>
-          <w:sz w:val="24"/>
-          <w:szCs w:val="24"/>
-        </w:rPr>
-      </w:pPr>
-    </w:p>
-    <w:p>
-      <w:pPr>
-        <w:rPr>
-          <w:rFonts w:ascii="Times New Roman" w:hAnsi="Times New Roman" w:cs="Times New Roman"/>
-          <w:sz w:val="24"/>
-          <w:szCs w:val="24"/>
-        </w:rPr>
-      </w:pPr>
+        <w:t xml:space="preserve">Fitur ketiga ada “Paket” , di fitur paket ada menampilkan 3 jenis paket yaitu paket “reguler” “kilat” dan “spesial” , lalu ada biaya , waktu dan status . </w:t>
+      </w:r>
+      <w:r>
+        <w:rPr>
+          <w:rFonts w:ascii="Times New Roman" w:hAnsi="Times New Roman" w:cs="Times New Roman"/>
+          <w:sz w:val="24"/>
+          <w:szCs w:val="24"/>
+        </w:rPr>
+        <w:t>per</w:t>
+      </w:r>
+      <w:r>
+        <w:rPr>
+          <w:rFonts w:ascii="Times New Roman" w:hAnsi="Times New Roman" w:cs="Times New Roman"/>
+          <w:sz w:val="24"/>
+          <w:szCs w:val="24"/>
+        </w:rPr>
+        <w:t>beda</w:t>
+      </w:r>
+      <w:r>
+        <w:rPr>
+          <w:rFonts w:ascii="Times New Roman" w:hAnsi="Times New Roman" w:cs="Times New Roman"/>
+          <w:sz w:val="24"/>
+          <w:szCs w:val="24"/>
+        </w:rPr>
+        <w:t xml:space="preserve">an </w:t>
+      </w:r>
+      <w:r>
+        <w:rPr>
+          <w:rFonts w:ascii="Times New Roman" w:hAnsi="Times New Roman" w:cs="Times New Roman"/>
+          <w:sz w:val="24"/>
+          <w:szCs w:val="24"/>
+        </w:rPr>
+        <w:t xml:space="preserve"> dari ketiga jenis paket adalah harga dan juga berapa hari penyelesaian pesanan . </w:t>
+      </w:r>
     </w:p>
     <w:p>
       <w:pPr>

</xml_diff>

<commit_message>
tampilan fitur paket pada admin
</commit_message>
<xml_diff>
--- a/documentation/dokumentasi-admin-word.docx
+++ b/documentation/dokumentasi-admin-word.docx
@@ -795,6 +795,64 @@
           <w:szCs w:val="24"/>
         </w:rPr>
       </w:pPr>
+    </w:p>
+    <w:p>
+      <w:pPr>
+        <w:rPr>
+          <w:rFonts w:ascii="Times New Roman" w:hAnsi="Times New Roman" w:cs="Times New Roman"/>
+          <w:sz w:val="24"/>
+          <w:szCs w:val="24"/>
+        </w:rPr>
+      </w:pPr>
+      <w:r>
+        <w:rPr>
+          <w:rFonts w:ascii="Times New Roman" w:hAnsi="Times New Roman" w:cs="Times New Roman"/>
+          <w:noProof/>
+          <w:sz w:val="24"/>
+          <w:szCs w:val="24"/>
+        </w:rPr>
+        <w:drawing>
+          <wp:inline distT="0" distB="0" distL="0" distR="0" wp14:anchorId="63A15201" wp14:editId="7C1DCC33">
+            <wp:extent cx="5731510" cy="2099945"/>
+            <wp:effectExtent l="0" t="0" r="2540" b="0"/>
+            <wp:docPr id="1778815754" name="Picture 1"/>
+            <wp:cNvGraphicFramePr>
+              <a:graphicFrameLocks xmlns:a="http://schemas.openxmlformats.org/drawingml/2006/main" noChangeAspect="1"/>
+            </wp:cNvGraphicFramePr>
+            <a:graphic xmlns:a="http://schemas.openxmlformats.org/drawingml/2006/main">
+              <a:graphicData uri="http://schemas.openxmlformats.org/drawingml/2006/picture">
+                <pic:pic xmlns:pic="http://schemas.openxmlformats.org/drawingml/2006/picture">
+                  <pic:nvPicPr>
+                    <pic:cNvPr id="1778815754" name="Picture 1778815754"/>
+                    <pic:cNvPicPr/>
+                  </pic:nvPicPr>
+                  <pic:blipFill>
+                    <a:blip r:embed="rId9">
+                      <a:extLst>
+                        <a:ext uri="{28A0092B-C50C-407E-A947-70E740481C1C}">
+                          <a14:useLocalDpi xmlns:a14="http://schemas.microsoft.com/office/drawing/2010/main" val="0"/>
+                        </a:ext>
+                      </a:extLst>
+                    </a:blip>
+                    <a:stretch>
+                      <a:fillRect/>
+                    </a:stretch>
+                  </pic:blipFill>
+                  <pic:spPr>
+                    <a:xfrm>
+                      <a:off x="0" y="0"/>
+                      <a:ext cx="5731510" cy="2099945"/>
+                    </a:xfrm>
+                    <a:prstGeom prst="rect">
+                      <a:avLst/>
+                    </a:prstGeom>
+                  </pic:spPr>
+                </pic:pic>
+              </a:graphicData>
+            </a:graphic>
+          </wp:inline>
+        </w:drawing>
+      </w:r>
     </w:p>
     <w:sectPr>
       <w:pgSz w:w="11906" w:h="16838"/>

</xml_diff>

<commit_message>
edit dan delete fitur paket pada admin
</commit_message>
<xml_diff>
--- a/documentation/dokumentasi-admin-word.docx
+++ b/documentation/dokumentasi-admin-word.docx
@@ -852,6 +852,32 @@
             </a:graphic>
           </wp:inline>
         </w:drawing>
+      </w:r>
+    </w:p>
+    <w:p>
+      <w:pPr>
+        <w:rPr>
+          <w:rFonts w:ascii="Times New Roman" w:hAnsi="Times New Roman" w:cs="Times New Roman"/>
+          <w:sz w:val="24"/>
+          <w:szCs w:val="24"/>
+        </w:rPr>
+      </w:pPr>
+    </w:p>
+    <w:p>
+      <w:pPr>
+        <w:rPr>
+          <w:rFonts w:ascii="Times New Roman" w:hAnsi="Times New Roman" w:cs="Times New Roman"/>
+          <w:sz w:val="24"/>
+          <w:szCs w:val="24"/>
+        </w:rPr>
+      </w:pPr>
+      <w:r>
+        <w:rPr>
+          <w:rFonts w:ascii="Times New Roman" w:hAnsi="Times New Roman" w:cs="Times New Roman"/>
+          <w:sz w:val="24"/>
+          <w:szCs w:val="24"/>
+        </w:rPr>
+        <w:t xml:space="preserve">Di fitur paket juga terdapat  “edit” dan “delete” . </w:t>
       </w:r>
     </w:p>
     <w:sectPr>

</xml_diff>

<commit_message>
fitur user pada admin ,
</commit_message>
<xml_diff>
--- a/documentation/dokumentasi-admin-word.docx
+++ b/documentation/dokumentasi-admin-word.docx
@@ -879,6 +879,269 @@
         </w:rPr>
         <w:t xml:space="preserve">Di fitur paket juga terdapat  “edit” dan “delete” . </w:t>
       </w:r>
+    </w:p>
+    <w:p>
+      <w:pPr>
+        <w:rPr>
+          <w:rFonts w:ascii="Times New Roman" w:hAnsi="Times New Roman" w:cs="Times New Roman"/>
+          <w:sz w:val="24"/>
+          <w:szCs w:val="24"/>
+        </w:rPr>
+      </w:pPr>
+    </w:p>
+    <w:p>
+      <w:pPr>
+        <w:rPr>
+          <w:rFonts w:ascii="Times New Roman" w:hAnsi="Times New Roman" w:cs="Times New Roman"/>
+          <w:sz w:val="24"/>
+          <w:szCs w:val="24"/>
+        </w:rPr>
+      </w:pPr>
+    </w:p>
+    <w:p>
+      <w:pPr>
+        <w:rPr>
+          <w:rFonts w:ascii="Times New Roman" w:hAnsi="Times New Roman" w:cs="Times New Roman"/>
+          <w:sz w:val="24"/>
+          <w:szCs w:val="24"/>
+        </w:rPr>
+      </w:pPr>
+    </w:p>
+    <w:p>
+      <w:pPr>
+        <w:rPr>
+          <w:rFonts w:ascii="Times New Roman" w:hAnsi="Times New Roman" w:cs="Times New Roman"/>
+          <w:sz w:val="24"/>
+          <w:szCs w:val="24"/>
+        </w:rPr>
+      </w:pPr>
+      <w:r>
+        <w:rPr>
+          <w:rFonts w:ascii="Times New Roman" w:hAnsi="Times New Roman" w:cs="Times New Roman"/>
+          <w:sz w:val="24"/>
+          <w:szCs w:val="24"/>
+        </w:rPr>
+        <w:t xml:space="preserve">Yang ke empat ada fitur user , dimana admin bisa melihat data user atau pemesan , pesanan user , </w:t>
+      </w:r>
+      <w:r>
+        <w:rPr>
+          <w:rFonts w:ascii="Times New Roman" w:hAnsi="Times New Roman" w:cs="Times New Roman"/>
+          <w:sz w:val="24"/>
+          <w:szCs w:val="24"/>
+        </w:rPr>
+        <w:t xml:space="preserve">no hp user , serta tempat tinggal user . dan juga ada fitur edit dan delete pada fitur user . </w:t>
+      </w:r>
+    </w:p>
+    <w:p>
+      <w:pPr>
+        <w:rPr>
+          <w:rFonts w:ascii="Times New Roman" w:hAnsi="Times New Roman" w:cs="Times New Roman"/>
+          <w:sz w:val="24"/>
+          <w:szCs w:val="24"/>
+        </w:rPr>
+      </w:pPr>
+    </w:p>
+    <w:p>
+      <w:pPr>
+        <w:rPr>
+          <w:rFonts w:ascii="Times New Roman" w:hAnsi="Times New Roman" w:cs="Times New Roman"/>
+          <w:sz w:val="24"/>
+          <w:szCs w:val="24"/>
+        </w:rPr>
+      </w:pPr>
+    </w:p>
+    <w:p>
+      <w:pPr>
+        <w:rPr>
+          <w:rFonts w:ascii="Times New Roman" w:hAnsi="Times New Roman" w:cs="Times New Roman"/>
+          <w:sz w:val="24"/>
+          <w:szCs w:val="24"/>
+        </w:rPr>
+      </w:pPr>
+      <w:r>
+        <w:rPr>
+          <w:rFonts w:ascii="Times New Roman" w:hAnsi="Times New Roman" w:cs="Times New Roman"/>
+          <w:noProof/>
+          <w:sz w:val="24"/>
+          <w:szCs w:val="24"/>
+        </w:rPr>
+        <w:drawing>
+          <wp:inline distT="0" distB="0" distL="0" distR="0" wp14:anchorId="5C6C777E" wp14:editId="4E004F6A">
+            <wp:extent cx="5731510" cy="2777490"/>
+            <wp:effectExtent l="0" t="0" r="2540" b="3810"/>
+            <wp:docPr id="841515814" name="Picture 2"/>
+            <wp:cNvGraphicFramePr>
+              <a:graphicFrameLocks xmlns:a="http://schemas.openxmlformats.org/drawingml/2006/main" noChangeAspect="1"/>
+            </wp:cNvGraphicFramePr>
+            <a:graphic xmlns:a="http://schemas.openxmlformats.org/drawingml/2006/main">
+              <a:graphicData uri="http://schemas.openxmlformats.org/drawingml/2006/picture">
+                <pic:pic xmlns:pic="http://schemas.openxmlformats.org/drawingml/2006/picture">
+                  <pic:nvPicPr>
+                    <pic:cNvPr id="841515814" name="Picture 841515814"/>
+                    <pic:cNvPicPr/>
+                  </pic:nvPicPr>
+                  <pic:blipFill>
+                    <a:blip r:embed="rId10">
+                      <a:extLst>
+                        <a:ext uri="{28A0092B-C50C-407E-A947-70E740481C1C}">
+                          <a14:useLocalDpi xmlns:a14="http://schemas.microsoft.com/office/drawing/2010/main" val="0"/>
+                        </a:ext>
+                      </a:extLst>
+                    </a:blip>
+                    <a:stretch>
+                      <a:fillRect/>
+                    </a:stretch>
+                  </pic:blipFill>
+                  <pic:spPr>
+                    <a:xfrm>
+                      <a:off x="0" y="0"/>
+                      <a:ext cx="5731510" cy="2777490"/>
+                    </a:xfrm>
+                    <a:prstGeom prst="rect">
+                      <a:avLst/>
+                    </a:prstGeom>
+                  </pic:spPr>
+                </pic:pic>
+              </a:graphicData>
+            </a:graphic>
+          </wp:inline>
+        </w:drawing>
+      </w:r>
+    </w:p>
+    <w:p>
+      <w:pPr>
+        <w:rPr>
+          <w:rFonts w:ascii="Times New Roman" w:hAnsi="Times New Roman" w:cs="Times New Roman"/>
+          <w:sz w:val="24"/>
+          <w:szCs w:val="24"/>
+        </w:rPr>
+      </w:pPr>
+    </w:p>
+    <w:p>
+      <w:pPr>
+        <w:rPr>
+          <w:rFonts w:ascii="Times New Roman" w:hAnsi="Times New Roman" w:cs="Times New Roman"/>
+          <w:sz w:val="24"/>
+          <w:szCs w:val="24"/>
+        </w:rPr>
+      </w:pPr>
+    </w:p>
+    <w:p>
+      <w:pPr>
+        <w:rPr>
+          <w:rFonts w:ascii="Times New Roman" w:hAnsi="Times New Roman" w:cs="Times New Roman"/>
+          <w:sz w:val="24"/>
+          <w:szCs w:val="24"/>
+        </w:rPr>
+      </w:pPr>
+    </w:p>
+    <w:p>
+      <w:pPr>
+        <w:rPr>
+          <w:rFonts w:ascii="Times New Roman" w:hAnsi="Times New Roman" w:cs="Times New Roman"/>
+          <w:sz w:val="24"/>
+          <w:szCs w:val="24"/>
+        </w:rPr>
+      </w:pPr>
+    </w:p>
+    <w:p>
+      <w:pPr>
+        <w:rPr>
+          <w:rFonts w:ascii="Times New Roman" w:hAnsi="Times New Roman" w:cs="Times New Roman"/>
+          <w:sz w:val="24"/>
+          <w:szCs w:val="24"/>
+        </w:rPr>
+      </w:pPr>
+    </w:p>
+    <w:p>
+      <w:pPr>
+        <w:rPr>
+          <w:rFonts w:ascii="Times New Roman" w:hAnsi="Times New Roman" w:cs="Times New Roman"/>
+          <w:sz w:val="24"/>
+          <w:szCs w:val="24"/>
+        </w:rPr>
+      </w:pPr>
+    </w:p>
+    <w:p>
+      <w:pPr>
+        <w:rPr>
+          <w:rFonts w:ascii="Times New Roman" w:hAnsi="Times New Roman" w:cs="Times New Roman"/>
+          <w:sz w:val="24"/>
+          <w:szCs w:val="24"/>
+        </w:rPr>
+      </w:pPr>
+    </w:p>
+    <w:p>
+      <w:pPr>
+        <w:rPr>
+          <w:rFonts w:ascii="Times New Roman" w:hAnsi="Times New Roman" w:cs="Times New Roman"/>
+          <w:sz w:val="24"/>
+          <w:szCs w:val="24"/>
+        </w:rPr>
+      </w:pPr>
+    </w:p>
+    <w:p>
+      <w:pPr>
+        <w:rPr>
+          <w:rFonts w:ascii="Times New Roman" w:hAnsi="Times New Roman" w:cs="Times New Roman"/>
+          <w:sz w:val="24"/>
+          <w:szCs w:val="24"/>
+        </w:rPr>
+      </w:pPr>
+    </w:p>
+    <w:p>
+      <w:pPr>
+        <w:rPr>
+          <w:rFonts w:ascii="Times New Roman" w:hAnsi="Times New Roman" w:cs="Times New Roman"/>
+          <w:sz w:val="24"/>
+          <w:szCs w:val="24"/>
+        </w:rPr>
+      </w:pPr>
+    </w:p>
+    <w:p>
+      <w:pPr>
+        <w:rPr>
+          <w:rFonts w:ascii="Times New Roman" w:hAnsi="Times New Roman" w:cs="Times New Roman"/>
+          <w:sz w:val="24"/>
+          <w:szCs w:val="24"/>
+        </w:rPr>
+      </w:pPr>
+    </w:p>
+    <w:p>
+      <w:pPr>
+        <w:rPr>
+          <w:rFonts w:ascii="Times New Roman" w:hAnsi="Times New Roman" w:cs="Times New Roman"/>
+          <w:sz w:val="24"/>
+          <w:szCs w:val="24"/>
+        </w:rPr>
+      </w:pPr>
+    </w:p>
+    <w:p>
+      <w:pPr>
+        <w:rPr>
+          <w:rFonts w:ascii="Times New Roman" w:hAnsi="Times New Roman" w:cs="Times New Roman"/>
+          <w:sz w:val="24"/>
+          <w:szCs w:val="24"/>
+        </w:rPr>
+      </w:pPr>
+    </w:p>
+    <w:p>
+      <w:pPr>
+        <w:rPr>
+          <w:rFonts w:ascii="Times New Roman" w:hAnsi="Times New Roman" w:cs="Times New Roman"/>
+          <w:sz w:val="24"/>
+          <w:szCs w:val="24"/>
+        </w:rPr>
+      </w:pPr>
+    </w:p>
+    <w:p>
+      <w:pPr>
+        <w:rPr>
+          <w:rFonts w:ascii="Times New Roman" w:hAnsi="Times New Roman" w:cs="Times New Roman"/>
+          <w:sz w:val="24"/>
+          <w:szCs w:val="24"/>
+        </w:rPr>
+      </w:pPr>
     </w:p>
     <w:sectPr>
       <w:pgSz w:w="11906" w:h="16838"/>

</xml_diff>

<commit_message>
fitur user pd admin,bsa kelihatan siapa saja admin
</commit_message>
<xml_diff>
--- a/documentation/dokumentasi-admin-word.docx
+++ b/documentation/dokumentasi-admin-word.docx
@@ -906,15 +906,6 @@
           <w:szCs w:val="24"/>
         </w:rPr>
       </w:pPr>
-    </w:p>
-    <w:p>
-      <w:pPr>
-        <w:rPr>
-          <w:rFonts w:ascii="Times New Roman" w:hAnsi="Times New Roman" w:cs="Times New Roman"/>
-          <w:sz w:val="24"/>
-          <w:szCs w:val="24"/>
-        </w:rPr>
-      </w:pPr>
       <w:r>
         <w:rPr>
           <w:rFonts w:ascii="Times New Roman" w:hAnsi="Times New Roman" w:cs="Times New Roman"/>
@@ -931,15 +922,6 @@
         </w:rPr>
         <w:t xml:space="preserve">no hp user , serta tempat tinggal user . dan juga ada fitur edit dan delete pada fitur user . </w:t>
       </w:r>
-    </w:p>
-    <w:p>
-      <w:pPr>
-        <w:rPr>
-          <w:rFonts w:ascii="Times New Roman" w:hAnsi="Times New Roman" w:cs="Times New Roman"/>
-          <w:sz w:val="24"/>
-          <w:szCs w:val="24"/>
-        </w:rPr>
-      </w:pPr>
     </w:p>
     <w:p>
       <w:pPr>
@@ -1016,15 +998,14 @@
           <w:szCs w:val="24"/>
         </w:rPr>
       </w:pPr>
-    </w:p>
-    <w:p>
-      <w:pPr>
-        <w:rPr>
-          <w:rFonts w:ascii="Times New Roman" w:hAnsi="Times New Roman" w:cs="Times New Roman"/>
-          <w:sz w:val="24"/>
-          <w:szCs w:val="24"/>
-        </w:rPr>
-      </w:pPr>
+      <w:r>
+        <w:rPr>
+          <w:rFonts w:ascii="Times New Roman" w:hAnsi="Times New Roman" w:cs="Times New Roman"/>
+          <w:sz w:val="24"/>
+          <w:szCs w:val="24"/>
+        </w:rPr>
+        <w:t xml:space="preserve">Di fitur user juga kita bisa tau siapa saja yang admin dan user , serta ada fitur edit dan delete juga . </w:t>
+      </w:r>
     </w:p>
     <w:p>
       <w:pPr>

</xml_diff>

<commit_message>
bisa kelihatan admin dan user siapa saja
</commit_message>
<xml_diff>
--- a/documentation/dokumentasi-admin-word.docx
+++ b/documentation/dokumentasi-admin-word.docx
@@ -1004,7 +1004,109 @@
           <w:sz w:val="24"/>
           <w:szCs w:val="24"/>
         </w:rPr>
-        <w:t xml:space="preserve">Di fitur user juga kita bisa tau siapa saja yang admin dan user , serta ada fitur edit dan delete juga . </w:t>
+        <w:t xml:space="preserve"> </w:t>
+      </w:r>
+    </w:p>
+    <w:p>
+      <w:pPr>
+        <w:rPr>
+          <w:rFonts w:ascii="Times New Roman" w:hAnsi="Times New Roman" w:cs="Times New Roman"/>
+          <w:sz w:val="24"/>
+          <w:szCs w:val="24"/>
+        </w:rPr>
+      </w:pPr>
+    </w:p>
+    <w:p>
+      <w:pPr>
+        <w:rPr>
+          <w:rFonts w:ascii="Times New Roman" w:hAnsi="Times New Roman" w:cs="Times New Roman"/>
+          <w:sz w:val="24"/>
+          <w:szCs w:val="24"/>
+        </w:rPr>
+      </w:pPr>
+    </w:p>
+    <w:p>
+      <w:pPr>
+        <w:rPr>
+          <w:rFonts w:ascii="Times New Roman" w:hAnsi="Times New Roman" w:cs="Times New Roman"/>
+          <w:sz w:val="24"/>
+          <w:szCs w:val="24"/>
+        </w:rPr>
+      </w:pPr>
+      <w:r>
+        <w:rPr>
+          <w:rFonts w:ascii="Times New Roman" w:hAnsi="Times New Roman" w:cs="Times New Roman"/>
+          <w:sz w:val="24"/>
+          <w:szCs w:val="24"/>
+        </w:rPr>
+        <w:lastRenderedPageBreak/>
+        <w:t>Di fitur user juga kita bisa tau siapa saja yang admin dan user , serta ada fitur edit dan delete juga</w:t>
+      </w:r>
+    </w:p>
+    <w:p>
+      <w:pPr>
+        <w:rPr>
+          <w:rFonts w:ascii="Times New Roman" w:hAnsi="Times New Roman" w:cs="Times New Roman"/>
+          <w:sz w:val="24"/>
+          <w:szCs w:val="24"/>
+        </w:rPr>
+      </w:pPr>
+      <w:r>
+        <w:rPr>
+          <w:rFonts w:ascii="Times New Roman" w:hAnsi="Times New Roman" w:cs="Times New Roman"/>
+          <w:noProof/>
+          <w:sz w:val="24"/>
+          <w:szCs w:val="24"/>
+        </w:rPr>
+        <w:drawing>
+          <wp:inline distT="0" distB="0" distL="0" distR="0" wp14:anchorId="02408036" wp14:editId="417ED086">
+            <wp:extent cx="2467319" cy="4925112"/>
+            <wp:effectExtent l="0" t="0" r="9525" b="8890"/>
+            <wp:docPr id="481914355" name="Picture 3"/>
+            <wp:cNvGraphicFramePr>
+              <a:graphicFrameLocks xmlns:a="http://schemas.openxmlformats.org/drawingml/2006/main" noChangeAspect="1"/>
+            </wp:cNvGraphicFramePr>
+            <a:graphic xmlns:a="http://schemas.openxmlformats.org/drawingml/2006/main">
+              <a:graphicData uri="http://schemas.openxmlformats.org/drawingml/2006/picture">
+                <pic:pic xmlns:pic="http://schemas.openxmlformats.org/drawingml/2006/picture">
+                  <pic:nvPicPr>
+                    <pic:cNvPr id="481914355" name="Picture 481914355"/>
+                    <pic:cNvPicPr/>
+                  </pic:nvPicPr>
+                  <pic:blipFill>
+                    <a:blip r:embed="rId11">
+                      <a:extLst>
+                        <a:ext uri="{28A0092B-C50C-407E-A947-70E740481C1C}">
+                          <a14:useLocalDpi xmlns:a14="http://schemas.microsoft.com/office/drawing/2010/main" val="0"/>
+                        </a:ext>
+                      </a:extLst>
+                    </a:blip>
+                    <a:stretch>
+                      <a:fillRect/>
+                    </a:stretch>
+                  </pic:blipFill>
+                  <pic:spPr>
+                    <a:xfrm>
+                      <a:off x="0" y="0"/>
+                      <a:ext cx="2467319" cy="4925112"/>
+                    </a:xfrm>
+                    <a:prstGeom prst="rect">
+                      <a:avLst/>
+                    </a:prstGeom>
+                  </pic:spPr>
+                </pic:pic>
+              </a:graphicData>
+            </a:graphic>
+          </wp:inline>
+        </w:drawing>
+      </w:r>
+      <w:r>
+        <w:rPr>
+          <w:rFonts w:ascii="Times New Roman" w:hAnsi="Times New Roman" w:cs="Times New Roman"/>
+          <w:sz w:val="24"/>
+          <w:szCs w:val="24"/>
+        </w:rPr>
+        <w:t xml:space="preserve">   </w:t>
       </w:r>
     </w:p>
     <w:p>

</xml_diff>

<commit_message>
penambahan cover pada panduan admin
</commit_message>
<xml_diff>
--- a/documentation/dokumentasi-admin-word.docx
+++ b/documentation/dokumentasi-admin-word.docx
@@ -2,9 +2,15 @@
 <file path=word/document.xml><?xml version="1.0" encoding="utf-8"?>
 <w:document xmlns:wpc="http://schemas.microsoft.com/office/word/2010/wordprocessingCanvas" xmlns:cx="http://schemas.microsoft.com/office/drawing/2014/chartex" xmlns:cx1="http://schemas.microsoft.com/office/drawing/2015/9/8/chartex" xmlns:cx2="http://schemas.microsoft.com/office/drawing/2015/10/21/chartex" xmlns:cx3="http://schemas.microsoft.com/office/drawing/2016/5/9/chartex" xmlns:cx4="http://schemas.microsoft.com/office/drawing/2016/5/10/chartex" xmlns:cx5="http://schemas.microsoft.com/office/drawing/2016/5/11/chartex" xmlns:cx6="http://schemas.microsoft.com/office/drawing/2016/5/12/chartex" xmlns:cx7="http://schemas.microsoft.com/office/drawing/2016/5/13/chartex" xmlns:cx8="http://schemas.microsoft.com/office/drawing/2016/5/14/chartex" xmlns:mc="http://schemas.openxmlformats.org/markup-compatibility/2006" xmlns:aink="http://schemas.microsoft.com/office/drawing/2016/ink" xmlns:am3d="http://schemas.microsoft.com/office/drawing/2017/model3d" xmlns:o="urn:schemas-microsoft-com:office:office" xmlns:oel="http://schemas.microsoft.com/office/2019/extlst" xmlns:r="http://schemas.openxmlformats.org/officeDocument/2006/relationships" xmlns:m="http://schemas.openxmlformats.org/officeDocument/2006/math" xmlns:v="urn:schemas-microsoft-com:vml" xmlns:wp14="http://schemas.microsoft.com/office/word/2010/wordprocessingDrawing" xmlns:wp="http://schemas.openxmlformats.org/drawingml/2006/wordprocessingDrawing" xmlns:w10="urn:schemas-microsoft-com:office:word" xmlns:w="http://schemas.openxmlformats.org/wordprocessingml/2006/main" xmlns:w14="http://schemas.microsoft.com/office/word/2010/wordml" xmlns:w15="http://schemas.microsoft.com/office/word/2012/wordml" xmlns:w16cex="http://schemas.microsoft.com/office/word/2018/wordml/cex" xmlns:w16cid="http://schemas.microsoft.com/office/word/2016/wordml/cid" xmlns:w16="http://schemas.microsoft.com/office/word/2018/wordml" xmlns:w16sdtdh="http://schemas.microsoft.com/office/word/2020/wordml/sdtdatahash" xmlns:w16se="http://schemas.microsoft.com/office/word/2015/wordml/symex" xmlns:wpg="http://schemas.microsoft.com/office/word/2010/wordprocessingGroup" xmlns:wpi="http://schemas.microsoft.com/office/word/2010/wordprocessingInk" xmlns:wne="http://schemas.microsoft.com/office/word/2006/wordml" xmlns:wps="http://schemas.microsoft.com/office/word/2010/wordprocessingShape" mc:Ignorable="w14 w15 w16se w16cid w16 w16cex w16sdtdh wp14">
   <w:body>
-    <w:p>
-      <w:pPr>
-        <w:jc w:val="center"/>
+    <w:sdt>
+      <w:sdtPr>
+        <w:id w:val="-107194683"/>
+        <w:docPartObj>
+          <w:docPartGallery w:val="Cover Pages"/>
+          <w:docPartUnique/>
+        </w:docPartObj>
+      </w:sdtPr>
+      <w:sdtEndPr>
         <w:rPr>
           <w:rFonts w:ascii="Times New Roman" w:hAnsi="Times New Roman" w:cs="Times New Roman"/>
           <w:b/>
@@ -12,8 +18,372 @@
           <w:sz w:val="28"/>
           <w:szCs w:val="28"/>
         </w:rPr>
-      </w:pPr>
-      <w:r>
+      </w:sdtEndPr>
+      <w:sdtContent>
+        <w:p>
+          <w:r>
+            <w:rPr>
+              <w:noProof/>
+            </w:rPr>
+            <mc:AlternateContent>
+              <mc:Choice Requires="wpg">
+                <w:drawing>
+                  <wp:anchor distT="0" distB="0" distL="114300" distR="114300" simplePos="0" relativeHeight="251659264" behindDoc="1" locked="0" layoutInCell="1" allowOverlap="1" wp14:anchorId="580826D3" wp14:editId="4BC6473E">
+                    <wp:simplePos x="0" y="0"/>
+                    <wp:positionH relativeFrom="page">
+                      <wp:align>center</wp:align>
+                    </wp:positionH>
+                    <wp:positionV relativeFrom="page">
+                      <wp:align>center</wp:align>
+                    </wp:positionV>
+                    <wp:extent cx="6864824" cy="9123528"/>
+                    <wp:effectExtent l="0" t="0" r="2540" b="635"/>
+                    <wp:wrapNone/>
+                    <wp:docPr id="193" name="Grup 193"/>
+                    <wp:cNvGraphicFramePr/>
+                    <a:graphic xmlns:a="http://schemas.openxmlformats.org/drawingml/2006/main">
+                      <a:graphicData uri="http://schemas.microsoft.com/office/word/2010/wordprocessingGroup">
+                        <wpg:wgp>
+                          <wpg:cNvGrpSpPr/>
+                          <wpg:grpSpPr>
+                            <a:xfrm>
+                              <a:off x="0" y="0"/>
+                              <a:ext cx="6864824" cy="9123528"/>
+                              <a:chOff x="0" y="0"/>
+                              <a:chExt cx="6864824" cy="9123528"/>
+                            </a:xfrm>
+                          </wpg:grpSpPr>
+                          <wps:wsp>
+                            <wps:cNvPr id="194" name="Persegi 194"/>
+                            <wps:cNvSpPr/>
+                            <wps:spPr>
+                              <a:xfrm>
+                                <a:off x="0" y="0"/>
+                                <a:ext cx="6858000" cy="1371600"/>
+                              </a:xfrm>
+                              <a:prstGeom prst="rect">
+                                <a:avLst/>
+                              </a:prstGeom>
+                              <a:solidFill>
+                                <a:schemeClr val="accent1"/>
+                              </a:solidFill>
+                              <a:ln>
+                                <a:noFill/>
+                              </a:ln>
+                            </wps:spPr>
+                            <wps:style>
+                              <a:lnRef idx="2">
+                                <a:schemeClr val="accent1">
+                                  <a:shade val="50000"/>
+                                </a:schemeClr>
+                              </a:lnRef>
+                              <a:fillRef idx="1">
+                                <a:schemeClr val="accent1"/>
+                              </a:fillRef>
+                              <a:effectRef idx="0">
+                                <a:schemeClr val="accent1"/>
+                              </a:effectRef>
+                              <a:fontRef idx="minor">
+                                <a:schemeClr val="lt1"/>
+                              </a:fontRef>
+                            </wps:style>
+                            <wps:bodyPr rot="0" spcFirstLastPara="0" vertOverflow="overflow" horzOverflow="overflow" vert="horz" wrap="square" lIns="91440" tIns="45720" rIns="91440" bIns="45720" numCol="1" spcCol="0" rtlCol="0" fromWordArt="0" anchor="ctr" anchorCtr="0" forceAA="0" compatLnSpc="1">
+                              <a:prstTxWarp prst="textNoShape">
+                                <a:avLst/>
+                              </a:prstTxWarp>
+                              <a:noAutofit/>
+                            </wps:bodyPr>
+                          </wps:wsp>
+                          <wps:wsp>
+                            <wps:cNvPr id="195" name="Persegi 195"/>
+                            <wps:cNvSpPr/>
+                            <wps:spPr>
+                              <a:xfrm>
+                                <a:off x="0" y="4094328"/>
+                                <a:ext cx="6858000" cy="5029200"/>
+                              </a:xfrm>
+                              <a:prstGeom prst="rect">
+                                <a:avLst/>
+                              </a:prstGeom>
+                              <a:solidFill>
+                                <a:schemeClr val="accent1"/>
+                              </a:solidFill>
+                              <a:ln>
+                                <a:noFill/>
+                              </a:ln>
+                            </wps:spPr>
+                            <wps:style>
+                              <a:lnRef idx="2">
+                                <a:schemeClr val="accent1">
+                                  <a:shade val="50000"/>
+                                </a:schemeClr>
+                              </a:lnRef>
+                              <a:fillRef idx="1">
+                                <a:schemeClr val="accent1"/>
+                              </a:fillRef>
+                              <a:effectRef idx="0">
+                                <a:schemeClr val="accent1"/>
+                              </a:effectRef>
+                              <a:fontRef idx="minor">
+                                <a:schemeClr val="lt1"/>
+                              </a:fontRef>
+                            </wps:style>
+                            <wps:txbx>
+                              <w:txbxContent>
+                                <w:p>
+                                  <w:pPr>
+                                    <w:pStyle w:val="NoSpacing"/>
+                                    <w:spacing w:before="120"/>
+                                    <w:jc w:val="center"/>
+                                    <w:rPr>
+                                      <w:color w:val="FFFFFF" w:themeColor="background1"/>
+                                    </w:rPr>
+                                  </w:pPr>
+                                </w:p>
+                                <w:p>
+                                  <w:pPr>
+                                    <w:pStyle w:val="NoSpacing"/>
+                                    <w:spacing w:before="120"/>
+                                    <w:jc w:val="center"/>
+                                    <w:rPr>
+                                      <w:color w:val="FFFFFF" w:themeColor="background1"/>
+                                    </w:rPr>
+                                  </w:pPr>
+                                  <w:r>
+                                    <w:rPr>
+                                      <w:color w:val="FFFFFF" w:themeColor="background1"/>
+                                    </w:rPr>
+                                    <w:t>  </w:t>
+                                  </w:r>
+                                </w:p>
+                              </w:txbxContent>
+                            </wps:txbx>
+                            <wps:bodyPr rot="0" spcFirstLastPara="0" vertOverflow="overflow" horzOverflow="overflow" vert="horz" wrap="square" lIns="457200" tIns="731520" rIns="457200" bIns="457200" numCol="1" spcCol="0" rtlCol="0" fromWordArt="0" anchor="b" anchorCtr="0" forceAA="0" compatLnSpc="1">
+                              <a:prstTxWarp prst="textNoShape">
+                                <a:avLst/>
+                              </a:prstTxWarp>
+                              <a:noAutofit/>
+                            </wps:bodyPr>
+                          </wps:wsp>
+                          <wps:wsp>
+                            <wps:cNvPr id="196" name="Kotak Teks 196"/>
+                            <wps:cNvSpPr txBox="1"/>
+                            <wps:spPr>
+                              <a:xfrm>
+                                <a:off x="6824" y="1371600"/>
+                                <a:ext cx="6858000" cy="2722728"/>
+                              </a:xfrm>
+                              <a:prstGeom prst="rect">
+                                <a:avLst/>
+                              </a:prstGeom>
+                              <a:solidFill>
+                                <a:schemeClr val="bg1"/>
+                              </a:solidFill>
+                              <a:ln w="6350">
+                                <a:noFill/>
+                              </a:ln>
+                              <a:effectLst/>
+                            </wps:spPr>
+                            <wps:style>
+                              <a:lnRef idx="0">
+                                <a:schemeClr val="accent1"/>
+                              </a:lnRef>
+                              <a:fillRef idx="0">
+                                <a:schemeClr val="accent1"/>
+                              </a:fillRef>
+                              <a:effectRef idx="0">
+                                <a:schemeClr val="accent1"/>
+                              </a:effectRef>
+                              <a:fontRef idx="minor">
+                                <a:schemeClr val="dk1"/>
+                              </a:fontRef>
+                            </wps:style>
+                            <wps:txbx>
+                              <w:txbxContent>
+                                <w:sdt>
+                                  <w:sdtPr>
+                                    <w:rPr>
+                                      <w:rFonts w:asciiTheme="majorHAnsi" w:eastAsiaTheme="majorEastAsia" w:hAnsiTheme="majorHAnsi" w:cstheme="majorBidi"/>
+                                      <w:caps/>
+                                      <w:color w:val="4472C4" w:themeColor="accent1"/>
+                                      <w:sz w:val="72"/>
+                                      <w:szCs w:val="72"/>
+                                    </w:rPr>
+                                    <w:alias w:val="Judul"/>
+                                    <w:tag w:val=""/>
+                                    <w:id w:val="-9991715"/>
+                                    <w:dataBinding w:prefixMappings="xmlns:ns0='http://purl.org/dc/elements/1.1/' xmlns:ns1='http://schemas.openxmlformats.org/package/2006/metadata/core-properties' " w:xpath="/ns1:coreProperties[1]/ns0:title[1]" w:storeItemID="{6C3C8BC8-F283-45AE-878A-BAB7291924A1}"/>
+                                    <w:text/>
+                                  </w:sdtPr>
+                                  <w:sdtContent>
+                                    <w:p>
+                                      <w:pPr>
+                                        <w:pStyle w:val="NoSpacing"/>
+                                        <w:jc w:val="center"/>
+                                        <w:rPr>
+                                          <w:rFonts w:asciiTheme="majorHAnsi" w:eastAsiaTheme="majorEastAsia" w:hAnsiTheme="majorHAnsi" w:cstheme="majorBidi"/>
+                                          <w:caps/>
+                                          <w:color w:val="4472C4" w:themeColor="accent1"/>
+                                          <w:sz w:val="72"/>
+                                          <w:szCs w:val="72"/>
+                                        </w:rPr>
+                                      </w:pPr>
+                                      <w:r>
+                                        <w:rPr>
+                                          <w:rFonts w:asciiTheme="majorHAnsi" w:eastAsiaTheme="majorEastAsia" w:hAnsiTheme="majorHAnsi" w:cstheme="majorBidi"/>
+                                          <w:caps/>
+                                          <w:color w:val="4472C4" w:themeColor="accent1"/>
+                                          <w:sz w:val="72"/>
+                                          <w:szCs w:val="72"/>
+                                          <w:lang w:val="en-US"/>
+                                        </w:rPr>
+                                        <w:t>panduan admin</w:t>
+                                      </w:r>
+                                    </w:p>
+                                  </w:sdtContent>
+                                </w:sdt>
+                              </w:txbxContent>
+                            </wps:txbx>
+                            <wps:bodyPr rot="0" spcFirstLastPara="0" vertOverflow="overflow" horzOverflow="overflow" vert="horz" wrap="square" lIns="457200" tIns="91440" rIns="457200" bIns="91440" numCol="1" spcCol="0" rtlCol="0" fromWordArt="0" anchor="ctr" anchorCtr="0" forceAA="0" compatLnSpc="1">
+                              <a:prstTxWarp prst="textNoShape">
+                                <a:avLst/>
+                              </a:prstTxWarp>
+                              <a:noAutofit/>
+                            </wps:bodyPr>
+                          </wps:wsp>
+                        </wpg:wgp>
+                      </a:graphicData>
+                    </a:graphic>
+                    <wp14:sizeRelH relativeFrom="page">
+                      <wp14:pctWidth>88200</wp14:pctWidth>
+                    </wp14:sizeRelH>
+                    <wp14:sizeRelV relativeFrom="page">
+                      <wp14:pctHeight>90900</wp14:pctHeight>
+                    </wp14:sizeRelV>
+                  </wp:anchor>
+                </w:drawing>
+              </mc:Choice>
+              <mc:Fallback>
+                <w:pict>
+                  <v:group w14:anchorId="580826D3" id="Grup 193" o:spid="_x0000_s1026" style="position:absolute;margin-left:0;margin-top:0;width:540.55pt;height:718.4pt;z-index:-251657216;mso-width-percent:882;mso-height-percent:909;mso-position-horizontal:center;mso-position-horizontal-relative:page;mso-position-vertical:center;mso-position-vertical-relative:page;mso-width-percent:882;mso-height-percent:909" coordsize="68648,91235" o:gfxdata="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">
+                    <v:rect id="Persegi 194" o:spid="_x0000_s1027" style="position:absolute;width:68580;height:13716;visibility:visible;mso-wrap-style:square;v-text-anchor:middle" o:gfxdata="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" fillcolor="#4472c4 [3204]" stroked="f" strokeweight="1pt"/>
+                    <v:rect id="Persegi 195" o:spid="_x0000_s1028" style="position:absolute;top:40943;width:68580;height:50292;visibility:visible;mso-wrap-style:square;v-text-anchor:bottom" o:gfxdata="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" fillcolor="#4472c4 [3204]" stroked="f" strokeweight="1pt">
+                      <v:textbox inset="36pt,57.6pt,36pt,36pt">
+                        <w:txbxContent>
+                          <w:p>
+                            <w:pPr>
+                              <w:pStyle w:val="NoSpacing"/>
+                              <w:spacing w:before="120"/>
+                              <w:jc w:val="center"/>
+                              <w:rPr>
+                                <w:color w:val="FFFFFF" w:themeColor="background1"/>
+                              </w:rPr>
+                            </w:pPr>
+                          </w:p>
+                          <w:p>
+                            <w:pPr>
+                              <w:pStyle w:val="NoSpacing"/>
+                              <w:spacing w:before="120"/>
+                              <w:jc w:val="center"/>
+                              <w:rPr>
+                                <w:color w:val="FFFFFF" w:themeColor="background1"/>
+                              </w:rPr>
+                            </w:pPr>
+                            <w:r>
+                              <w:rPr>
+                                <w:color w:val="FFFFFF" w:themeColor="background1"/>
+                              </w:rPr>
+                              <w:t>  </w:t>
+                            </w:r>
+                          </w:p>
+                        </w:txbxContent>
+                      </v:textbox>
+                    </v:rect>
+                    <v:shapetype id="_x0000_t202" coordsize="21600,21600" o:spt="202" path="m,l,21600r21600,l21600,xe">
+                      <v:stroke joinstyle="miter"/>
+                      <v:path gradientshapeok="t" o:connecttype="rect"/>
+                    </v:shapetype>
+                    <v:shape id="Kotak Teks 196" o:spid="_x0000_s1029" type="#_x0000_t202" style="position:absolute;left:68;top:13716;width:68580;height:27227;visibility:visible;mso-wrap-style:square;v-text-anchor:middle" o:gfxdata="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" fillcolor="white [3212]" stroked="f" strokeweight=".5pt">
+                      <v:textbox inset="36pt,7.2pt,36pt,7.2pt">
+                        <w:txbxContent>
+                          <w:sdt>
+                            <w:sdtPr>
+                              <w:rPr>
+                                <w:rFonts w:asciiTheme="majorHAnsi" w:eastAsiaTheme="majorEastAsia" w:hAnsiTheme="majorHAnsi" w:cstheme="majorBidi"/>
+                                <w:caps/>
+                                <w:color w:val="4472C4" w:themeColor="accent1"/>
+                                <w:sz w:val="72"/>
+                                <w:szCs w:val="72"/>
+                              </w:rPr>
+                              <w:alias w:val="Judul"/>
+                              <w:tag w:val=""/>
+                              <w:id w:val="-9991715"/>
+                              <w:dataBinding w:prefixMappings="xmlns:ns0='http://purl.org/dc/elements/1.1/' xmlns:ns1='http://schemas.openxmlformats.org/package/2006/metadata/core-properties' " w:xpath="/ns1:coreProperties[1]/ns0:title[1]" w:storeItemID="{6C3C8BC8-F283-45AE-878A-BAB7291924A1}"/>
+                              <w:text/>
+                            </w:sdtPr>
+                            <w:sdtContent>
+                              <w:p>
+                                <w:pPr>
+                                  <w:pStyle w:val="NoSpacing"/>
+                                  <w:jc w:val="center"/>
+                                  <w:rPr>
+                                    <w:rFonts w:asciiTheme="majorHAnsi" w:eastAsiaTheme="majorEastAsia" w:hAnsiTheme="majorHAnsi" w:cstheme="majorBidi"/>
+                                    <w:caps/>
+                                    <w:color w:val="4472C4" w:themeColor="accent1"/>
+                                    <w:sz w:val="72"/>
+                                    <w:szCs w:val="72"/>
+                                  </w:rPr>
+                                </w:pPr>
+                                <w:r>
+                                  <w:rPr>
+                                    <w:rFonts w:asciiTheme="majorHAnsi" w:eastAsiaTheme="majorEastAsia" w:hAnsiTheme="majorHAnsi" w:cstheme="majorBidi"/>
+                                    <w:caps/>
+                                    <w:color w:val="4472C4" w:themeColor="accent1"/>
+                                    <w:sz w:val="72"/>
+                                    <w:szCs w:val="72"/>
+                                    <w:lang w:val="en-US"/>
+                                  </w:rPr>
+                                  <w:t>panduan admin</w:t>
+                                </w:r>
+                              </w:p>
+                            </w:sdtContent>
+                          </w:sdt>
+                        </w:txbxContent>
+                      </v:textbox>
+                    </v:shape>
+                    <w10:wrap anchorx="page" anchory="page"/>
+                  </v:group>
+                </w:pict>
+              </mc:Fallback>
+            </mc:AlternateContent>
+          </w:r>
+        </w:p>
+        <w:p>
+          <w:pPr>
+            <w:rPr>
+              <w:rFonts w:ascii="Times New Roman" w:hAnsi="Times New Roman" w:cs="Times New Roman"/>
+              <w:b/>
+              <w:bCs/>
+              <w:sz w:val="28"/>
+              <w:szCs w:val="28"/>
+            </w:rPr>
+          </w:pPr>
+          <w:r>
+            <w:rPr>
+              <w:rFonts w:ascii="Times New Roman" w:hAnsi="Times New Roman" w:cs="Times New Roman"/>
+              <w:b/>
+              <w:bCs/>
+              <w:sz w:val="28"/>
+              <w:szCs w:val="28"/>
+            </w:rPr>
+            <w:br w:type="page"/>
+          </w:r>
+        </w:p>
+      </w:sdtContent>
+    </w:sdt>
+    <w:p>
+      <w:pPr>
+        <w:jc w:val="center"/>
         <w:rPr>
           <w:rFonts w:ascii="Times New Roman" w:hAnsi="Times New Roman" w:cs="Times New Roman"/>
           <w:b/>
@@ -21,12 +391,8 @@
           <w:sz w:val="28"/>
           <w:szCs w:val="28"/>
         </w:rPr>
-        <w:t>Laundry Kite</w:t>
-      </w:r>
-    </w:p>
-    <w:p>
-      <w:pPr>
-        <w:jc w:val="center"/>
+      </w:pPr>
+      <w:r>
         <w:rPr>
           <w:rFonts w:ascii="Times New Roman" w:hAnsi="Times New Roman" w:cs="Times New Roman"/>
           <w:b/>
@@ -34,10 +400,13 @@
           <w:sz w:val="28"/>
           <w:szCs w:val="28"/>
         </w:rPr>
-      </w:pPr>
-    </w:p>
-    <w:p>
-      <w:pPr>
+        <w:lastRenderedPageBreak/>
+        <w:t>Laundry Kite</w:t>
+      </w:r>
+    </w:p>
+    <w:p>
+      <w:pPr>
+        <w:jc w:val="center"/>
         <w:rPr>
           <w:rFonts w:ascii="Times New Roman" w:hAnsi="Times New Roman" w:cs="Times New Roman"/>
           <w:b/>
@@ -46,7 +415,9 @@
           <w:szCs w:val="28"/>
         </w:rPr>
       </w:pPr>
-      <w:r>
+    </w:p>
+    <w:p>
+      <w:pPr>
         <w:rPr>
           <w:rFonts w:ascii="Times New Roman" w:hAnsi="Times New Roman" w:cs="Times New Roman"/>
           <w:b/>
@@ -54,8 +425,7 @@
           <w:sz w:val="28"/>
           <w:szCs w:val="28"/>
         </w:rPr>
-        <w:t xml:space="preserve">Tata cara </w:t>
-      </w:r>
+      </w:pPr>
       <w:r>
         <w:rPr>
           <w:rFonts w:ascii="Times New Roman" w:hAnsi="Times New Roman" w:cs="Times New Roman"/>
@@ -64,24 +434,130 @@
           <w:sz w:val="28"/>
           <w:szCs w:val="28"/>
         </w:rPr>
-        <w:t xml:space="preserve">masuk ke halaman admin </w:t>
-      </w:r>
-    </w:p>
-    <w:p>
-      <w:pPr>
-        <w:rPr>
-          <w:rFonts w:ascii="Times New Roman" w:hAnsi="Times New Roman" w:cs="Times New Roman"/>
-          <w:sz w:val="24"/>
-          <w:szCs w:val="24"/>
-        </w:rPr>
-      </w:pPr>
-      <w:r>
-        <w:rPr>
-          <w:rFonts w:ascii="Times New Roman" w:hAnsi="Times New Roman" w:cs="Times New Roman"/>
-          <w:sz w:val="24"/>
-          <w:szCs w:val="24"/>
-        </w:rPr>
-        <w:t xml:space="preserve">1. Masukan email dan pass </w:t>
+        <w:t xml:space="preserve">Tata </w:t>
+      </w:r>
+      <w:proofErr w:type="spellStart"/>
+      <w:r>
+        <w:rPr>
+          <w:rFonts w:ascii="Times New Roman" w:hAnsi="Times New Roman" w:cs="Times New Roman"/>
+          <w:b/>
+          <w:bCs/>
+          <w:sz w:val="28"/>
+          <w:szCs w:val="28"/>
+        </w:rPr>
+        <w:t>cara</w:t>
+      </w:r>
+      <w:proofErr w:type="spellEnd"/>
+      <w:r>
+        <w:rPr>
+          <w:rFonts w:ascii="Times New Roman" w:hAnsi="Times New Roman" w:cs="Times New Roman"/>
+          <w:b/>
+          <w:bCs/>
+          <w:sz w:val="28"/>
+          <w:szCs w:val="28"/>
+        </w:rPr>
+        <w:t xml:space="preserve"> </w:t>
+      </w:r>
+      <w:proofErr w:type="spellStart"/>
+      <w:r>
+        <w:rPr>
+          <w:rFonts w:ascii="Times New Roman" w:hAnsi="Times New Roman" w:cs="Times New Roman"/>
+          <w:b/>
+          <w:bCs/>
+          <w:sz w:val="28"/>
+          <w:szCs w:val="28"/>
+        </w:rPr>
+        <w:t>masuk</w:t>
+      </w:r>
+      <w:proofErr w:type="spellEnd"/>
+      <w:r>
+        <w:rPr>
+          <w:rFonts w:ascii="Times New Roman" w:hAnsi="Times New Roman" w:cs="Times New Roman"/>
+          <w:b/>
+          <w:bCs/>
+          <w:sz w:val="28"/>
+          <w:szCs w:val="28"/>
+        </w:rPr>
+        <w:t xml:space="preserve"> </w:t>
+      </w:r>
+      <w:proofErr w:type="spellStart"/>
+      <w:r>
+        <w:rPr>
+          <w:rFonts w:ascii="Times New Roman" w:hAnsi="Times New Roman" w:cs="Times New Roman"/>
+          <w:b/>
+          <w:bCs/>
+          <w:sz w:val="28"/>
+          <w:szCs w:val="28"/>
+        </w:rPr>
+        <w:t>ke</w:t>
+      </w:r>
+      <w:proofErr w:type="spellEnd"/>
+      <w:r>
+        <w:rPr>
+          <w:rFonts w:ascii="Times New Roman" w:hAnsi="Times New Roman" w:cs="Times New Roman"/>
+          <w:b/>
+          <w:bCs/>
+          <w:sz w:val="28"/>
+          <w:szCs w:val="28"/>
+        </w:rPr>
+        <w:t xml:space="preserve"> </w:t>
+      </w:r>
+      <w:proofErr w:type="spellStart"/>
+      <w:r>
+        <w:rPr>
+          <w:rFonts w:ascii="Times New Roman" w:hAnsi="Times New Roman" w:cs="Times New Roman"/>
+          <w:b/>
+          <w:bCs/>
+          <w:sz w:val="28"/>
+          <w:szCs w:val="28"/>
+        </w:rPr>
+        <w:t>halaman</w:t>
+      </w:r>
+      <w:proofErr w:type="spellEnd"/>
+      <w:r>
+        <w:rPr>
+          <w:rFonts w:ascii="Times New Roman" w:hAnsi="Times New Roman" w:cs="Times New Roman"/>
+          <w:b/>
+          <w:bCs/>
+          <w:sz w:val="28"/>
+          <w:szCs w:val="28"/>
+        </w:rPr>
+        <w:t xml:space="preserve"> admin </w:t>
+      </w:r>
+    </w:p>
+    <w:p>
+      <w:pPr>
+        <w:rPr>
+          <w:rFonts w:ascii="Times New Roman" w:hAnsi="Times New Roman" w:cs="Times New Roman"/>
+          <w:sz w:val="24"/>
+          <w:szCs w:val="24"/>
+        </w:rPr>
+      </w:pPr>
+      <w:r>
+        <w:rPr>
+          <w:rFonts w:ascii="Times New Roman" w:hAnsi="Times New Roman" w:cs="Times New Roman"/>
+          <w:sz w:val="24"/>
+          <w:szCs w:val="24"/>
+        </w:rPr>
+        <w:t xml:space="preserve">1. </w:t>
+      </w:r>
+      <w:proofErr w:type="spellStart"/>
+      <w:r>
+        <w:rPr>
+          <w:rFonts w:ascii="Times New Roman" w:hAnsi="Times New Roman" w:cs="Times New Roman"/>
+          <w:sz w:val="24"/>
+          <w:szCs w:val="24"/>
+        </w:rPr>
+        <w:t>Masukan</w:t>
+      </w:r>
+      <w:proofErr w:type="spellEnd"/>
+      <w:r>
+        <w:rPr>
+          <w:rFonts w:ascii="Times New Roman" w:hAnsi="Times New Roman" w:cs="Times New Roman"/>
+          <w:sz w:val="24"/>
+          <w:szCs w:val="24"/>
+        </w:rPr>
+        <w:t xml:space="preserve"> email dan pass </w:t>
       </w:r>
     </w:p>
     <w:p>
@@ -148,13 +624,15 @@
           <w:rFonts w:ascii="Times New Roman" w:hAnsi="Times New Roman" w:cs="Times New Roman"/>
           <w:sz w:val="24"/>
           <w:szCs w:val="24"/>
-        </w:rPr>
-      </w:pPr>
-      <w:r>
-        <w:rPr>
-          <w:rFonts w:ascii="Times New Roman" w:hAnsi="Times New Roman" w:cs="Times New Roman"/>
-          <w:sz w:val="24"/>
-          <w:szCs w:val="24"/>
+          <w:lang w:val="sv-SE"/>
+        </w:rPr>
+      </w:pPr>
+      <w:r>
+        <w:rPr>
+          <w:rFonts w:ascii="Times New Roman" w:hAnsi="Times New Roman" w:cs="Times New Roman"/>
+          <w:sz w:val="24"/>
+          <w:szCs w:val="24"/>
+          <w:lang w:val="sv-SE"/>
         </w:rPr>
         <w:t>2. Setelah itu klik masuk , maka admin akan masuk ke halaman selanjutnya</w:t>
       </w:r>
@@ -163,6 +641,7 @@
           <w:rFonts w:ascii="Times New Roman" w:hAnsi="Times New Roman" w:cs="Times New Roman"/>
           <w:sz w:val="24"/>
           <w:szCs w:val="24"/>
+          <w:lang w:val="sv-SE"/>
         </w:rPr>
         <w:t xml:space="preserve"> </w:t>
       </w:r>
@@ -171,6 +650,7 @@
           <w:rFonts w:ascii="Times New Roman" w:hAnsi="Times New Roman" w:cs="Times New Roman"/>
           <w:sz w:val="24"/>
           <w:szCs w:val="24"/>
+          <w:lang w:val="sv-SE"/>
         </w:rPr>
         <w:t>.</w:t>
       </w:r>
@@ -277,6 +757,7 @@
           <w:bCs/>
           <w:sz w:val="32"/>
           <w:szCs w:val="32"/>
+          <w:lang w:val="sv-SE"/>
         </w:rPr>
       </w:pPr>
       <w:r>
@@ -286,6 +767,7 @@
           <w:bCs/>
           <w:sz w:val="32"/>
           <w:szCs w:val="32"/>
+          <w:lang w:val="sv-SE"/>
         </w:rPr>
         <w:lastRenderedPageBreak/>
         <w:t>Ada apa saja fitur di admin ?</w:t>
@@ -299,22 +781,25 @@
           <w:bCs/>
           <w:sz w:val="32"/>
           <w:szCs w:val="32"/>
-        </w:rPr>
-      </w:pPr>
-    </w:p>
-    <w:p>
-      <w:pPr>
-        <w:rPr>
-          <w:rFonts w:ascii="Times New Roman" w:hAnsi="Times New Roman" w:cs="Times New Roman"/>
-          <w:sz w:val="24"/>
-          <w:szCs w:val="24"/>
-        </w:rPr>
-      </w:pPr>
-      <w:r>
-        <w:rPr>
-          <w:rFonts w:ascii="Times New Roman" w:hAnsi="Times New Roman" w:cs="Times New Roman"/>
-          <w:sz w:val="24"/>
-          <w:szCs w:val="24"/>
+          <w:lang w:val="sv-SE"/>
+        </w:rPr>
+      </w:pPr>
+    </w:p>
+    <w:p>
+      <w:pPr>
+        <w:rPr>
+          <w:rFonts w:ascii="Times New Roman" w:hAnsi="Times New Roman" w:cs="Times New Roman"/>
+          <w:sz w:val="24"/>
+          <w:szCs w:val="24"/>
+          <w:lang w:val="sv-SE"/>
+        </w:rPr>
+      </w:pPr>
+      <w:r>
+        <w:rPr>
+          <w:rFonts w:ascii="Times New Roman" w:hAnsi="Times New Roman" w:cs="Times New Roman"/>
+          <w:sz w:val="24"/>
+          <w:szCs w:val="24"/>
+          <w:lang w:val="sv-SE"/>
         </w:rPr>
         <w:t>Ada beberapa fitur di halaman admin pertama ada “Dasboard”</w:t>
       </w:r>
@@ -325,13 +810,15 @@
           <w:rFonts w:ascii="Times New Roman" w:hAnsi="Times New Roman" w:cs="Times New Roman"/>
           <w:sz w:val="24"/>
           <w:szCs w:val="24"/>
-        </w:rPr>
-      </w:pPr>
-      <w:r>
-        <w:rPr>
-          <w:rFonts w:ascii="Times New Roman" w:hAnsi="Times New Roman" w:cs="Times New Roman"/>
-          <w:sz w:val="24"/>
-          <w:szCs w:val="24"/>
+          <w:lang w:val="sv-SE"/>
+        </w:rPr>
+      </w:pPr>
+      <w:r>
+        <w:rPr>
+          <w:rFonts w:ascii="Times New Roman" w:hAnsi="Times New Roman" w:cs="Times New Roman"/>
+          <w:sz w:val="24"/>
+          <w:szCs w:val="24"/>
+          <w:lang w:val="sv-SE"/>
         </w:rPr>
         <w:t>Di halaman dashboard admin kita bisa melihat data admin yang terdaftar menjadi admin , seperti nama,nomor hp,alamat tinggal dan alamat email</w:t>
       </w:r>
@@ -340,6 +827,7 @@
           <w:rFonts w:ascii="Times New Roman" w:hAnsi="Times New Roman" w:cs="Times New Roman"/>
           <w:sz w:val="24"/>
           <w:szCs w:val="24"/>
+          <w:lang w:val="sv-SE"/>
         </w:rPr>
         <w:t xml:space="preserve"> . </w:t>
       </w:r>
@@ -352,6 +840,7 @@
           <w:bCs/>
           <w:sz w:val="28"/>
           <w:szCs w:val="28"/>
+          <w:lang w:val="sv-SE"/>
         </w:rPr>
       </w:pPr>
     </w:p>
@@ -363,6 +852,7 @@
           <w:bCs/>
           <w:sz w:val="28"/>
           <w:szCs w:val="28"/>
+          <w:lang w:val="sv-SE"/>
         </w:rPr>
       </w:pPr>
     </w:p>
@@ -533,13 +1023,15 @@
           <w:rFonts w:ascii="Times New Roman" w:hAnsi="Times New Roman" w:cs="Times New Roman"/>
           <w:sz w:val="24"/>
           <w:szCs w:val="24"/>
-        </w:rPr>
-      </w:pPr>
-      <w:r>
-        <w:rPr>
-          <w:rFonts w:ascii="Times New Roman" w:hAnsi="Times New Roman" w:cs="Times New Roman"/>
-          <w:sz w:val="24"/>
-          <w:szCs w:val="24"/>
+          <w:lang w:val="sv-SE"/>
+        </w:rPr>
+      </w:pPr>
+      <w:r>
+        <w:rPr>
+          <w:rFonts w:ascii="Times New Roman" w:hAnsi="Times New Roman" w:cs="Times New Roman"/>
+          <w:sz w:val="24"/>
+          <w:szCs w:val="24"/>
+          <w:lang w:val="sv-SE"/>
         </w:rPr>
         <w:lastRenderedPageBreak/>
         <w:t>Kedua ada fitur  “Pesanan”</w:t>
@@ -551,13 +1043,15 @@
           <w:rFonts w:ascii="Times New Roman" w:hAnsi="Times New Roman" w:cs="Times New Roman"/>
           <w:sz w:val="24"/>
           <w:szCs w:val="24"/>
-        </w:rPr>
-      </w:pPr>
-      <w:r>
-        <w:rPr>
-          <w:rFonts w:ascii="Times New Roman" w:hAnsi="Times New Roman" w:cs="Times New Roman"/>
-          <w:sz w:val="24"/>
-          <w:szCs w:val="24"/>
+          <w:lang w:val="sv-SE"/>
+        </w:rPr>
+      </w:pPr>
+      <w:r>
+        <w:rPr>
+          <w:rFonts w:ascii="Times New Roman" w:hAnsi="Times New Roman" w:cs="Times New Roman"/>
+          <w:sz w:val="24"/>
+          <w:szCs w:val="24"/>
+          <w:lang w:val="sv-SE"/>
         </w:rPr>
         <w:t>Fitur pesanan menampilkan nama pemesan,berapa kg yg di loundry</w:t>
       </w:r>
@@ -566,6 +1060,7 @@
           <w:rFonts w:ascii="Times New Roman" w:hAnsi="Times New Roman" w:cs="Times New Roman"/>
           <w:sz w:val="24"/>
           <w:szCs w:val="24"/>
+          <w:lang w:val="sv-SE"/>
         </w:rPr>
         <w:t xml:space="preserve">,paket apa yang mereka pilih dan waktu pemesanan </w:t>
       </w:r>
@@ -574,6 +1069,7 @@
           <w:rFonts w:ascii="Times New Roman" w:hAnsi="Times New Roman" w:cs="Times New Roman"/>
           <w:sz w:val="24"/>
           <w:szCs w:val="24"/>
+          <w:lang w:val="sv-SE"/>
         </w:rPr>
         <w:t xml:space="preserve"> serta ada fitur edit pesanan dan delete pesanan . </w:t>
       </w:r>
@@ -659,13 +1155,15 @@
           <w:rFonts w:ascii="Times New Roman" w:hAnsi="Times New Roman" w:cs="Times New Roman"/>
           <w:sz w:val="24"/>
           <w:szCs w:val="24"/>
-        </w:rPr>
-      </w:pPr>
-      <w:r>
-        <w:rPr>
-          <w:rFonts w:ascii="Times New Roman" w:hAnsi="Times New Roman" w:cs="Times New Roman"/>
-          <w:sz w:val="24"/>
-          <w:szCs w:val="24"/>
+          <w:lang w:val="sv-SE"/>
+        </w:rPr>
+      </w:pPr>
+      <w:r>
+        <w:rPr>
+          <w:rFonts w:ascii="Times New Roman" w:hAnsi="Times New Roman" w:cs="Times New Roman"/>
+          <w:sz w:val="24"/>
+          <w:szCs w:val="24"/>
+          <w:lang w:val="sv-SE"/>
         </w:rPr>
         <w:t>fitur edit pada pesanan , ketika kita klik edit , maka akan muncul gambar seperti di bawah ini.</w:t>
       </w:r>
@@ -752,8 +1250,344 @@
           <w:szCs w:val="24"/>
         </w:rPr>
         <w:lastRenderedPageBreak/>
-        <w:t xml:space="preserve">Fitur ketiga ada “Paket” , di fitur paket ada menampilkan 3 jenis paket yaitu paket “reguler” “kilat” dan “spesial” , lalu ada biaya , waktu dan status . </w:t>
-      </w:r>
+        <w:t xml:space="preserve">Fitur </w:t>
+      </w:r>
+      <w:proofErr w:type="spellStart"/>
+      <w:r>
+        <w:rPr>
+          <w:rFonts w:ascii="Times New Roman" w:hAnsi="Times New Roman" w:cs="Times New Roman"/>
+          <w:sz w:val="24"/>
+          <w:szCs w:val="24"/>
+        </w:rPr>
+        <w:t>ketiga</w:t>
+      </w:r>
+      <w:proofErr w:type="spellEnd"/>
+      <w:r>
+        <w:rPr>
+          <w:rFonts w:ascii="Times New Roman" w:hAnsi="Times New Roman" w:cs="Times New Roman"/>
+          <w:sz w:val="24"/>
+          <w:szCs w:val="24"/>
+        </w:rPr>
+        <w:t xml:space="preserve"> </w:t>
+      </w:r>
+      <w:proofErr w:type="spellStart"/>
+      <w:r>
+        <w:rPr>
+          <w:rFonts w:ascii="Times New Roman" w:hAnsi="Times New Roman" w:cs="Times New Roman"/>
+          <w:sz w:val="24"/>
+          <w:szCs w:val="24"/>
+        </w:rPr>
+        <w:t>ada</w:t>
+      </w:r>
+      <w:proofErr w:type="spellEnd"/>
+      <w:r>
+        <w:rPr>
+          <w:rFonts w:ascii="Times New Roman" w:hAnsi="Times New Roman" w:cs="Times New Roman"/>
+          <w:sz w:val="24"/>
+          <w:szCs w:val="24"/>
+        </w:rPr>
+        <w:t xml:space="preserve"> “</w:t>
+      </w:r>
+      <w:proofErr w:type="spellStart"/>
+      <w:r>
+        <w:rPr>
+          <w:rFonts w:ascii="Times New Roman" w:hAnsi="Times New Roman" w:cs="Times New Roman"/>
+          <w:sz w:val="24"/>
+          <w:szCs w:val="24"/>
+        </w:rPr>
+        <w:t>Paket</w:t>
+      </w:r>
+      <w:proofErr w:type="spellEnd"/>
+      <w:proofErr w:type="gramStart"/>
+      <w:r>
+        <w:rPr>
+          <w:rFonts w:ascii="Times New Roman" w:hAnsi="Times New Roman" w:cs="Times New Roman"/>
+          <w:sz w:val="24"/>
+          <w:szCs w:val="24"/>
+        </w:rPr>
+        <w:t>” ,</w:t>
+      </w:r>
+      <w:proofErr w:type="gramEnd"/>
+      <w:r>
+        <w:rPr>
+          <w:rFonts w:ascii="Times New Roman" w:hAnsi="Times New Roman" w:cs="Times New Roman"/>
+          <w:sz w:val="24"/>
+          <w:szCs w:val="24"/>
+        </w:rPr>
+        <w:t xml:space="preserve"> di </w:t>
+      </w:r>
+      <w:proofErr w:type="spellStart"/>
+      <w:r>
+        <w:rPr>
+          <w:rFonts w:ascii="Times New Roman" w:hAnsi="Times New Roman" w:cs="Times New Roman"/>
+          <w:sz w:val="24"/>
+          <w:szCs w:val="24"/>
+        </w:rPr>
+        <w:t>fitur</w:t>
+      </w:r>
+      <w:proofErr w:type="spellEnd"/>
+      <w:r>
+        <w:rPr>
+          <w:rFonts w:ascii="Times New Roman" w:hAnsi="Times New Roman" w:cs="Times New Roman"/>
+          <w:sz w:val="24"/>
+          <w:szCs w:val="24"/>
+        </w:rPr>
+        <w:t xml:space="preserve"> </w:t>
+      </w:r>
+      <w:proofErr w:type="spellStart"/>
+      <w:r>
+        <w:rPr>
+          <w:rFonts w:ascii="Times New Roman" w:hAnsi="Times New Roman" w:cs="Times New Roman"/>
+          <w:sz w:val="24"/>
+          <w:szCs w:val="24"/>
+        </w:rPr>
+        <w:t>paket</w:t>
+      </w:r>
+      <w:proofErr w:type="spellEnd"/>
+      <w:r>
+        <w:rPr>
+          <w:rFonts w:ascii="Times New Roman" w:hAnsi="Times New Roman" w:cs="Times New Roman"/>
+          <w:sz w:val="24"/>
+          <w:szCs w:val="24"/>
+        </w:rPr>
+        <w:t xml:space="preserve"> </w:t>
+      </w:r>
+      <w:proofErr w:type="spellStart"/>
+      <w:r>
+        <w:rPr>
+          <w:rFonts w:ascii="Times New Roman" w:hAnsi="Times New Roman" w:cs="Times New Roman"/>
+          <w:sz w:val="24"/>
+          <w:szCs w:val="24"/>
+        </w:rPr>
+        <w:t>ada</w:t>
+      </w:r>
+      <w:proofErr w:type="spellEnd"/>
+      <w:r>
+        <w:rPr>
+          <w:rFonts w:ascii="Times New Roman" w:hAnsi="Times New Roman" w:cs="Times New Roman"/>
+          <w:sz w:val="24"/>
+          <w:szCs w:val="24"/>
+        </w:rPr>
+        <w:t xml:space="preserve"> </w:t>
+      </w:r>
+      <w:proofErr w:type="spellStart"/>
+      <w:r>
+        <w:rPr>
+          <w:rFonts w:ascii="Times New Roman" w:hAnsi="Times New Roman" w:cs="Times New Roman"/>
+          <w:sz w:val="24"/>
+          <w:szCs w:val="24"/>
+        </w:rPr>
+        <w:t>menampilkan</w:t>
+      </w:r>
+      <w:proofErr w:type="spellEnd"/>
+      <w:r>
+        <w:rPr>
+          <w:rFonts w:ascii="Times New Roman" w:hAnsi="Times New Roman" w:cs="Times New Roman"/>
+          <w:sz w:val="24"/>
+          <w:szCs w:val="24"/>
+        </w:rPr>
+        <w:t xml:space="preserve"> 3 </w:t>
+      </w:r>
+      <w:proofErr w:type="spellStart"/>
+      <w:r>
+        <w:rPr>
+          <w:rFonts w:ascii="Times New Roman" w:hAnsi="Times New Roman" w:cs="Times New Roman"/>
+          <w:sz w:val="24"/>
+          <w:szCs w:val="24"/>
+        </w:rPr>
+        <w:t>jenis</w:t>
+      </w:r>
+      <w:proofErr w:type="spellEnd"/>
+      <w:r>
+        <w:rPr>
+          <w:rFonts w:ascii="Times New Roman" w:hAnsi="Times New Roman" w:cs="Times New Roman"/>
+          <w:sz w:val="24"/>
+          <w:szCs w:val="24"/>
+        </w:rPr>
+        <w:t xml:space="preserve"> </w:t>
+      </w:r>
+      <w:proofErr w:type="spellStart"/>
+      <w:r>
+        <w:rPr>
+          <w:rFonts w:ascii="Times New Roman" w:hAnsi="Times New Roman" w:cs="Times New Roman"/>
+          <w:sz w:val="24"/>
+          <w:szCs w:val="24"/>
+        </w:rPr>
+        <w:t>paket</w:t>
+      </w:r>
+      <w:proofErr w:type="spellEnd"/>
+      <w:r>
+        <w:rPr>
+          <w:rFonts w:ascii="Times New Roman" w:hAnsi="Times New Roman" w:cs="Times New Roman"/>
+          <w:sz w:val="24"/>
+          <w:szCs w:val="24"/>
+        </w:rPr>
+        <w:t xml:space="preserve"> </w:t>
+      </w:r>
+      <w:proofErr w:type="spellStart"/>
+      <w:r>
+        <w:rPr>
+          <w:rFonts w:ascii="Times New Roman" w:hAnsi="Times New Roman" w:cs="Times New Roman"/>
+          <w:sz w:val="24"/>
+          <w:szCs w:val="24"/>
+        </w:rPr>
+        <w:t>yaitu</w:t>
+      </w:r>
+      <w:proofErr w:type="spellEnd"/>
+      <w:r>
+        <w:rPr>
+          <w:rFonts w:ascii="Times New Roman" w:hAnsi="Times New Roman" w:cs="Times New Roman"/>
+          <w:sz w:val="24"/>
+          <w:szCs w:val="24"/>
+        </w:rPr>
+        <w:t xml:space="preserve"> </w:t>
+      </w:r>
+      <w:proofErr w:type="spellStart"/>
+      <w:r>
+        <w:rPr>
+          <w:rFonts w:ascii="Times New Roman" w:hAnsi="Times New Roman" w:cs="Times New Roman"/>
+          <w:sz w:val="24"/>
+          <w:szCs w:val="24"/>
+        </w:rPr>
+        <w:t>paket</w:t>
+      </w:r>
+      <w:proofErr w:type="spellEnd"/>
+      <w:r>
+        <w:rPr>
+          <w:rFonts w:ascii="Times New Roman" w:hAnsi="Times New Roman" w:cs="Times New Roman"/>
+          <w:sz w:val="24"/>
+          <w:szCs w:val="24"/>
+        </w:rPr>
+        <w:t xml:space="preserve"> “</w:t>
+      </w:r>
+      <w:proofErr w:type="spellStart"/>
+      <w:r>
+        <w:rPr>
+          <w:rFonts w:ascii="Times New Roman" w:hAnsi="Times New Roman" w:cs="Times New Roman"/>
+          <w:sz w:val="24"/>
+          <w:szCs w:val="24"/>
+        </w:rPr>
+        <w:t>reguler</w:t>
+      </w:r>
+      <w:proofErr w:type="spellEnd"/>
+      <w:r>
+        <w:rPr>
+          <w:rFonts w:ascii="Times New Roman" w:hAnsi="Times New Roman" w:cs="Times New Roman"/>
+          <w:sz w:val="24"/>
+          <w:szCs w:val="24"/>
+        </w:rPr>
+        <w:t>” “</w:t>
+      </w:r>
+      <w:proofErr w:type="spellStart"/>
+      <w:r>
+        <w:rPr>
+          <w:rFonts w:ascii="Times New Roman" w:hAnsi="Times New Roman" w:cs="Times New Roman"/>
+          <w:sz w:val="24"/>
+          <w:szCs w:val="24"/>
+        </w:rPr>
+        <w:t>kilat</w:t>
+      </w:r>
+      <w:proofErr w:type="spellEnd"/>
+      <w:r>
+        <w:rPr>
+          <w:rFonts w:ascii="Times New Roman" w:hAnsi="Times New Roman" w:cs="Times New Roman"/>
+          <w:sz w:val="24"/>
+          <w:szCs w:val="24"/>
+        </w:rPr>
+        <w:t>” dan “</w:t>
+      </w:r>
+      <w:proofErr w:type="spellStart"/>
+      <w:r>
+        <w:rPr>
+          <w:rFonts w:ascii="Times New Roman" w:hAnsi="Times New Roman" w:cs="Times New Roman"/>
+          <w:sz w:val="24"/>
+          <w:szCs w:val="24"/>
+        </w:rPr>
+        <w:t>spesial</w:t>
+      </w:r>
+      <w:proofErr w:type="spellEnd"/>
+      <w:r>
+        <w:rPr>
+          <w:rFonts w:ascii="Times New Roman" w:hAnsi="Times New Roman" w:cs="Times New Roman"/>
+          <w:sz w:val="24"/>
+          <w:szCs w:val="24"/>
+        </w:rPr>
+        <w:t xml:space="preserve">” , </w:t>
+      </w:r>
+      <w:proofErr w:type="spellStart"/>
+      <w:r>
+        <w:rPr>
+          <w:rFonts w:ascii="Times New Roman" w:hAnsi="Times New Roman" w:cs="Times New Roman"/>
+          <w:sz w:val="24"/>
+          <w:szCs w:val="24"/>
+        </w:rPr>
+        <w:t>lalu</w:t>
+      </w:r>
+      <w:proofErr w:type="spellEnd"/>
+      <w:r>
+        <w:rPr>
+          <w:rFonts w:ascii="Times New Roman" w:hAnsi="Times New Roman" w:cs="Times New Roman"/>
+          <w:sz w:val="24"/>
+          <w:szCs w:val="24"/>
+        </w:rPr>
+        <w:t xml:space="preserve"> </w:t>
+      </w:r>
+      <w:proofErr w:type="spellStart"/>
+      <w:r>
+        <w:rPr>
+          <w:rFonts w:ascii="Times New Roman" w:hAnsi="Times New Roman" w:cs="Times New Roman"/>
+          <w:sz w:val="24"/>
+          <w:szCs w:val="24"/>
+        </w:rPr>
+        <w:t>ada</w:t>
+      </w:r>
+      <w:proofErr w:type="spellEnd"/>
+      <w:r>
+        <w:rPr>
+          <w:rFonts w:ascii="Times New Roman" w:hAnsi="Times New Roman" w:cs="Times New Roman"/>
+          <w:sz w:val="24"/>
+          <w:szCs w:val="24"/>
+        </w:rPr>
+        <w:t xml:space="preserve"> </w:t>
+      </w:r>
+      <w:proofErr w:type="spellStart"/>
+      <w:r>
+        <w:rPr>
+          <w:rFonts w:ascii="Times New Roman" w:hAnsi="Times New Roman" w:cs="Times New Roman"/>
+          <w:sz w:val="24"/>
+          <w:szCs w:val="24"/>
+        </w:rPr>
+        <w:t>biaya</w:t>
+      </w:r>
+      <w:proofErr w:type="spellEnd"/>
+      <w:r>
+        <w:rPr>
+          <w:rFonts w:ascii="Times New Roman" w:hAnsi="Times New Roman" w:cs="Times New Roman"/>
+          <w:sz w:val="24"/>
+          <w:szCs w:val="24"/>
+        </w:rPr>
+        <w:t xml:space="preserve"> , </w:t>
+      </w:r>
+      <w:proofErr w:type="spellStart"/>
+      <w:r>
+        <w:rPr>
+          <w:rFonts w:ascii="Times New Roman" w:hAnsi="Times New Roman" w:cs="Times New Roman"/>
+          <w:sz w:val="24"/>
+          <w:szCs w:val="24"/>
+        </w:rPr>
+        <w:t>waktu</w:t>
+      </w:r>
+      <w:proofErr w:type="spellEnd"/>
+      <w:r>
+        <w:rPr>
+          <w:rFonts w:ascii="Times New Roman" w:hAnsi="Times New Roman" w:cs="Times New Roman"/>
+          <w:sz w:val="24"/>
+          <w:szCs w:val="24"/>
+        </w:rPr>
+        <w:t xml:space="preserve"> dan status . </w:t>
+      </w:r>
+      <w:proofErr w:type="spellStart"/>
+      <w:proofErr w:type="gramStart"/>
       <w:r>
         <w:rPr>
           <w:rFonts w:ascii="Times New Roman" w:hAnsi="Times New Roman" w:cs="Times New Roman"/>
@@ -776,15 +1610,205 @@
           <w:sz w:val="24"/>
           <w:szCs w:val="24"/>
         </w:rPr>
-        <w:t xml:space="preserve">an </w:t>
-      </w:r>
-      <w:r>
-        <w:rPr>
-          <w:rFonts w:ascii="Times New Roman" w:hAnsi="Times New Roman" w:cs="Times New Roman"/>
-          <w:sz w:val="24"/>
-          <w:szCs w:val="24"/>
-        </w:rPr>
-        <w:t xml:space="preserve"> dari ketiga jenis paket adalah harga dan juga berapa hari penyelesaian pesanan . </w:t>
+        <w:t>an</w:t>
+      </w:r>
+      <w:proofErr w:type="spellEnd"/>
+      <w:r>
+        <w:rPr>
+          <w:rFonts w:ascii="Times New Roman" w:hAnsi="Times New Roman" w:cs="Times New Roman"/>
+          <w:sz w:val="24"/>
+          <w:szCs w:val="24"/>
+        </w:rPr>
+        <w:t xml:space="preserve"> </w:t>
+      </w:r>
+      <w:r>
+        <w:rPr>
+          <w:rFonts w:ascii="Times New Roman" w:hAnsi="Times New Roman" w:cs="Times New Roman"/>
+          <w:sz w:val="24"/>
+          <w:szCs w:val="24"/>
+        </w:rPr>
+        <w:t xml:space="preserve"> </w:t>
+      </w:r>
+      <w:proofErr w:type="spellStart"/>
+      <w:r>
+        <w:rPr>
+          <w:rFonts w:ascii="Times New Roman" w:hAnsi="Times New Roman" w:cs="Times New Roman"/>
+          <w:sz w:val="24"/>
+          <w:szCs w:val="24"/>
+        </w:rPr>
+        <w:t>dari</w:t>
+      </w:r>
+      <w:proofErr w:type="spellEnd"/>
+      <w:proofErr w:type="gramEnd"/>
+      <w:r>
+        <w:rPr>
+          <w:rFonts w:ascii="Times New Roman" w:hAnsi="Times New Roman" w:cs="Times New Roman"/>
+          <w:sz w:val="24"/>
+          <w:szCs w:val="24"/>
+        </w:rPr>
+        <w:t xml:space="preserve"> </w:t>
+      </w:r>
+      <w:proofErr w:type="spellStart"/>
+      <w:r>
+        <w:rPr>
+          <w:rFonts w:ascii="Times New Roman" w:hAnsi="Times New Roman" w:cs="Times New Roman"/>
+          <w:sz w:val="24"/>
+          <w:szCs w:val="24"/>
+        </w:rPr>
+        <w:t>ketiga</w:t>
+      </w:r>
+      <w:proofErr w:type="spellEnd"/>
+      <w:r>
+        <w:rPr>
+          <w:rFonts w:ascii="Times New Roman" w:hAnsi="Times New Roman" w:cs="Times New Roman"/>
+          <w:sz w:val="24"/>
+          <w:szCs w:val="24"/>
+        </w:rPr>
+        <w:t xml:space="preserve"> </w:t>
+      </w:r>
+      <w:proofErr w:type="spellStart"/>
+      <w:r>
+        <w:rPr>
+          <w:rFonts w:ascii="Times New Roman" w:hAnsi="Times New Roman" w:cs="Times New Roman"/>
+          <w:sz w:val="24"/>
+          <w:szCs w:val="24"/>
+        </w:rPr>
+        <w:t>jenis</w:t>
+      </w:r>
+      <w:proofErr w:type="spellEnd"/>
+      <w:r>
+        <w:rPr>
+          <w:rFonts w:ascii="Times New Roman" w:hAnsi="Times New Roman" w:cs="Times New Roman"/>
+          <w:sz w:val="24"/>
+          <w:szCs w:val="24"/>
+        </w:rPr>
+        <w:t xml:space="preserve"> </w:t>
+      </w:r>
+      <w:proofErr w:type="spellStart"/>
+      <w:r>
+        <w:rPr>
+          <w:rFonts w:ascii="Times New Roman" w:hAnsi="Times New Roman" w:cs="Times New Roman"/>
+          <w:sz w:val="24"/>
+          <w:szCs w:val="24"/>
+        </w:rPr>
+        <w:t>paket</w:t>
+      </w:r>
+      <w:proofErr w:type="spellEnd"/>
+      <w:r>
+        <w:rPr>
+          <w:rFonts w:ascii="Times New Roman" w:hAnsi="Times New Roman" w:cs="Times New Roman"/>
+          <w:sz w:val="24"/>
+          <w:szCs w:val="24"/>
+        </w:rPr>
+        <w:t xml:space="preserve"> </w:t>
+      </w:r>
+      <w:proofErr w:type="spellStart"/>
+      <w:r>
+        <w:rPr>
+          <w:rFonts w:ascii="Times New Roman" w:hAnsi="Times New Roman" w:cs="Times New Roman"/>
+          <w:sz w:val="24"/>
+          <w:szCs w:val="24"/>
+        </w:rPr>
+        <w:t>adalah</w:t>
+      </w:r>
+      <w:proofErr w:type="spellEnd"/>
+      <w:r>
+        <w:rPr>
+          <w:rFonts w:ascii="Times New Roman" w:hAnsi="Times New Roman" w:cs="Times New Roman"/>
+          <w:sz w:val="24"/>
+          <w:szCs w:val="24"/>
+        </w:rPr>
+        <w:t xml:space="preserve"> </w:t>
+      </w:r>
+      <w:proofErr w:type="spellStart"/>
+      <w:r>
+        <w:rPr>
+          <w:rFonts w:ascii="Times New Roman" w:hAnsi="Times New Roman" w:cs="Times New Roman"/>
+          <w:sz w:val="24"/>
+          <w:szCs w:val="24"/>
+        </w:rPr>
+        <w:t>harga</w:t>
+      </w:r>
+      <w:proofErr w:type="spellEnd"/>
+      <w:r>
+        <w:rPr>
+          <w:rFonts w:ascii="Times New Roman" w:hAnsi="Times New Roman" w:cs="Times New Roman"/>
+          <w:sz w:val="24"/>
+          <w:szCs w:val="24"/>
+        </w:rPr>
+        <w:t xml:space="preserve"> dan juga </w:t>
+      </w:r>
+      <w:proofErr w:type="spellStart"/>
+      <w:r>
+        <w:rPr>
+          <w:rFonts w:ascii="Times New Roman" w:hAnsi="Times New Roman" w:cs="Times New Roman"/>
+          <w:sz w:val="24"/>
+          <w:szCs w:val="24"/>
+        </w:rPr>
+        <w:t>berapa</w:t>
+      </w:r>
+      <w:proofErr w:type="spellEnd"/>
+      <w:r>
+        <w:rPr>
+          <w:rFonts w:ascii="Times New Roman" w:hAnsi="Times New Roman" w:cs="Times New Roman"/>
+          <w:sz w:val="24"/>
+          <w:szCs w:val="24"/>
+        </w:rPr>
+        <w:t xml:space="preserve"> </w:t>
+      </w:r>
+      <w:proofErr w:type="spellStart"/>
+      <w:r>
+        <w:rPr>
+          <w:rFonts w:ascii="Times New Roman" w:hAnsi="Times New Roman" w:cs="Times New Roman"/>
+          <w:sz w:val="24"/>
+          <w:szCs w:val="24"/>
+        </w:rPr>
+        <w:t>hari</w:t>
+      </w:r>
+      <w:proofErr w:type="spellEnd"/>
+      <w:r>
+        <w:rPr>
+          <w:rFonts w:ascii="Times New Roman" w:hAnsi="Times New Roman" w:cs="Times New Roman"/>
+          <w:sz w:val="24"/>
+          <w:szCs w:val="24"/>
+        </w:rPr>
+        <w:t xml:space="preserve"> </w:t>
+      </w:r>
+      <w:proofErr w:type="spellStart"/>
+      <w:r>
+        <w:rPr>
+          <w:rFonts w:ascii="Times New Roman" w:hAnsi="Times New Roman" w:cs="Times New Roman"/>
+          <w:sz w:val="24"/>
+          <w:szCs w:val="24"/>
+        </w:rPr>
+        <w:t>penyelesaian</w:t>
+      </w:r>
+      <w:proofErr w:type="spellEnd"/>
+      <w:r>
+        <w:rPr>
+          <w:rFonts w:ascii="Times New Roman" w:hAnsi="Times New Roman" w:cs="Times New Roman"/>
+          <w:sz w:val="24"/>
+          <w:szCs w:val="24"/>
+        </w:rPr>
+        <w:t xml:space="preserve"> </w:t>
+      </w:r>
+      <w:proofErr w:type="spellStart"/>
+      <w:r>
+        <w:rPr>
+          <w:rFonts w:ascii="Times New Roman" w:hAnsi="Times New Roman" w:cs="Times New Roman"/>
+          <w:sz w:val="24"/>
+          <w:szCs w:val="24"/>
+        </w:rPr>
+        <w:t>pesanan</w:t>
+      </w:r>
+      <w:proofErr w:type="spellEnd"/>
+      <w:r>
+        <w:rPr>
+          <w:rFonts w:ascii="Times New Roman" w:hAnsi="Times New Roman" w:cs="Times New Roman"/>
+          <w:sz w:val="24"/>
+          <w:szCs w:val="24"/>
+        </w:rPr>
+        <w:t xml:space="preserve"> . </w:t>
       </w:r>
     </w:p>
     <w:p>
@@ -869,13 +1893,15 @@
           <w:rFonts w:ascii="Times New Roman" w:hAnsi="Times New Roman" w:cs="Times New Roman"/>
           <w:sz w:val="24"/>
           <w:szCs w:val="24"/>
-        </w:rPr>
-      </w:pPr>
-      <w:r>
-        <w:rPr>
-          <w:rFonts w:ascii="Times New Roman" w:hAnsi="Times New Roman" w:cs="Times New Roman"/>
-          <w:sz w:val="24"/>
-          <w:szCs w:val="24"/>
+          <w:lang w:val="sv-SE"/>
+        </w:rPr>
+      </w:pPr>
+      <w:r>
+        <w:rPr>
+          <w:rFonts w:ascii="Times New Roman" w:hAnsi="Times New Roman" w:cs="Times New Roman"/>
+          <w:sz w:val="24"/>
+          <w:szCs w:val="24"/>
+          <w:lang w:val="sv-SE"/>
         </w:rPr>
         <w:t xml:space="preserve">Di fitur paket juga terdapat  “edit” dan “delete” . </w:t>
       </w:r>
@@ -886,31 +1912,35 @@
           <w:rFonts w:ascii="Times New Roman" w:hAnsi="Times New Roman" w:cs="Times New Roman"/>
           <w:sz w:val="24"/>
           <w:szCs w:val="24"/>
-        </w:rPr>
-      </w:pPr>
-    </w:p>
-    <w:p>
-      <w:pPr>
-        <w:rPr>
-          <w:rFonts w:ascii="Times New Roman" w:hAnsi="Times New Roman" w:cs="Times New Roman"/>
-          <w:sz w:val="24"/>
-          <w:szCs w:val="24"/>
-        </w:rPr>
-      </w:pPr>
-    </w:p>
-    <w:p>
-      <w:pPr>
-        <w:rPr>
-          <w:rFonts w:ascii="Times New Roman" w:hAnsi="Times New Roman" w:cs="Times New Roman"/>
-          <w:sz w:val="24"/>
-          <w:szCs w:val="24"/>
-        </w:rPr>
-      </w:pPr>
-      <w:r>
-        <w:rPr>
-          <w:rFonts w:ascii="Times New Roman" w:hAnsi="Times New Roman" w:cs="Times New Roman"/>
-          <w:sz w:val="24"/>
-          <w:szCs w:val="24"/>
+          <w:lang w:val="sv-SE"/>
+        </w:rPr>
+      </w:pPr>
+    </w:p>
+    <w:p>
+      <w:pPr>
+        <w:rPr>
+          <w:rFonts w:ascii="Times New Roman" w:hAnsi="Times New Roman" w:cs="Times New Roman"/>
+          <w:sz w:val="24"/>
+          <w:szCs w:val="24"/>
+          <w:lang w:val="sv-SE"/>
+        </w:rPr>
+      </w:pPr>
+    </w:p>
+    <w:p>
+      <w:pPr>
+        <w:rPr>
+          <w:rFonts w:ascii="Times New Roman" w:hAnsi="Times New Roman" w:cs="Times New Roman"/>
+          <w:sz w:val="24"/>
+          <w:szCs w:val="24"/>
+          <w:lang w:val="sv-SE"/>
+        </w:rPr>
+      </w:pPr>
+      <w:r>
+        <w:rPr>
+          <w:rFonts w:ascii="Times New Roman" w:hAnsi="Times New Roman" w:cs="Times New Roman"/>
+          <w:sz w:val="24"/>
+          <w:szCs w:val="24"/>
+          <w:lang w:val="sv-SE"/>
         </w:rPr>
         <w:t xml:space="preserve">Yang ke empat ada fitur user , dimana admin bisa melihat data user atau pemesan , pesanan user , </w:t>
       </w:r>
@@ -919,6 +1949,7 @@
           <w:rFonts w:ascii="Times New Roman" w:hAnsi="Times New Roman" w:cs="Times New Roman"/>
           <w:sz w:val="24"/>
           <w:szCs w:val="24"/>
+          <w:lang w:val="sv-SE"/>
         </w:rPr>
         <w:t xml:space="preserve">no hp user , serta tempat tinggal user . dan juga ada fitur edit dan delete pada fitur user . </w:t>
       </w:r>
@@ -929,6 +1960,7 @@
           <w:rFonts w:ascii="Times New Roman" w:hAnsi="Times New Roman" w:cs="Times New Roman"/>
           <w:sz w:val="24"/>
           <w:szCs w:val="24"/>
+          <w:lang w:val="sv-SE"/>
         </w:rPr>
       </w:pPr>
     </w:p>
@@ -1031,13 +2063,15 @@
           <w:rFonts w:ascii="Times New Roman" w:hAnsi="Times New Roman" w:cs="Times New Roman"/>
           <w:sz w:val="24"/>
           <w:szCs w:val="24"/>
-        </w:rPr>
-      </w:pPr>
-      <w:r>
-        <w:rPr>
-          <w:rFonts w:ascii="Times New Roman" w:hAnsi="Times New Roman" w:cs="Times New Roman"/>
-          <w:sz w:val="24"/>
-          <w:szCs w:val="24"/>
+          <w:lang w:val="sv-SE"/>
+        </w:rPr>
+      </w:pPr>
+      <w:r>
+        <w:rPr>
+          <w:rFonts w:ascii="Times New Roman" w:hAnsi="Times New Roman" w:cs="Times New Roman"/>
+          <w:sz w:val="24"/>
+          <w:szCs w:val="24"/>
+          <w:lang w:val="sv-SE"/>
         </w:rPr>
         <w:lastRenderedPageBreak/>
         <w:t>Di fitur user juga kita bisa tau siapa saja yang admin dan user , serta ada fitur edit dan delete juga</w:t>
@@ -1124,13 +2158,15 @@
           <w:rFonts w:ascii="Times New Roman" w:hAnsi="Times New Roman" w:cs="Times New Roman"/>
           <w:sz w:val="24"/>
           <w:szCs w:val="24"/>
-        </w:rPr>
-      </w:pPr>
-      <w:r>
-        <w:rPr>
-          <w:rFonts w:ascii="Times New Roman" w:hAnsi="Times New Roman" w:cs="Times New Roman"/>
-          <w:sz w:val="24"/>
-          <w:szCs w:val="24"/>
+          <w:lang w:val="sv-SE"/>
+        </w:rPr>
+      </w:pPr>
+      <w:r>
+        <w:rPr>
+          <w:rFonts w:ascii="Times New Roman" w:hAnsi="Times New Roman" w:cs="Times New Roman"/>
+          <w:sz w:val="24"/>
+          <w:szCs w:val="24"/>
+          <w:lang w:val="sv-SE"/>
         </w:rPr>
         <w:t xml:space="preserve">Fitur ke lima yaitu “FAQ” kita bisa </w:t>
       </w:r>
@@ -1139,6 +2175,7 @@
           <w:rFonts w:ascii="Times New Roman" w:hAnsi="Times New Roman" w:cs="Times New Roman"/>
           <w:sz w:val="24"/>
           <w:szCs w:val="24"/>
+          <w:lang w:val="sv-SE"/>
         </w:rPr>
         <w:t>melihat pertanyaan dan jawabaan seputar “Loundry Kite” dan juga bisa menambah pertanyaan , dan juga edit dan juga delete</w:t>
       </w:r>
@@ -1147,6 +2184,7 @@
           <w:rFonts w:ascii="Times New Roman" w:hAnsi="Times New Roman" w:cs="Times New Roman"/>
           <w:sz w:val="24"/>
           <w:szCs w:val="24"/>
+          <w:lang w:val="sv-SE"/>
         </w:rPr>
         <w:t xml:space="preserve"> .</w:t>
       </w:r>
@@ -1413,13 +2451,15 @@
           <w:rFonts w:ascii="Times New Roman" w:hAnsi="Times New Roman" w:cs="Times New Roman"/>
           <w:sz w:val="24"/>
           <w:szCs w:val="24"/>
-        </w:rPr>
-      </w:pPr>
-      <w:r>
-        <w:rPr>
-          <w:rFonts w:ascii="Times New Roman" w:hAnsi="Times New Roman" w:cs="Times New Roman"/>
-          <w:sz w:val="24"/>
-          <w:szCs w:val="24"/>
+          <w:lang w:val="sv-SE"/>
+        </w:rPr>
+      </w:pPr>
+      <w:r>
+        <w:rPr>
+          <w:rFonts w:ascii="Times New Roman" w:hAnsi="Times New Roman" w:cs="Times New Roman"/>
+          <w:sz w:val="24"/>
+          <w:szCs w:val="24"/>
+          <w:lang w:val="sv-SE"/>
         </w:rPr>
         <w:lastRenderedPageBreak/>
         <w:t>Yang keenam ada fitur sosmed , kita bisa menambahkan sosmed kita , ada , facebook,twitter,instagram,dan linkedln</w:t>
@@ -1429,6 +2469,7 @@
           <w:rFonts w:ascii="Times New Roman" w:hAnsi="Times New Roman" w:cs="Times New Roman"/>
           <w:sz w:val="24"/>
           <w:szCs w:val="24"/>
+          <w:lang w:val="sv-SE"/>
         </w:rPr>
         <w:t xml:space="preserve"> . </w:t>
       </w:r>
@@ -1439,6 +2480,7 @@
           <w:rFonts w:ascii="Times New Roman" w:hAnsi="Times New Roman" w:cs="Times New Roman"/>
           <w:sz w:val="24"/>
           <w:szCs w:val="24"/>
+          <w:lang w:val="sv-SE"/>
         </w:rPr>
       </w:pPr>
     </w:p>
@@ -1506,13 +2548,15 @@
           <w:rFonts w:ascii="Times New Roman" w:hAnsi="Times New Roman" w:cs="Times New Roman"/>
           <w:sz w:val="24"/>
           <w:szCs w:val="24"/>
-        </w:rPr>
-      </w:pPr>
-      <w:r>
-        <w:rPr>
-          <w:rFonts w:ascii="Times New Roman" w:hAnsi="Times New Roman" w:cs="Times New Roman"/>
-          <w:sz w:val="24"/>
-          <w:szCs w:val="24"/>
+          <w:lang w:val="sv-SE"/>
+        </w:rPr>
+      </w:pPr>
+      <w:r>
+        <w:rPr>
+          <w:rFonts w:ascii="Times New Roman" w:hAnsi="Times New Roman" w:cs="Times New Roman"/>
+          <w:sz w:val="24"/>
+          <w:szCs w:val="24"/>
+          <w:lang w:val="sv-SE"/>
         </w:rPr>
         <w:t xml:space="preserve"> Gambar di bawah ini , tampilan saat kita ingin menambahkan sosmed kita . </w:t>
       </w:r>
@@ -1635,13 +2679,15 @@
           <w:rFonts w:ascii="Times New Roman" w:hAnsi="Times New Roman" w:cs="Times New Roman"/>
           <w:sz w:val="24"/>
           <w:szCs w:val="24"/>
-        </w:rPr>
-      </w:pPr>
-      <w:r>
-        <w:rPr>
-          <w:rFonts w:ascii="Times New Roman" w:hAnsi="Times New Roman" w:cs="Times New Roman"/>
-          <w:sz w:val="24"/>
-          <w:szCs w:val="24"/>
+          <w:lang w:val="sv-SE"/>
+        </w:rPr>
+      </w:pPr>
+      <w:r>
+        <w:rPr>
+          <w:rFonts w:ascii="Times New Roman" w:hAnsi="Times New Roman" w:cs="Times New Roman"/>
+          <w:sz w:val="24"/>
+          <w:szCs w:val="24"/>
+          <w:lang w:val="sv-SE"/>
         </w:rPr>
         <w:lastRenderedPageBreak/>
         <w:t xml:space="preserve">Ketujuh ada fitur Panduan , dimana kita bisa membaca setiap panduan , saat kita tidak paham </w:t>
@@ -1729,13 +2775,15 @@
           <w:rFonts w:ascii="Times New Roman" w:hAnsi="Times New Roman" w:cs="Times New Roman"/>
           <w:sz w:val="24"/>
           <w:szCs w:val="24"/>
-        </w:rPr>
-      </w:pPr>
-      <w:r>
-        <w:rPr>
-          <w:rFonts w:ascii="Times New Roman" w:hAnsi="Times New Roman" w:cs="Times New Roman"/>
-          <w:sz w:val="24"/>
-          <w:szCs w:val="24"/>
+          <w:lang w:val="sv-SE"/>
+        </w:rPr>
+      </w:pPr>
+      <w:r>
+        <w:rPr>
+          <w:rFonts w:ascii="Times New Roman" w:hAnsi="Times New Roman" w:cs="Times New Roman"/>
+          <w:sz w:val="24"/>
+          <w:szCs w:val="24"/>
+          <w:lang w:val="sv-SE"/>
         </w:rPr>
         <w:t>Terakhir ada logout , ketika anda klik logout maka akan ke halaman awal “Loundry Kite”</w:t>
       </w:r>
@@ -2071,7 +3119,9 @@
     <w:sectPr>
       <w:pgSz w:w="11906" w:h="16838"/>
       <w:pgMar w:top="1440" w:right="1440" w:bottom="1440" w:left="1440" w:header="708" w:footer="708" w:gutter="0"/>
+      <w:pgNumType w:start="0"/>
       <w:cols w:space="708"/>
+      <w:titlePg/>
       <w:docGrid w:linePitch="360"/>
     </w:sectPr>
   </w:body>
@@ -2506,6 +3556,35 @@
     <w:semiHidden/>
     <w:unhideWhenUsed/>
   </w:style>
+  <w:style w:type="paragraph" w:styleId="NoSpacing">
+    <w:name w:val="No Spacing"/>
+    <w:link w:val="NoSpacingChar"/>
+    <w:uiPriority w:val="1"/>
+    <w:qFormat/>
+    <w:rsid w:val="00185681"/>
+    <w:pPr>
+      <w:spacing w:after="0" w:line="240" w:lineRule="auto"/>
+    </w:pPr>
+    <w:rPr>
+      <w:rFonts w:eastAsiaTheme="minorEastAsia"/>
+      <w:kern w:val="0"/>
+      <w:lang w:val="id-ID" w:eastAsia="id-ID"/>
+      <w14:ligatures w14:val="none"/>
+    </w:rPr>
+  </w:style>
+  <w:style w:type="character" w:customStyle="1" w:styleId="NoSpacingChar">
+    <w:name w:val="No Spacing Char"/>
+    <w:basedOn w:val="DefaultParagraphFont"/>
+    <w:link w:val="NoSpacing"/>
+    <w:uiPriority w:val="1"/>
+    <w:rsid w:val="00185681"/>
+    <w:rPr>
+      <w:rFonts w:eastAsiaTheme="minorEastAsia"/>
+      <w:kern w:val="0"/>
+      <w:lang w:val="id-ID" w:eastAsia="id-ID"/>
+      <w14:ligatures w14:val="none"/>
+    </w:rPr>
+  </w:style>
 </w:styles>
 </file>
 

</xml_diff>

<commit_message>
tambah heading &  daftar isi panduan admin
</commit_message>
<xml_diff>
--- a/documentation/dokumentasi-admin-word.docx
+++ b/documentation/dokumentasi-admin-word.docx
@@ -4,6 +4,9 @@
   <w:body>
     <w:sdt>
       <w:sdtPr>
+        <w:rPr>
+          <w:rFonts w:ascii="Times New Roman" w:hAnsi="Times New Roman" w:cs="Times New Roman"/>
+        </w:rPr>
         <w:id w:val="-107194683"/>
         <w:docPartObj>
           <w:docPartGallery w:val="Cover Pages"/>
@@ -12,7 +15,6 @@
       </w:sdtPr>
       <w:sdtEndPr>
         <w:rPr>
-          <w:rFonts w:ascii="Times New Roman" w:hAnsi="Times New Roman" w:cs="Times New Roman"/>
           <w:b/>
           <w:bCs/>
           <w:sz w:val="28"/>
@@ -21,8 +23,14 @@
       </w:sdtEndPr>
       <w:sdtContent>
         <w:p>
+          <w:pPr>
+            <w:rPr>
+              <w:rFonts w:ascii="Times New Roman" w:hAnsi="Times New Roman" w:cs="Times New Roman"/>
+            </w:rPr>
+          </w:pPr>
           <w:r>
             <w:rPr>
+              <w:rFonts w:ascii="Times New Roman" w:hAnsi="Times New Roman" w:cs="Times New Roman"/>
               <w:noProof/>
             </w:rPr>
             <mc:AlternateContent>
@@ -383,6 +391,972 @@
     </w:sdt>
     <w:p>
       <w:pPr>
+        <w:pStyle w:val="Heading2"/>
+        <w:jc w:val="center"/>
+        <w:rPr>
+          <w:lang w:val="sv-SE"/>
+        </w:rPr>
+      </w:pPr>
+      <w:bookmarkStart w:id="0" w:name="_Toc140592467"/>
+      <w:r>
+        <w:rPr>
+          <w:lang w:val="sv-SE"/>
+        </w:rPr>
+        <w:lastRenderedPageBreak/>
+        <w:t>Daftar I</w:t>
+      </w:r>
+      <w:r>
+        <w:rPr>
+          <w:lang w:val="sv-SE"/>
+        </w:rPr>
+        <w:t>si</w:t>
+      </w:r>
+      <w:bookmarkEnd w:id="0"/>
+    </w:p>
+    <w:sdt>
+      <w:sdtPr>
+        <w:id w:val="85888176"/>
+        <w:docPartObj>
+          <w:docPartGallery w:val="Table of Contents"/>
+          <w:docPartUnique/>
+        </w:docPartObj>
+      </w:sdtPr>
+      <w:sdtEndPr>
+        <w:rPr>
+          <w:rFonts w:ascii="Times New Roman" w:eastAsiaTheme="minorHAnsi" w:hAnsi="Times New Roman" w:cs="Times New Roman"/>
+          <w:b/>
+          <w:bCs/>
+          <w:color w:val="auto"/>
+          <w:kern w:val="2"/>
+          <w:sz w:val="24"/>
+          <w:szCs w:val="24"/>
+          <w:lang w:val="en-ID" w:eastAsia="en-US"/>
+          <w14:ligatures w14:val="standardContextual"/>
+        </w:rPr>
+      </w:sdtEndPr>
+      <w:sdtContent>
+        <w:p>
+          <w:pPr>
+            <w:pStyle w:val="TOCHeading"/>
+          </w:pPr>
+        </w:p>
+        <w:p>
+          <w:pPr>
+            <w:pStyle w:val="TOC2"/>
+            <w:tabs>
+              <w:tab w:val="right" w:leader="dot" w:pos="9016"/>
+            </w:tabs>
+            <w:rPr>
+              <w:rFonts w:ascii="Times New Roman" w:hAnsi="Times New Roman" w:cs="Times New Roman"/>
+              <w:noProof/>
+              <w:sz w:val="24"/>
+              <w:szCs w:val="24"/>
+            </w:rPr>
+          </w:pPr>
+          <w:r>
+            <w:rPr>
+              <w:rFonts w:ascii="Times New Roman" w:hAnsi="Times New Roman" w:cs="Times New Roman"/>
+              <w:sz w:val="24"/>
+              <w:szCs w:val="24"/>
+            </w:rPr>
+            <w:fldChar w:fldCharType="begin"/>
+          </w:r>
+          <w:r>
+            <w:rPr>
+              <w:rFonts w:ascii="Times New Roman" w:hAnsi="Times New Roman" w:cs="Times New Roman"/>
+              <w:sz w:val="24"/>
+              <w:szCs w:val="24"/>
+            </w:rPr>
+            <w:instrText xml:space="preserve"> TOC \o "1-3" \h \z \u </w:instrText>
+          </w:r>
+          <w:r>
+            <w:rPr>
+              <w:rFonts w:ascii="Times New Roman" w:hAnsi="Times New Roman" w:cs="Times New Roman"/>
+              <w:sz w:val="24"/>
+              <w:szCs w:val="24"/>
+            </w:rPr>
+            <w:fldChar w:fldCharType="separate"/>
+          </w:r>
+          <w:hyperlink w:anchor="_Toc140592467" w:history="1">
+            <w:r>
+              <w:rPr>
+                <w:rStyle w:val="Hyperlink"/>
+                <w:rFonts w:ascii="Times New Roman" w:hAnsi="Times New Roman" w:cs="Times New Roman"/>
+                <w:noProof/>
+                <w:sz w:val="24"/>
+                <w:szCs w:val="24"/>
+                <w:lang w:val="sv-SE"/>
+              </w:rPr>
+              <w:t>Daftar Isi</w:t>
+            </w:r>
+            <w:r>
+              <w:rPr>
+                <w:rFonts w:ascii="Times New Roman" w:hAnsi="Times New Roman" w:cs="Times New Roman"/>
+                <w:noProof/>
+                <w:webHidden/>
+                <w:sz w:val="24"/>
+                <w:szCs w:val="24"/>
+              </w:rPr>
+              <w:tab/>
+            </w:r>
+            <w:r>
+              <w:rPr>
+                <w:rFonts w:ascii="Times New Roman" w:hAnsi="Times New Roman" w:cs="Times New Roman"/>
+                <w:noProof/>
+                <w:webHidden/>
+                <w:sz w:val="24"/>
+                <w:szCs w:val="24"/>
+              </w:rPr>
+              <w:fldChar w:fldCharType="begin"/>
+            </w:r>
+            <w:r>
+              <w:rPr>
+                <w:rFonts w:ascii="Times New Roman" w:hAnsi="Times New Roman" w:cs="Times New Roman"/>
+                <w:noProof/>
+                <w:webHidden/>
+                <w:sz w:val="24"/>
+                <w:szCs w:val="24"/>
+              </w:rPr>
+              <w:instrText xml:space="preserve"> PAGEREF _Toc140592467 \h </w:instrText>
+            </w:r>
+            <w:r>
+              <w:rPr>
+                <w:rFonts w:ascii="Times New Roman" w:hAnsi="Times New Roman" w:cs="Times New Roman"/>
+                <w:noProof/>
+                <w:webHidden/>
+                <w:sz w:val="24"/>
+                <w:szCs w:val="24"/>
+              </w:rPr>
+            </w:r>
+            <w:r>
+              <w:rPr>
+                <w:rFonts w:ascii="Times New Roman" w:hAnsi="Times New Roman" w:cs="Times New Roman"/>
+                <w:noProof/>
+                <w:webHidden/>
+                <w:sz w:val="24"/>
+                <w:szCs w:val="24"/>
+              </w:rPr>
+              <w:fldChar w:fldCharType="separate"/>
+            </w:r>
+            <w:r>
+              <w:rPr>
+                <w:rFonts w:ascii="Times New Roman" w:hAnsi="Times New Roman" w:cs="Times New Roman"/>
+                <w:noProof/>
+                <w:webHidden/>
+                <w:sz w:val="24"/>
+                <w:szCs w:val="24"/>
+              </w:rPr>
+              <w:t>1</w:t>
+            </w:r>
+            <w:r>
+              <w:rPr>
+                <w:rFonts w:ascii="Times New Roman" w:hAnsi="Times New Roman" w:cs="Times New Roman"/>
+                <w:noProof/>
+                <w:webHidden/>
+                <w:sz w:val="24"/>
+                <w:szCs w:val="24"/>
+              </w:rPr>
+              <w:fldChar w:fldCharType="end"/>
+            </w:r>
+          </w:hyperlink>
+        </w:p>
+        <w:p>
+          <w:pPr>
+            <w:pStyle w:val="TOC2"/>
+            <w:tabs>
+              <w:tab w:val="right" w:leader="dot" w:pos="9016"/>
+            </w:tabs>
+            <w:rPr>
+              <w:rFonts w:ascii="Times New Roman" w:hAnsi="Times New Roman" w:cs="Times New Roman"/>
+              <w:noProof/>
+              <w:sz w:val="24"/>
+              <w:szCs w:val="24"/>
+            </w:rPr>
+          </w:pPr>
+          <w:hyperlink w:anchor="_Toc140592468" w:history="1">
+            <w:r>
+              <w:rPr>
+                <w:rStyle w:val="Hyperlink"/>
+                <w:rFonts w:ascii="Times New Roman" w:hAnsi="Times New Roman" w:cs="Times New Roman"/>
+                <w:noProof/>
+                <w:sz w:val="24"/>
+                <w:szCs w:val="24"/>
+                <w:lang w:val="sv-SE"/>
+              </w:rPr>
+              <w:t>Tata cara masuk ke halaman admin</w:t>
+            </w:r>
+            <w:r>
+              <w:rPr>
+                <w:rFonts w:ascii="Times New Roman" w:hAnsi="Times New Roman" w:cs="Times New Roman"/>
+                <w:noProof/>
+                <w:webHidden/>
+                <w:sz w:val="24"/>
+                <w:szCs w:val="24"/>
+              </w:rPr>
+              <w:tab/>
+            </w:r>
+            <w:r>
+              <w:rPr>
+                <w:rFonts w:ascii="Times New Roman" w:hAnsi="Times New Roman" w:cs="Times New Roman"/>
+                <w:noProof/>
+                <w:webHidden/>
+                <w:sz w:val="24"/>
+                <w:szCs w:val="24"/>
+              </w:rPr>
+              <w:fldChar w:fldCharType="begin"/>
+            </w:r>
+            <w:r>
+              <w:rPr>
+                <w:rFonts w:ascii="Times New Roman" w:hAnsi="Times New Roman" w:cs="Times New Roman"/>
+                <w:noProof/>
+                <w:webHidden/>
+                <w:sz w:val="24"/>
+                <w:szCs w:val="24"/>
+              </w:rPr>
+              <w:instrText xml:space="preserve"> PAGEREF _Toc140592468 \h </w:instrText>
+            </w:r>
+            <w:r>
+              <w:rPr>
+                <w:rFonts w:ascii="Times New Roman" w:hAnsi="Times New Roman" w:cs="Times New Roman"/>
+                <w:noProof/>
+                <w:webHidden/>
+                <w:sz w:val="24"/>
+                <w:szCs w:val="24"/>
+              </w:rPr>
+            </w:r>
+            <w:r>
+              <w:rPr>
+                <w:rFonts w:ascii="Times New Roman" w:hAnsi="Times New Roman" w:cs="Times New Roman"/>
+                <w:noProof/>
+                <w:webHidden/>
+                <w:sz w:val="24"/>
+                <w:szCs w:val="24"/>
+              </w:rPr>
+              <w:fldChar w:fldCharType="separate"/>
+            </w:r>
+            <w:r>
+              <w:rPr>
+                <w:rFonts w:ascii="Times New Roman" w:hAnsi="Times New Roman" w:cs="Times New Roman"/>
+                <w:noProof/>
+                <w:webHidden/>
+                <w:sz w:val="24"/>
+                <w:szCs w:val="24"/>
+              </w:rPr>
+              <w:t>1</w:t>
+            </w:r>
+            <w:r>
+              <w:rPr>
+                <w:rFonts w:ascii="Times New Roman" w:hAnsi="Times New Roman" w:cs="Times New Roman"/>
+                <w:noProof/>
+                <w:webHidden/>
+                <w:sz w:val="24"/>
+                <w:szCs w:val="24"/>
+              </w:rPr>
+              <w:fldChar w:fldCharType="end"/>
+            </w:r>
+          </w:hyperlink>
+        </w:p>
+        <w:p>
+          <w:pPr>
+            <w:pStyle w:val="TOC2"/>
+            <w:tabs>
+              <w:tab w:val="right" w:leader="dot" w:pos="9016"/>
+            </w:tabs>
+            <w:rPr>
+              <w:rFonts w:ascii="Times New Roman" w:hAnsi="Times New Roman" w:cs="Times New Roman"/>
+              <w:noProof/>
+              <w:sz w:val="24"/>
+              <w:szCs w:val="24"/>
+            </w:rPr>
+          </w:pPr>
+          <w:hyperlink w:anchor="_Toc140592469" w:history="1">
+            <w:r>
+              <w:rPr>
+                <w:rStyle w:val="Hyperlink"/>
+                <w:rFonts w:ascii="Times New Roman" w:hAnsi="Times New Roman" w:cs="Times New Roman"/>
+                <w:noProof/>
+                <w:sz w:val="24"/>
+                <w:szCs w:val="24"/>
+                <w:lang w:val="sv-SE"/>
+              </w:rPr>
+              <w:t>Dashboard</w:t>
+            </w:r>
+            <w:r>
+              <w:rPr>
+                <w:rFonts w:ascii="Times New Roman" w:hAnsi="Times New Roman" w:cs="Times New Roman"/>
+                <w:noProof/>
+                <w:webHidden/>
+                <w:sz w:val="24"/>
+                <w:szCs w:val="24"/>
+              </w:rPr>
+              <w:tab/>
+            </w:r>
+            <w:r>
+              <w:rPr>
+                <w:rFonts w:ascii="Times New Roman" w:hAnsi="Times New Roman" w:cs="Times New Roman"/>
+                <w:noProof/>
+                <w:webHidden/>
+                <w:sz w:val="24"/>
+                <w:szCs w:val="24"/>
+              </w:rPr>
+              <w:fldChar w:fldCharType="begin"/>
+            </w:r>
+            <w:r>
+              <w:rPr>
+                <w:rFonts w:ascii="Times New Roman" w:hAnsi="Times New Roman" w:cs="Times New Roman"/>
+                <w:noProof/>
+                <w:webHidden/>
+                <w:sz w:val="24"/>
+                <w:szCs w:val="24"/>
+              </w:rPr>
+              <w:instrText xml:space="preserve"> PAGEREF _Toc140592469 \h </w:instrText>
+            </w:r>
+            <w:r>
+              <w:rPr>
+                <w:rFonts w:ascii="Times New Roman" w:hAnsi="Times New Roman" w:cs="Times New Roman"/>
+                <w:noProof/>
+                <w:webHidden/>
+                <w:sz w:val="24"/>
+                <w:szCs w:val="24"/>
+              </w:rPr>
+            </w:r>
+            <w:r>
+              <w:rPr>
+                <w:rFonts w:ascii="Times New Roman" w:hAnsi="Times New Roman" w:cs="Times New Roman"/>
+                <w:noProof/>
+                <w:webHidden/>
+                <w:sz w:val="24"/>
+                <w:szCs w:val="24"/>
+              </w:rPr>
+              <w:fldChar w:fldCharType="separate"/>
+            </w:r>
+            <w:r>
+              <w:rPr>
+                <w:rFonts w:ascii="Times New Roman" w:hAnsi="Times New Roman" w:cs="Times New Roman"/>
+                <w:noProof/>
+                <w:webHidden/>
+                <w:sz w:val="24"/>
+                <w:szCs w:val="24"/>
+              </w:rPr>
+              <w:t>2</w:t>
+            </w:r>
+            <w:r>
+              <w:rPr>
+                <w:rFonts w:ascii="Times New Roman" w:hAnsi="Times New Roman" w:cs="Times New Roman"/>
+                <w:noProof/>
+                <w:webHidden/>
+                <w:sz w:val="24"/>
+                <w:szCs w:val="24"/>
+              </w:rPr>
+              <w:fldChar w:fldCharType="end"/>
+            </w:r>
+          </w:hyperlink>
+        </w:p>
+        <w:p>
+          <w:pPr>
+            <w:pStyle w:val="TOC2"/>
+            <w:tabs>
+              <w:tab w:val="right" w:leader="dot" w:pos="9016"/>
+            </w:tabs>
+            <w:rPr>
+              <w:rFonts w:ascii="Times New Roman" w:hAnsi="Times New Roman" w:cs="Times New Roman"/>
+              <w:noProof/>
+              <w:sz w:val="24"/>
+              <w:szCs w:val="24"/>
+            </w:rPr>
+          </w:pPr>
+          <w:hyperlink w:anchor="_Toc140592470" w:history="1">
+            <w:r>
+              <w:rPr>
+                <w:rStyle w:val="Hyperlink"/>
+                <w:rFonts w:ascii="Times New Roman" w:hAnsi="Times New Roman" w:cs="Times New Roman"/>
+                <w:noProof/>
+                <w:sz w:val="24"/>
+                <w:szCs w:val="24"/>
+                <w:lang w:val="sv-SE"/>
+              </w:rPr>
+              <w:t>Pesanan</w:t>
+            </w:r>
+            <w:r>
+              <w:rPr>
+                <w:rFonts w:ascii="Times New Roman" w:hAnsi="Times New Roman" w:cs="Times New Roman"/>
+                <w:noProof/>
+                <w:webHidden/>
+                <w:sz w:val="24"/>
+                <w:szCs w:val="24"/>
+              </w:rPr>
+              <w:tab/>
+            </w:r>
+            <w:r>
+              <w:rPr>
+                <w:rFonts w:ascii="Times New Roman" w:hAnsi="Times New Roman" w:cs="Times New Roman"/>
+                <w:noProof/>
+                <w:webHidden/>
+                <w:sz w:val="24"/>
+                <w:szCs w:val="24"/>
+              </w:rPr>
+              <w:fldChar w:fldCharType="begin"/>
+            </w:r>
+            <w:r>
+              <w:rPr>
+                <w:rFonts w:ascii="Times New Roman" w:hAnsi="Times New Roman" w:cs="Times New Roman"/>
+                <w:noProof/>
+                <w:webHidden/>
+                <w:sz w:val="24"/>
+                <w:szCs w:val="24"/>
+              </w:rPr>
+              <w:instrText xml:space="preserve"> PAGEREF _Toc140592470 \h </w:instrText>
+            </w:r>
+            <w:r>
+              <w:rPr>
+                <w:rFonts w:ascii="Times New Roman" w:hAnsi="Times New Roman" w:cs="Times New Roman"/>
+                <w:noProof/>
+                <w:webHidden/>
+                <w:sz w:val="24"/>
+                <w:szCs w:val="24"/>
+              </w:rPr>
+            </w:r>
+            <w:r>
+              <w:rPr>
+                <w:rFonts w:ascii="Times New Roman" w:hAnsi="Times New Roman" w:cs="Times New Roman"/>
+                <w:noProof/>
+                <w:webHidden/>
+                <w:sz w:val="24"/>
+                <w:szCs w:val="24"/>
+              </w:rPr>
+              <w:fldChar w:fldCharType="separate"/>
+            </w:r>
+            <w:r>
+              <w:rPr>
+                <w:rFonts w:ascii="Times New Roman" w:hAnsi="Times New Roman" w:cs="Times New Roman"/>
+                <w:noProof/>
+                <w:webHidden/>
+                <w:sz w:val="24"/>
+                <w:szCs w:val="24"/>
+              </w:rPr>
+              <w:t>3</w:t>
+            </w:r>
+            <w:r>
+              <w:rPr>
+                <w:rFonts w:ascii="Times New Roman" w:hAnsi="Times New Roman" w:cs="Times New Roman"/>
+                <w:noProof/>
+                <w:webHidden/>
+                <w:sz w:val="24"/>
+                <w:szCs w:val="24"/>
+              </w:rPr>
+              <w:fldChar w:fldCharType="end"/>
+            </w:r>
+          </w:hyperlink>
+        </w:p>
+        <w:p>
+          <w:pPr>
+            <w:pStyle w:val="TOC2"/>
+            <w:tabs>
+              <w:tab w:val="right" w:leader="dot" w:pos="9016"/>
+            </w:tabs>
+            <w:rPr>
+              <w:rFonts w:ascii="Times New Roman" w:hAnsi="Times New Roman" w:cs="Times New Roman"/>
+              <w:noProof/>
+              <w:sz w:val="24"/>
+              <w:szCs w:val="24"/>
+            </w:rPr>
+          </w:pPr>
+          <w:hyperlink w:anchor="_Toc140592471" w:history="1">
+            <w:r>
+              <w:rPr>
+                <w:rStyle w:val="Hyperlink"/>
+                <w:rFonts w:ascii="Times New Roman" w:hAnsi="Times New Roman" w:cs="Times New Roman"/>
+                <w:noProof/>
+                <w:sz w:val="24"/>
+                <w:szCs w:val="24"/>
+              </w:rPr>
+              <w:t>Paket</w:t>
+            </w:r>
+            <w:r>
+              <w:rPr>
+                <w:rFonts w:ascii="Times New Roman" w:hAnsi="Times New Roman" w:cs="Times New Roman"/>
+                <w:noProof/>
+                <w:webHidden/>
+                <w:sz w:val="24"/>
+                <w:szCs w:val="24"/>
+              </w:rPr>
+              <w:tab/>
+            </w:r>
+            <w:r>
+              <w:rPr>
+                <w:rFonts w:ascii="Times New Roman" w:hAnsi="Times New Roman" w:cs="Times New Roman"/>
+                <w:noProof/>
+                <w:webHidden/>
+                <w:sz w:val="24"/>
+                <w:szCs w:val="24"/>
+              </w:rPr>
+              <w:fldChar w:fldCharType="begin"/>
+            </w:r>
+            <w:r>
+              <w:rPr>
+                <w:rFonts w:ascii="Times New Roman" w:hAnsi="Times New Roman" w:cs="Times New Roman"/>
+                <w:noProof/>
+                <w:webHidden/>
+                <w:sz w:val="24"/>
+                <w:szCs w:val="24"/>
+              </w:rPr>
+              <w:instrText xml:space="preserve"> PAGEREF _Toc140592471 \h </w:instrText>
+            </w:r>
+            <w:r>
+              <w:rPr>
+                <w:rFonts w:ascii="Times New Roman" w:hAnsi="Times New Roman" w:cs="Times New Roman"/>
+                <w:noProof/>
+                <w:webHidden/>
+                <w:sz w:val="24"/>
+                <w:szCs w:val="24"/>
+              </w:rPr>
+            </w:r>
+            <w:r>
+              <w:rPr>
+                <w:rFonts w:ascii="Times New Roman" w:hAnsi="Times New Roman" w:cs="Times New Roman"/>
+                <w:noProof/>
+                <w:webHidden/>
+                <w:sz w:val="24"/>
+                <w:szCs w:val="24"/>
+              </w:rPr>
+              <w:fldChar w:fldCharType="separate"/>
+            </w:r>
+            <w:r>
+              <w:rPr>
+                <w:rFonts w:ascii="Times New Roman" w:hAnsi="Times New Roman" w:cs="Times New Roman"/>
+                <w:noProof/>
+                <w:webHidden/>
+                <w:sz w:val="24"/>
+                <w:szCs w:val="24"/>
+              </w:rPr>
+              <w:t>4</w:t>
+            </w:r>
+            <w:r>
+              <w:rPr>
+                <w:rFonts w:ascii="Times New Roman" w:hAnsi="Times New Roman" w:cs="Times New Roman"/>
+                <w:noProof/>
+                <w:webHidden/>
+                <w:sz w:val="24"/>
+                <w:szCs w:val="24"/>
+              </w:rPr>
+              <w:fldChar w:fldCharType="end"/>
+            </w:r>
+          </w:hyperlink>
+        </w:p>
+        <w:p>
+          <w:pPr>
+            <w:pStyle w:val="TOC2"/>
+            <w:tabs>
+              <w:tab w:val="right" w:leader="dot" w:pos="9016"/>
+            </w:tabs>
+            <w:rPr>
+              <w:rFonts w:ascii="Times New Roman" w:hAnsi="Times New Roman" w:cs="Times New Roman"/>
+              <w:noProof/>
+              <w:sz w:val="24"/>
+              <w:szCs w:val="24"/>
+            </w:rPr>
+          </w:pPr>
+          <w:hyperlink w:anchor="_Toc140592472" w:history="1">
+            <w:r>
+              <w:rPr>
+                <w:rStyle w:val="Hyperlink"/>
+                <w:rFonts w:ascii="Times New Roman" w:hAnsi="Times New Roman" w:cs="Times New Roman"/>
+                <w:noProof/>
+                <w:sz w:val="24"/>
+                <w:szCs w:val="24"/>
+                <w:lang w:val="sv-SE"/>
+              </w:rPr>
+              <w:t>User</w:t>
+            </w:r>
+            <w:r>
+              <w:rPr>
+                <w:rFonts w:ascii="Times New Roman" w:hAnsi="Times New Roman" w:cs="Times New Roman"/>
+                <w:noProof/>
+                <w:webHidden/>
+                <w:sz w:val="24"/>
+                <w:szCs w:val="24"/>
+              </w:rPr>
+              <w:tab/>
+            </w:r>
+            <w:r>
+              <w:rPr>
+                <w:rFonts w:ascii="Times New Roman" w:hAnsi="Times New Roman" w:cs="Times New Roman"/>
+                <w:noProof/>
+                <w:webHidden/>
+                <w:sz w:val="24"/>
+                <w:szCs w:val="24"/>
+              </w:rPr>
+              <w:fldChar w:fldCharType="begin"/>
+            </w:r>
+            <w:r>
+              <w:rPr>
+                <w:rFonts w:ascii="Times New Roman" w:hAnsi="Times New Roman" w:cs="Times New Roman"/>
+                <w:noProof/>
+                <w:webHidden/>
+                <w:sz w:val="24"/>
+                <w:szCs w:val="24"/>
+              </w:rPr>
+              <w:instrText xml:space="preserve"> PAGEREF _Toc140592472 \h </w:instrText>
+            </w:r>
+            <w:r>
+              <w:rPr>
+                <w:rFonts w:ascii="Times New Roman" w:hAnsi="Times New Roman" w:cs="Times New Roman"/>
+                <w:noProof/>
+                <w:webHidden/>
+                <w:sz w:val="24"/>
+                <w:szCs w:val="24"/>
+              </w:rPr>
+            </w:r>
+            <w:r>
+              <w:rPr>
+                <w:rFonts w:ascii="Times New Roman" w:hAnsi="Times New Roman" w:cs="Times New Roman"/>
+                <w:noProof/>
+                <w:webHidden/>
+                <w:sz w:val="24"/>
+                <w:szCs w:val="24"/>
+              </w:rPr>
+              <w:fldChar w:fldCharType="separate"/>
+            </w:r>
+            <w:r>
+              <w:rPr>
+                <w:rFonts w:ascii="Times New Roman" w:hAnsi="Times New Roman" w:cs="Times New Roman"/>
+                <w:noProof/>
+                <w:webHidden/>
+                <w:sz w:val="24"/>
+                <w:szCs w:val="24"/>
+              </w:rPr>
+              <w:t>5</w:t>
+            </w:r>
+            <w:r>
+              <w:rPr>
+                <w:rFonts w:ascii="Times New Roman" w:hAnsi="Times New Roman" w:cs="Times New Roman"/>
+                <w:noProof/>
+                <w:webHidden/>
+                <w:sz w:val="24"/>
+                <w:szCs w:val="24"/>
+              </w:rPr>
+              <w:fldChar w:fldCharType="end"/>
+            </w:r>
+          </w:hyperlink>
+        </w:p>
+        <w:p>
+          <w:pPr>
+            <w:pStyle w:val="TOC2"/>
+            <w:tabs>
+              <w:tab w:val="right" w:leader="dot" w:pos="9016"/>
+            </w:tabs>
+            <w:rPr>
+              <w:rFonts w:ascii="Times New Roman" w:hAnsi="Times New Roman" w:cs="Times New Roman"/>
+              <w:noProof/>
+              <w:sz w:val="24"/>
+              <w:szCs w:val="24"/>
+            </w:rPr>
+          </w:pPr>
+          <w:hyperlink w:anchor="_Toc140592473" w:history="1">
+            <w:r>
+              <w:rPr>
+                <w:rStyle w:val="Hyperlink"/>
+                <w:rFonts w:ascii="Times New Roman" w:hAnsi="Times New Roman" w:cs="Times New Roman"/>
+                <w:noProof/>
+                <w:sz w:val="24"/>
+                <w:szCs w:val="24"/>
+                <w:lang w:val="sv-SE"/>
+              </w:rPr>
+              <w:t>FAQ</w:t>
+            </w:r>
+            <w:r>
+              <w:rPr>
+                <w:rFonts w:ascii="Times New Roman" w:hAnsi="Times New Roman" w:cs="Times New Roman"/>
+                <w:noProof/>
+                <w:webHidden/>
+                <w:sz w:val="24"/>
+                <w:szCs w:val="24"/>
+              </w:rPr>
+              <w:tab/>
+            </w:r>
+            <w:r>
+              <w:rPr>
+                <w:rFonts w:ascii="Times New Roman" w:hAnsi="Times New Roman" w:cs="Times New Roman"/>
+                <w:noProof/>
+                <w:webHidden/>
+                <w:sz w:val="24"/>
+                <w:szCs w:val="24"/>
+              </w:rPr>
+              <w:fldChar w:fldCharType="begin"/>
+            </w:r>
+            <w:r>
+              <w:rPr>
+                <w:rFonts w:ascii="Times New Roman" w:hAnsi="Times New Roman" w:cs="Times New Roman"/>
+                <w:noProof/>
+                <w:webHidden/>
+                <w:sz w:val="24"/>
+                <w:szCs w:val="24"/>
+              </w:rPr>
+              <w:instrText xml:space="preserve"> PAGEREF _Toc140592473 \h </w:instrText>
+            </w:r>
+            <w:r>
+              <w:rPr>
+                <w:rFonts w:ascii="Times New Roman" w:hAnsi="Times New Roman" w:cs="Times New Roman"/>
+                <w:noProof/>
+                <w:webHidden/>
+                <w:sz w:val="24"/>
+                <w:szCs w:val="24"/>
+              </w:rPr>
+            </w:r>
+            <w:r>
+              <w:rPr>
+                <w:rFonts w:ascii="Times New Roman" w:hAnsi="Times New Roman" w:cs="Times New Roman"/>
+                <w:noProof/>
+                <w:webHidden/>
+                <w:sz w:val="24"/>
+                <w:szCs w:val="24"/>
+              </w:rPr>
+              <w:fldChar w:fldCharType="separate"/>
+            </w:r>
+            <w:r>
+              <w:rPr>
+                <w:rFonts w:ascii="Times New Roman" w:hAnsi="Times New Roman" w:cs="Times New Roman"/>
+                <w:noProof/>
+                <w:webHidden/>
+                <w:sz w:val="24"/>
+                <w:szCs w:val="24"/>
+              </w:rPr>
+              <w:t>6</w:t>
+            </w:r>
+            <w:r>
+              <w:rPr>
+                <w:rFonts w:ascii="Times New Roman" w:hAnsi="Times New Roman" w:cs="Times New Roman"/>
+                <w:noProof/>
+                <w:webHidden/>
+                <w:sz w:val="24"/>
+                <w:szCs w:val="24"/>
+              </w:rPr>
+              <w:fldChar w:fldCharType="end"/>
+            </w:r>
+          </w:hyperlink>
+        </w:p>
+        <w:p>
+          <w:pPr>
+            <w:pStyle w:val="TOC2"/>
+            <w:tabs>
+              <w:tab w:val="right" w:leader="dot" w:pos="9016"/>
+            </w:tabs>
+            <w:rPr>
+              <w:rFonts w:ascii="Times New Roman" w:hAnsi="Times New Roman" w:cs="Times New Roman"/>
+              <w:noProof/>
+              <w:sz w:val="24"/>
+              <w:szCs w:val="24"/>
+            </w:rPr>
+          </w:pPr>
+          <w:hyperlink w:anchor="_Toc140592474" w:history="1">
+            <w:r>
+              <w:rPr>
+                <w:rStyle w:val="Hyperlink"/>
+                <w:rFonts w:ascii="Times New Roman" w:hAnsi="Times New Roman" w:cs="Times New Roman"/>
+                <w:noProof/>
+                <w:sz w:val="24"/>
+                <w:szCs w:val="24"/>
+                <w:lang w:val="sv-SE"/>
+              </w:rPr>
+              <w:t>Sosmed</w:t>
+            </w:r>
+            <w:r>
+              <w:rPr>
+                <w:rFonts w:ascii="Times New Roman" w:hAnsi="Times New Roman" w:cs="Times New Roman"/>
+                <w:noProof/>
+                <w:webHidden/>
+                <w:sz w:val="24"/>
+                <w:szCs w:val="24"/>
+              </w:rPr>
+              <w:tab/>
+            </w:r>
+            <w:r>
+              <w:rPr>
+                <w:rFonts w:ascii="Times New Roman" w:hAnsi="Times New Roman" w:cs="Times New Roman"/>
+                <w:noProof/>
+                <w:webHidden/>
+                <w:sz w:val="24"/>
+                <w:szCs w:val="24"/>
+              </w:rPr>
+              <w:fldChar w:fldCharType="begin"/>
+            </w:r>
+            <w:r>
+              <w:rPr>
+                <w:rFonts w:ascii="Times New Roman" w:hAnsi="Times New Roman" w:cs="Times New Roman"/>
+                <w:noProof/>
+                <w:webHidden/>
+                <w:sz w:val="24"/>
+                <w:szCs w:val="24"/>
+              </w:rPr>
+              <w:instrText xml:space="preserve"> PAGEREF _Toc140592474 \h </w:instrText>
+            </w:r>
+            <w:r>
+              <w:rPr>
+                <w:rFonts w:ascii="Times New Roman" w:hAnsi="Times New Roman" w:cs="Times New Roman"/>
+                <w:noProof/>
+                <w:webHidden/>
+                <w:sz w:val="24"/>
+                <w:szCs w:val="24"/>
+              </w:rPr>
+            </w:r>
+            <w:r>
+              <w:rPr>
+                <w:rFonts w:ascii="Times New Roman" w:hAnsi="Times New Roman" w:cs="Times New Roman"/>
+                <w:noProof/>
+                <w:webHidden/>
+                <w:sz w:val="24"/>
+                <w:szCs w:val="24"/>
+              </w:rPr>
+              <w:fldChar w:fldCharType="separate"/>
+            </w:r>
+            <w:r>
+              <w:rPr>
+                <w:rFonts w:ascii="Times New Roman" w:hAnsi="Times New Roman" w:cs="Times New Roman"/>
+                <w:noProof/>
+                <w:webHidden/>
+                <w:sz w:val="24"/>
+                <w:szCs w:val="24"/>
+              </w:rPr>
+              <w:t>8</w:t>
+            </w:r>
+            <w:r>
+              <w:rPr>
+                <w:rFonts w:ascii="Times New Roman" w:hAnsi="Times New Roman" w:cs="Times New Roman"/>
+                <w:noProof/>
+                <w:webHidden/>
+                <w:sz w:val="24"/>
+                <w:szCs w:val="24"/>
+              </w:rPr>
+              <w:fldChar w:fldCharType="end"/>
+            </w:r>
+          </w:hyperlink>
+        </w:p>
+        <w:p>
+          <w:pPr>
+            <w:pStyle w:val="TOC2"/>
+            <w:tabs>
+              <w:tab w:val="right" w:leader="dot" w:pos="9016"/>
+            </w:tabs>
+            <w:rPr>
+              <w:rFonts w:ascii="Times New Roman" w:hAnsi="Times New Roman" w:cs="Times New Roman"/>
+              <w:noProof/>
+              <w:sz w:val="24"/>
+              <w:szCs w:val="24"/>
+            </w:rPr>
+          </w:pPr>
+          <w:hyperlink w:anchor="_Toc140592475" w:history="1">
+            <w:r>
+              <w:rPr>
+                <w:rStyle w:val="Hyperlink"/>
+                <w:rFonts w:ascii="Times New Roman" w:hAnsi="Times New Roman" w:cs="Times New Roman"/>
+                <w:noProof/>
+                <w:sz w:val="24"/>
+                <w:szCs w:val="24"/>
+                <w:lang w:val="sv-SE"/>
+              </w:rPr>
+              <w:t>Panduan</w:t>
+            </w:r>
+            <w:r>
+              <w:rPr>
+                <w:rFonts w:ascii="Times New Roman" w:hAnsi="Times New Roman" w:cs="Times New Roman"/>
+                <w:noProof/>
+                <w:webHidden/>
+                <w:sz w:val="24"/>
+                <w:szCs w:val="24"/>
+              </w:rPr>
+              <w:tab/>
+            </w:r>
+            <w:r>
+              <w:rPr>
+                <w:rFonts w:ascii="Times New Roman" w:hAnsi="Times New Roman" w:cs="Times New Roman"/>
+                <w:noProof/>
+                <w:webHidden/>
+                <w:sz w:val="24"/>
+                <w:szCs w:val="24"/>
+              </w:rPr>
+              <w:fldChar w:fldCharType="begin"/>
+            </w:r>
+            <w:r>
+              <w:rPr>
+                <w:rFonts w:ascii="Times New Roman" w:hAnsi="Times New Roman" w:cs="Times New Roman"/>
+                <w:noProof/>
+                <w:webHidden/>
+                <w:sz w:val="24"/>
+                <w:szCs w:val="24"/>
+              </w:rPr>
+              <w:instrText xml:space="preserve"> PAGEREF _Toc140592475 \h </w:instrText>
+            </w:r>
+            <w:r>
+              <w:rPr>
+                <w:rFonts w:ascii="Times New Roman" w:hAnsi="Times New Roman" w:cs="Times New Roman"/>
+                <w:noProof/>
+                <w:webHidden/>
+                <w:sz w:val="24"/>
+                <w:szCs w:val="24"/>
+              </w:rPr>
+            </w:r>
+            <w:r>
+              <w:rPr>
+                <w:rFonts w:ascii="Times New Roman" w:hAnsi="Times New Roman" w:cs="Times New Roman"/>
+                <w:noProof/>
+                <w:webHidden/>
+                <w:sz w:val="24"/>
+                <w:szCs w:val="24"/>
+              </w:rPr>
+              <w:fldChar w:fldCharType="separate"/>
+            </w:r>
+            <w:r>
+              <w:rPr>
+                <w:rFonts w:ascii="Times New Roman" w:hAnsi="Times New Roman" w:cs="Times New Roman"/>
+                <w:noProof/>
+                <w:webHidden/>
+                <w:sz w:val="24"/>
+                <w:szCs w:val="24"/>
+              </w:rPr>
+              <w:t>9</w:t>
+            </w:r>
+            <w:r>
+              <w:rPr>
+                <w:rFonts w:ascii="Times New Roman" w:hAnsi="Times New Roman" w:cs="Times New Roman"/>
+                <w:noProof/>
+                <w:webHidden/>
+                <w:sz w:val="24"/>
+                <w:szCs w:val="24"/>
+              </w:rPr>
+              <w:fldChar w:fldCharType="end"/>
+            </w:r>
+          </w:hyperlink>
+        </w:p>
+        <w:p>
+          <w:pPr>
+            <w:rPr>
+              <w:rFonts w:ascii="Times New Roman" w:hAnsi="Times New Roman" w:cs="Times New Roman"/>
+              <w:sz w:val="24"/>
+              <w:szCs w:val="24"/>
+            </w:rPr>
+          </w:pPr>
+          <w:r>
+            <w:rPr>
+              <w:rFonts w:ascii="Times New Roman" w:hAnsi="Times New Roman" w:cs="Times New Roman"/>
+              <w:b/>
+              <w:bCs/>
+              <w:sz w:val="24"/>
+              <w:szCs w:val="24"/>
+            </w:rPr>
+            <w:fldChar w:fldCharType="end"/>
+          </w:r>
+        </w:p>
+      </w:sdtContent>
+    </w:sdt>
+    <w:p>
+      <w:pPr>
+        <w:rPr>
+          <w:lang w:val="sv-SE"/>
+        </w:rPr>
+      </w:pPr>
+    </w:p>
+    <w:p>
+      <w:pPr>
         <w:jc w:val="center"/>
         <w:rPr>
           <w:rFonts w:ascii="Times New Roman" w:hAnsi="Times New Roman" w:cs="Times New Roman"/>
@@ -390,6 +1364,7 @@
           <w:bCs/>
           <w:sz w:val="28"/>
           <w:szCs w:val="28"/>
+          <w:lang w:val="sv-SE"/>
         </w:rPr>
       </w:pPr>
       <w:r>
@@ -399,9 +1374,9 @@
           <w:bCs/>
           <w:sz w:val="28"/>
           <w:szCs w:val="28"/>
-        </w:rPr>
-        <w:lastRenderedPageBreak/>
-        <w:t>Laundry Kite</w:t>
+          <w:lang w:val="sv-SE"/>
+        </w:rPr>
+        <w:br w:type="page"/>
       </w:r>
     </w:p>
     <w:p>
@@ -413,151 +1388,85 @@
           <w:bCs/>
           <w:sz w:val="28"/>
           <w:szCs w:val="28"/>
-        </w:rPr>
-      </w:pPr>
-    </w:p>
-    <w:p>
-      <w:pPr>
+          <w:lang w:val="sv-SE"/>
+        </w:rPr>
+      </w:pPr>
+      <w:r>
         <w:rPr>
           <w:rFonts w:ascii="Times New Roman" w:hAnsi="Times New Roman" w:cs="Times New Roman"/>
           <w:b/>
           <w:bCs/>
           <w:sz w:val="28"/>
           <w:szCs w:val="28"/>
-        </w:rPr>
-      </w:pPr>
-      <w:r>
+          <w:lang w:val="sv-SE"/>
+        </w:rPr>
+        <w:lastRenderedPageBreak/>
+        <w:t>Laundry Kite</w:t>
+      </w:r>
+    </w:p>
+    <w:p>
+      <w:pPr>
+        <w:jc w:val="center"/>
         <w:rPr>
           <w:rFonts w:ascii="Times New Roman" w:hAnsi="Times New Roman" w:cs="Times New Roman"/>
           <w:b/>
           <w:bCs/>
           <w:sz w:val="28"/>
           <w:szCs w:val="28"/>
-        </w:rPr>
-        <w:t xml:space="preserve">Tata </w:t>
-      </w:r>
-      <w:proofErr w:type="spellStart"/>
-      <w:r>
-        <w:rPr>
-          <w:rFonts w:ascii="Times New Roman" w:hAnsi="Times New Roman" w:cs="Times New Roman"/>
-          <w:b/>
-          <w:bCs/>
-          <w:sz w:val="28"/>
-          <w:szCs w:val="28"/>
-        </w:rPr>
-        <w:t>cara</w:t>
-      </w:r>
-      <w:proofErr w:type="spellEnd"/>
-      <w:r>
-        <w:rPr>
-          <w:rFonts w:ascii="Times New Roman" w:hAnsi="Times New Roman" w:cs="Times New Roman"/>
-          <w:b/>
-          <w:bCs/>
-          <w:sz w:val="28"/>
-          <w:szCs w:val="28"/>
+          <w:lang w:val="sv-SE"/>
+        </w:rPr>
+      </w:pPr>
+    </w:p>
+    <w:p>
+      <w:pPr>
+        <w:pStyle w:val="Heading2"/>
+        <w:rPr>
+          <w:rFonts w:cs="Times New Roman"/>
+          <w:lang w:val="sv-SE"/>
+        </w:rPr>
+      </w:pPr>
+      <w:bookmarkStart w:id="1" w:name="_Toc140592468"/>
+      <w:r>
+        <w:rPr>
+          <w:rFonts w:cs="Times New Roman"/>
+          <w:lang w:val="sv-SE"/>
+        </w:rPr>
+        <w:t>Tata cara masuk ke halaman admin</w:t>
+      </w:r>
+      <w:bookmarkEnd w:id="1"/>
+      <w:r>
+        <w:rPr>
+          <w:rFonts w:cs="Times New Roman"/>
+          <w:lang w:val="sv-SE"/>
         </w:rPr>
         <w:t xml:space="preserve"> </w:t>
       </w:r>
-      <w:proofErr w:type="spellStart"/>
-      <w:r>
-        <w:rPr>
-          <w:rFonts w:ascii="Times New Roman" w:hAnsi="Times New Roman" w:cs="Times New Roman"/>
-          <w:b/>
-          <w:bCs/>
-          <w:sz w:val="28"/>
-          <w:szCs w:val="28"/>
-        </w:rPr>
-        <w:t>masuk</w:t>
-      </w:r>
-      <w:proofErr w:type="spellEnd"/>
-      <w:r>
-        <w:rPr>
-          <w:rFonts w:ascii="Times New Roman" w:hAnsi="Times New Roman" w:cs="Times New Roman"/>
-          <w:b/>
-          <w:bCs/>
-          <w:sz w:val="28"/>
-          <w:szCs w:val="28"/>
-        </w:rPr>
-        <w:t xml:space="preserve"> </w:t>
-      </w:r>
-      <w:proofErr w:type="spellStart"/>
-      <w:r>
-        <w:rPr>
-          <w:rFonts w:ascii="Times New Roman" w:hAnsi="Times New Roman" w:cs="Times New Roman"/>
-          <w:b/>
-          <w:bCs/>
-          <w:sz w:val="28"/>
-          <w:szCs w:val="28"/>
-        </w:rPr>
-        <w:t>ke</w:t>
-      </w:r>
-      <w:proofErr w:type="spellEnd"/>
-      <w:r>
-        <w:rPr>
-          <w:rFonts w:ascii="Times New Roman" w:hAnsi="Times New Roman" w:cs="Times New Roman"/>
-          <w:b/>
-          <w:bCs/>
-          <w:sz w:val="28"/>
-          <w:szCs w:val="28"/>
-        </w:rPr>
-        <w:t xml:space="preserve"> </w:t>
-      </w:r>
-      <w:proofErr w:type="spellStart"/>
-      <w:r>
-        <w:rPr>
-          <w:rFonts w:ascii="Times New Roman" w:hAnsi="Times New Roman" w:cs="Times New Roman"/>
-          <w:b/>
-          <w:bCs/>
-          <w:sz w:val="28"/>
-          <w:szCs w:val="28"/>
-        </w:rPr>
-        <w:t>halaman</w:t>
-      </w:r>
-      <w:proofErr w:type="spellEnd"/>
-      <w:r>
-        <w:rPr>
-          <w:rFonts w:ascii="Times New Roman" w:hAnsi="Times New Roman" w:cs="Times New Roman"/>
-          <w:b/>
-          <w:bCs/>
-          <w:sz w:val="28"/>
-          <w:szCs w:val="28"/>
-        </w:rPr>
-        <w:t xml:space="preserve"> admin </w:t>
-      </w:r>
-    </w:p>
-    <w:p>
-      <w:pPr>
-        <w:rPr>
-          <w:rFonts w:ascii="Times New Roman" w:hAnsi="Times New Roman" w:cs="Times New Roman"/>
-          <w:sz w:val="24"/>
-          <w:szCs w:val="24"/>
-        </w:rPr>
-      </w:pPr>
-      <w:r>
-        <w:rPr>
-          <w:rFonts w:ascii="Times New Roman" w:hAnsi="Times New Roman" w:cs="Times New Roman"/>
-          <w:sz w:val="24"/>
-          <w:szCs w:val="24"/>
-        </w:rPr>
-        <w:t xml:space="preserve">1. </w:t>
-      </w:r>
-      <w:proofErr w:type="spellStart"/>
-      <w:r>
-        <w:rPr>
-          <w:rFonts w:ascii="Times New Roman" w:hAnsi="Times New Roman" w:cs="Times New Roman"/>
-          <w:sz w:val="24"/>
-          <w:szCs w:val="24"/>
-        </w:rPr>
-        <w:t>Masukan</w:t>
-      </w:r>
-      <w:proofErr w:type="spellEnd"/>
-      <w:r>
-        <w:rPr>
-          <w:rFonts w:ascii="Times New Roman" w:hAnsi="Times New Roman" w:cs="Times New Roman"/>
-          <w:sz w:val="24"/>
-          <w:szCs w:val="24"/>
-        </w:rPr>
-        <w:t xml:space="preserve"> email dan pass </w:t>
+    </w:p>
+    <w:p>
+      <w:pPr>
+        <w:rPr>
+          <w:rFonts w:ascii="Times New Roman" w:hAnsi="Times New Roman" w:cs="Times New Roman"/>
+          <w:lang w:val="sv-SE"/>
+        </w:rPr>
+      </w:pPr>
+    </w:p>
+    <w:p>
+      <w:pPr>
+        <w:rPr>
+          <w:rFonts w:ascii="Times New Roman" w:hAnsi="Times New Roman" w:cs="Times New Roman"/>
+          <w:sz w:val="24"/>
+          <w:szCs w:val="24"/>
+          <w:lang w:val="sv-SE"/>
+        </w:rPr>
+      </w:pPr>
+      <w:r>
+        <w:rPr>
+          <w:rFonts w:ascii="Times New Roman" w:hAnsi="Times New Roman" w:cs="Times New Roman"/>
+          <w:sz w:val="24"/>
+          <w:szCs w:val="24"/>
+          <w:lang w:val="sv-SE"/>
+        </w:rPr>
+        <w:t xml:space="preserve">1. Masukan email dan pass </w:t>
       </w:r>
     </w:p>
     <w:p>
@@ -591,7 +1500,7 @@
                     <pic:cNvPicPr/>
                   </pic:nvPicPr>
                   <pic:blipFill>
-                    <a:blip r:embed="rId4">
+                    <a:blip r:embed="rId7">
                       <a:extLst>
                         <a:ext uri="{28A0092B-C50C-407E-A947-70E740481C1C}">
                           <a14:useLocalDpi xmlns:a14="http://schemas.microsoft.com/office/drawing/2010/main" val="0"/>
@@ -686,7 +1595,7 @@
                     <pic:cNvPicPr/>
                   </pic:nvPicPr>
                   <pic:blipFill>
-                    <a:blip r:embed="rId5">
+                    <a:blip r:embed="rId8">
                       <a:extLst>
                         <a:ext uri="{28A0092B-C50C-407E-A947-70E740481C1C}">
                           <a14:useLocalDpi xmlns:a14="http://schemas.microsoft.com/office/drawing/2010/main" val="0"/>
@@ -744,34 +1653,68 @@
       <w:pPr>
         <w:rPr>
           <w:rFonts w:ascii="Times New Roman" w:hAnsi="Times New Roman" w:cs="Times New Roman"/>
-          <w:sz w:val="24"/>
-          <w:szCs w:val="24"/>
-        </w:rPr>
-      </w:pPr>
-    </w:p>
-    <w:p>
-      <w:pPr>
-        <w:rPr>
-          <w:rFonts w:ascii="Times New Roman" w:hAnsi="Times New Roman" w:cs="Times New Roman"/>
-          <w:b/>
+        </w:rPr>
+      </w:pPr>
+    </w:p>
+    <w:p>
+      <w:pPr>
+        <w:rPr>
+          <w:rFonts w:ascii="Times New Roman" w:hAnsi="Times New Roman" w:cs="Times New Roman"/>
           <w:bCs/>
-          <w:sz w:val="32"/>
-          <w:szCs w:val="32"/>
-          <w:lang w:val="sv-SE"/>
-        </w:rPr>
-      </w:pPr>
-      <w:r>
-        <w:rPr>
-          <w:rFonts w:ascii="Times New Roman" w:hAnsi="Times New Roman" w:cs="Times New Roman"/>
-          <w:b/>
+          <w:sz w:val="24"/>
+          <w:szCs w:val="24"/>
+          <w:lang w:val="sv-SE"/>
+        </w:rPr>
+      </w:pPr>
+      <w:r>
+        <w:rPr>
+          <w:rFonts w:ascii="Times New Roman" w:hAnsi="Times New Roman" w:cs="Times New Roman"/>
           <w:bCs/>
-          <w:sz w:val="32"/>
-          <w:szCs w:val="32"/>
-          <w:lang w:val="sv-SE"/>
-        </w:rPr>
-        <w:lastRenderedPageBreak/>
+          <w:sz w:val="24"/>
+          <w:szCs w:val="24"/>
+          <w:lang w:val="sv-SE"/>
+        </w:rPr>
         <w:t>Ada apa saja fitur di admin ?</w:t>
       </w:r>
+    </w:p>
+    <w:p>
+      <w:pPr>
+        <w:rPr>
+          <w:rFonts w:ascii="Times New Roman" w:hAnsi="Times New Roman" w:cs="Times New Roman"/>
+          <w:bCs/>
+          <w:sz w:val="24"/>
+          <w:szCs w:val="24"/>
+          <w:lang w:val="sv-SE"/>
+        </w:rPr>
+      </w:pPr>
+    </w:p>
+    <w:p>
+      <w:pPr>
+        <w:pStyle w:val="Heading2"/>
+        <w:rPr>
+          <w:lang w:val="sv-SE"/>
+        </w:rPr>
+      </w:pPr>
+      <w:bookmarkStart w:id="2" w:name="_Toc140592469"/>
+      <w:r>
+        <w:rPr>
+          <w:lang w:val="sv-SE"/>
+        </w:rPr>
+        <w:t>Das</w:t>
+      </w:r>
+      <w:r>
+        <w:rPr>
+          <w:lang w:val="sv-SE"/>
+        </w:rPr>
+        <w:t>h</w:t>
+      </w:r>
+      <w:r>
+        <w:rPr>
+          <w:lang w:val="sv-SE"/>
+        </w:rPr>
+        <w:t>board</w:t>
+      </w:r>
+      <w:bookmarkEnd w:id="2"/>
     </w:p>
     <w:p>
       <w:pPr>
@@ -891,7 +1834,7 @@
                     <pic:cNvPicPr/>
                   </pic:nvPicPr>
                   <pic:blipFill>
-                    <a:blip r:embed="rId6">
+                    <a:blip r:embed="rId9">
                       <a:extLst>
                         <a:ext uri="{28A0092B-C50C-407E-A947-70E740481C1C}">
                           <a14:useLocalDpi xmlns:a14="http://schemas.microsoft.com/office/drawing/2010/main" val="0"/>
@@ -1008,32 +1951,43 @@
     </w:p>
     <w:p>
       <w:pPr>
-        <w:rPr>
-          <w:rFonts w:ascii="Times New Roman" w:hAnsi="Times New Roman" w:cs="Times New Roman"/>
-          <w:b/>
-          <w:bCs/>
-          <w:sz w:val="28"/>
-          <w:szCs w:val="28"/>
-        </w:rPr>
-      </w:pPr>
-    </w:p>
-    <w:p>
-      <w:pPr>
-        <w:rPr>
-          <w:rFonts w:ascii="Times New Roman" w:hAnsi="Times New Roman" w:cs="Times New Roman"/>
-          <w:sz w:val="24"/>
-          <w:szCs w:val="24"/>
-          <w:lang w:val="sv-SE"/>
-        </w:rPr>
-      </w:pPr>
-      <w:r>
-        <w:rPr>
-          <w:rFonts w:ascii="Times New Roman" w:hAnsi="Times New Roman" w:cs="Times New Roman"/>
-          <w:sz w:val="24"/>
-          <w:szCs w:val="24"/>
-          <w:lang w:val="sv-SE"/>
-        </w:rPr>
-        <w:lastRenderedPageBreak/>
+        <w:pStyle w:val="Heading2"/>
+        <w:rPr>
+          <w:lang w:val="sv-SE"/>
+        </w:rPr>
+      </w:pPr>
+      <w:bookmarkStart w:id="3" w:name="_Toc140592470"/>
+      <w:r>
+        <w:rPr>
+          <w:lang w:val="sv-SE"/>
+        </w:rPr>
+        <w:t>Pesanan</w:t>
+      </w:r>
+      <w:bookmarkEnd w:id="3"/>
+    </w:p>
+    <w:p>
+      <w:pPr>
+        <w:rPr>
+          <w:lang w:val="sv-SE"/>
+        </w:rPr>
+      </w:pPr>
+    </w:p>
+    <w:p>
+      <w:pPr>
+        <w:rPr>
+          <w:rFonts w:ascii="Times New Roman" w:hAnsi="Times New Roman" w:cs="Times New Roman"/>
+          <w:sz w:val="24"/>
+          <w:szCs w:val="24"/>
+          <w:lang w:val="sv-SE"/>
+        </w:rPr>
+      </w:pPr>
+      <w:r>
+        <w:rPr>
+          <w:rFonts w:ascii="Times New Roman" w:hAnsi="Times New Roman" w:cs="Times New Roman"/>
+          <w:sz w:val="24"/>
+          <w:szCs w:val="24"/>
+          <w:lang w:val="sv-SE"/>
+        </w:rPr>
         <w:t>Kedua ada fitur  “Pesanan”</w:t>
       </w:r>
     </w:p>
@@ -1105,7 +2059,7 @@
                     <pic:cNvPicPr/>
                   </pic:nvPicPr>
                   <pic:blipFill>
-                    <a:blip r:embed="rId7">
+                    <a:blip r:embed="rId10">
                       <a:extLst>
                         <a:ext uri="{28A0092B-C50C-407E-A947-70E740481C1C}">
                           <a14:useLocalDpi xmlns:a14="http://schemas.microsoft.com/office/drawing/2010/main" val="0"/>
@@ -1183,6 +2137,7 @@
           <w:sz w:val="24"/>
           <w:szCs w:val="24"/>
         </w:rPr>
+        <w:lastRenderedPageBreak/>
         <w:drawing>
           <wp:inline distT="0" distB="0" distL="0" distR="0" wp14:anchorId="351C7AB5" wp14:editId="3DEF1938">
             <wp:extent cx="5731510" cy="4097655"/>
@@ -1199,7 +2154,7 @@
                     <pic:cNvPicPr/>
                   </pic:nvPicPr>
                   <pic:blipFill>
-                    <a:blip r:embed="rId8">
+                    <a:blip r:embed="rId11">
                       <a:extLst>
                         <a:ext uri="{28A0092B-C50C-407E-A947-70E740481C1C}">
                           <a14:useLocalDpi xmlns:a14="http://schemas.microsoft.com/office/drawing/2010/main" val="0"/>
@@ -1237,19 +2192,31 @@
     </w:p>
     <w:p>
       <w:pPr>
-        <w:rPr>
-          <w:rFonts w:ascii="Times New Roman" w:hAnsi="Times New Roman" w:cs="Times New Roman"/>
-          <w:sz w:val="24"/>
-          <w:szCs w:val="24"/>
-        </w:rPr>
-      </w:pPr>
-      <w:r>
-        <w:rPr>
-          <w:rFonts w:ascii="Times New Roman" w:hAnsi="Times New Roman" w:cs="Times New Roman"/>
-          <w:sz w:val="24"/>
-          <w:szCs w:val="24"/>
-        </w:rPr>
-        <w:lastRenderedPageBreak/>
+        <w:pStyle w:val="Heading2"/>
+      </w:pPr>
+      <w:bookmarkStart w:id="4" w:name="_Toc140592471"/>
+      <w:proofErr w:type="spellStart"/>
+      <w:r>
+        <w:t>Paket</w:t>
+      </w:r>
+      <w:bookmarkEnd w:id="4"/>
+      <w:proofErr w:type="spellEnd"/>
+    </w:p>
+    <w:p/>
+    <w:p>
+      <w:pPr>
+        <w:rPr>
+          <w:rFonts w:ascii="Times New Roman" w:hAnsi="Times New Roman" w:cs="Times New Roman"/>
+          <w:sz w:val="24"/>
+          <w:szCs w:val="24"/>
+        </w:rPr>
+      </w:pPr>
+      <w:r>
+        <w:rPr>
+          <w:rFonts w:ascii="Times New Roman" w:hAnsi="Times New Roman" w:cs="Times New Roman"/>
+          <w:sz w:val="24"/>
+          <w:szCs w:val="24"/>
+        </w:rPr>
         <w:t xml:space="preserve">Fitur </w:t>
       </w:r>
       <w:proofErr w:type="spellStart"/>
@@ -1851,7 +2818,7 @@
                     <pic:cNvPicPr/>
                   </pic:nvPicPr>
                   <pic:blipFill>
-                    <a:blip r:embed="rId9">
+                    <a:blip r:embed="rId12">
                       <a:extLst>
                         <a:ext uri="{28A0092B-C50C-407E-A947-70E740481C1C}">
                           <a14:useLocalDpi xmlns:a14="http://schemas.microsoft.com/office/drawing/2010/main" val="0"/>
@@ -1908,20 +2875,30 @@
     </w:p>
     <w:p>
       <w:pPr>
-        <w:rPr>
-          <w:rFonts w:ascii="Times New Roman" w:hAnsi="Times New Roman" w:cs="Times New Roman"/>
-          <w:sz w:val="24"/>
-          <w:szCs w:val="24"/>
-          <w:lang w:val="sv-SE"/>
-        </w:rPr>
-      </w:pPr>
-    </w:p>
-    <w:p>
-      <w:pPr>
-        <w:rPr>
-          <w:rFonts w:ascii="Times New Roman" w:hAnsi="Times New Roman" w:cs="Times New Roman"/>
-          <w:sz w:val="24"/>
-          <w:szCs w:val="24"/>
+        <w:pStyle w:val="Heading2"/>
+        <w:rPr>
+          <w:lang w:val="sv-SE"/>
+        </w:rPr>
+      </w:pPr>
+      <w:bookmarkStart w:id="5" w:name="_Toc140592472"/>
+      <w:r>
+        <w:rPr>
+          <w:lang w:val="sv-SE"/>
+        </w:rPr>
+        <w:lastRenderedPageBreak/>
+        <w:t>U</w:t>
+      </w:r>
+      <w:r>
+        <w:rPr>
+          <w:lang w:val="sv-SE"/>
+        </w:rPr>
+        <w:t>ser</w:t>
+      </w:r>
+      <w:bookmarkEnd w:id="5"/>
+    </w:p>
+    <w:p>
+      <w:pPr>
+        <w:rPr>
           <w:lang w:val="sv-SE"/>
         </w:rPr>
       </w:pPr>
@@ -1995,7 +2972,7 @@
                     <pic:cNvPicPr/>
                   </pic:nvPicPr>
                   <pic:blipFill>
-                    <a:blip r:embed="rId10">
+                    <a:blip r:embed="rId13">
                       <a:extLst>
                         <a:ext uri="{28A0092B-C50C-407E-A947-70E740481C1C}">
                           <a14:useLocalDpi xmlns:a14="http://schemas.microsoft.com/office/drawing/2010/main" val="0"/>
@@ -2073,25 +3050,25 @@
           <w:szCs w:val="24"/>
           <w:lang w:val="sv-SE"/>
         </w:rPr>
+        <w:t>Di fitur user juga kita bisa tau siapa saja yang admin dan user , serta ada fitur edit dan delete juga</w:t>
+      </w:r>
+    </w:p>
+    <w:p>
+      <w:pPr>
+        <w:rPr>
+          <w:rFonts w:ascii="Times New Roman" w:hAnsi="Times New Roman" w:cs="Times New Roman"/>
+          <w:sz w:val="24"/>
+          <w:szCs w:val="24"/>
+        </w:rPr>
+      </w:pPr>
+      <w:r>
+        <w:rPr>
+          <w:rFonts w:ascii="Times New Roman" w:hAnsi="Times New Roman" w:cs="Times New Roman"/>
+          <w:noProof/>
+          <w:sz w:val="24"/>
+          <w:szCs w:val="24"/>
+        </w:rPr>
         <w:lastRenderedPageBreak/>
-        <w:t>Di fitur user juga kita bisa tau siapa saja yang admin dan user , serta ada fitur edit dan delete juga</w:t>
-      </w:r>
-    </w:p>
-    <w:p>
-      <w:pPr>
-        <w:rPr>
-          <w:rFonts w:ascii="Times New Roman" w:hAnsi="Times New Roman" w:cs="Times New Roman"/>
-          <w:sz w:val="24"/>
-          <w:szCs w:val="24"/>
-        </w:rPr>
-      </w:pPr>
-      <w:r>
-        <w:rPr>
-          <w:rFonts w:ascii="Times New Roman" w:hAnsi="Times New Roman" w:cs="Times New Roman"/>
-          <w:noProof/>
-          <w:sz w:val="24"/>
-          <w:szCs w:val="24"/>
-        </w:rPr>
         <w:drawing>
           <wp:inline distT="0" distB="0" distL="0" distR="0" wp14:anchorId="02408036" wp14:editId="417ED086">
             <wp:extent cx="2467319" cy="4925112"/>
@@ -2108,7 +3085,7 @@
                     <pic:cNvPicPr/>
                   </pic:nvPicPr>
                   <pic:blipFill>
-                    <a:blip r:embed="rId11">
+                    <a:blip r:embed="rId14">
                       <a:extLst>
                         <a:ext uri="{28A0092B-C50C-407E-A947-70E740481C1C}">
                           <a14:useLocalDpi xmlns:a14="http://schemas.microsoft.com/office/drawing/2010/main" val="0"/>
@@ -2154,6 +3131,28 @@
     </w:p>
     <w:p>
       <w:pPr>
+        <w:pStyle w:val="Heading2"/>
+      </w:pPr>
+      <w:bookmarkStart w:id="6" w:name="_Toc140592473"/>
+      <w:r>
+        <w:rPr>
+          <w:lang w:val="sv-SE"/>
+        </w:rPr>
+        <w:t>FAQ</w:t>
+      </w:r>
+      <w:bookmarkEnd w:id="6"/>
+    </w:p>
+    <w:p>
+      <w:pPr>
+        <w:rPr>
+          <w:rFonts w:ascii="Times New Roman" w:hAnsi="Times New Roman" w:cs="Times New Roman"/>
+          <w:sz w:val="24"/>
+          <w:szCs w:val="24"/>
+        </w:rPr>
+      </w:pPr>
+    </w:p>
+    <w:p>
+      <w:pPr>
         <w:rPr>
           <w:rFonts w:ascii="Times New Roman" w:hAnsi="Times New Roman" w:cs="Times New Roman"/>
           <w:sz w:val="24"/>
@@ -2220,7 +3219,7 @@
                     <pic:cNvPicPr/>
                   </pic:nvPicPr>
                   <pic:blipFill>
-                    <a:blip r:embed="rId12">
+                    <a:blip r:embed="rId15">
                       <a:extLst>
                         <a:ext uri="{28A0092B-C50C-407E-A947-70E740481C1C}">
                           <a14:useLocalDpi xmlns:a14="http://schemas.microsoft.com/office/drawing/2010/main" val="0"/>
@@ -2279,7 +3278,7 @@
                     <pic:cNvPicPr/>
                   </pic:nvPicPr>
                   <pic:blipFill>
-                    <a:blip r:embed="rId13">
+                    <a:blip r:embed="rId16">
                       <a:extLst>
                         <a:ext uri="{28A0092B-C50C-407E-A947-70E740481C1C}">
                           <a14:useLocalDpi xmlns:a14="http://schemas.microsoft.com/office/drawing/2010/main" val="0"/>
@@ -2355,7 +3354,7 @@
                     <pic:cNvPicPr/>
                   </pic:nvPicPr>
                   <pic:blipFill>
-                    <a:blip r:embed="rId14">
+                    <a:blip r:embed="rId17">
                       <a:extLst>
                         <a:ext uri="{28A0092B-C50C-407E-A947-70E740481C1C}">
                           <a14:useLocalDpi xmlns:a14="http://schemas.microsoft.com/office/drawing/2010/main" val="0"/>
@@ -2447,21 +3446,59 @@
     </w:p>
     <w:p>
       <w:pPr>
-        <w:rPr>
-          <w:rFonts w:ascii="Times New Roman" w:hAnsi="Times New Roman" w:cs="Times New Roman"/>
-          <w:sz w:val="24"/>
-          <w:szCs w:val="24"/>
-          <w:lang w:val="sv-SE"/>
-        </w:rPr>
-      </w:pPr>
-      <w:r>
-        <w:rPr>
-          <w:rFonts w:ascii="Times New Roman" w:hAnsi="Times New Roman" w:cs="Times New Roman"/>
-          <w:sz w:val="24"/>
-          <w:szCs w:val="24"/>
+        <w:pStyle w:val="Heading2"/>
+        <w:rPr>
+          <w:lang w:val="sv-SE"/>
+        </w:rPr>
+      </w:pPr>
+      <w:bookmarkStart w:id="7" w:name="_Toc140592474"/>
+      <w:r>
+        <w:rPr>
           <w:lang w:val="sv-SE"/>
         </w:rPr>
         <w:lastRenderedPageBreak/>
+        <w:t>S</w:t>
+      </w:r>
+      <w:r>
+        <w:rPr>
+          <w:lang w:val="sv-SE"/>
+        </w:rPr>
+        <w:t>osmed</w:t>
+      </w:r>
+      <w:bookmarkEnd w:id="7"/>
+      <w:r>
+        <w:rPr>
+          <w:lang w:val="sv-SE"/>
+        </w:rPr>
+        <w:t xml:space="preserve"> </w:t>
+      </w:r>
+    </w:p>
+    <w:p>
+      <w:pPr>
+        <w:rPr>
+          <w:rFonts w:ascii="Times New Roman" w:hAnsi="Times New Roman" w:cs="Times New Roman"/>
+          <w:sz w:val="24"/>
+          <w:szCs w:val="24"/>
+          <w:lang w:val="sv-SE"/>
+        </w:rPr>
+      </w:pPr>
+    </w:p>
+    <w:p>
+      <w:pPr>
+        <w:rPr>
+          <w:rFonts w:ascii="Times New Roman" w:hAnsi="Times New Roman" w:cs="Times New Roman"/>
+          <w:sz w:val="24"/>
+          <w:szCs w:val="24"/>
+          <w:lang w:val="sv-SE"/>
+        </w:rPr>
+      </w:pPr>
+      <w:r>
+        <w:rPr>
+          <w:rFonts w:ascii="Times New Roman" w:hAnsi="Times New Roman" w:cs="Times New Roman"/>
+          <w:sz w:val="24"/>
+          <w:szCs w:val="24"/>
+          <w:lang w:val="sv-SE"/>
+        </w:rPr>
         <w:t>Yang keenam ada fitur sosmed , kita bisa menambahkan sosmed kita , ada , facebook,twitter,instagram,dan linkedln</w:t>
       </w:r>
       <w:r>
@@ -2515,7 +3552,7 @@
                     <pic:cNvPicPr/>
                   </pic:nvPicPr>
                   <pic:blipFill>
-                    <a:blip r:embed="rId15">
+                    <a:blip r:embed="rId18">
                       <a:extLst>
                         <a:ext uri="{28A0092B-C50C-407E-A947-70E740481C1C}">
                           <a14:useLocalDpi xmlns:a14="http://schemas.microsoft.com/office/drawing/2010/main" val="0"/>
@@ -2592,7 +3629,7 @@
                     <pic:cNvPicPr/>
                   </pic:nvPicPr>
                   <pic:blipFill>
-                    <a:blip r:embed="rId16">
+                    <a:blip r:embed="rId19">
                       <a:extLst>
                         <a:ext uri="{28A0092B-C50C-407E-A947-70E740481C1C}">
                           <a14:useLocalDpi xmlns:a14="http://schemas.microsoft.com/office/drawing/2010/main" val="0"/>
@@ -2666,30 +3703,46 @@
     </w:p>
     <w:p>
       <w:pPr>
-        <w:rPr>
-          <w:rFonts w:ascii="Times New Roman" w:hAnsi="Times New Roman" w:cs="Times New Roman"/>
-          <w:sz w:val="24"/>
-          <w:szCs w:val="24"/>
-        </w:rPr>
-      </w:pPr>
-    </w:p>
-    <w:p>
-      <w:pPr>
-        <w:rPr>
-          <w:rFonts w:ascii="Times New Roman" w:hAnsi="Times New Roman" w:cs="Times New Roman"/>
-          <w:sz w:val="24"/>
-          <w:szCs w:val="24"/>
-          <w:lang w:val="sv-SE"/>
-        </w:rPr>
-      </w:pPr>
-      <w:r>
-        <w:rPr>
-          <w:rFonts w:ascii="Times New Roman" w:hAnsi="Times New Roman" w:cs="Times New Roman"/>
-          <w:sz w:val="24"/>
-          <w:szCs w:val="24"/>
+        <w:pStyle w:val="Heading2"/>
+        <w:rPr>
+          <w:lang w:val="sv-SE"/>
+        </w:rPr>
+      </w:pPr>
+      <w:bookmarkStart w:id="8" w:name="_Toc140592475"/>
+      <w:r>
+        <w:rPr>
           <w:lang w:val="sv-SE"/>
         </w:rPr>
         <w:lastRenderedPageBreak/>
+        <w:t>Panduan</w:t>
+      </w:r>
+      <w:bookmarkEnd w:id="8"/>
+    </w:p>
+    <w:p>
+      <w:pPr>
+        <w:rPr>
+          <w:rFonts w:ascii="Times New Roman" w:hAnsi="Times New Roman" w:cs="Times New Roman"/>
+          <w:sz w:val="24"/>
+          <w:szCs w:val="24"/>
+        </w:rPr>
+      </w:pPr>
+    </w:p>
+    <w:p>
+      <w:pPr>
+        <w:rPr>
+          <w:rFonts w:ascii="Times New Roman" w:hAnsi="Times New Roman" w:cs="Times New Roman"/>
+          <w:sz w:val="24"/>
+          <w:szCs w:val="24"/>
+          <w:lang w:val="sv-SE"/>
+        </w:rPr>
+      </w:pPr>
+      <w:r>
+        <w:rPr>
+          <w:rFonts w:ascii="Times New Roman" w:hAnsi="Times New Roman" w:cs="Times New Roman"/>
+          <w:sz w:val="24"/>
+          <w:szCs w:val="24"/>
+          <w:lang w:val="sv-SE"/>
+        </w:rPr>
         <w:t xml:space="preserve">Ketujuh ada fitur Panduan , dimana kita bisa membaca setiap panduan , saat kita tidak paham </w:t>
       </w:r>
     </w:p>
@@ -2724,7 +3777,7 @@
                     <pic:cNvPicPr/>
                   </pic:nvPicPr>
                   <pic:blipFill>
-                    <a:blip r:embed="rId17">
+                    <a:blip r:embed="rId20">
                       <a:extLst>
                         <a:ext uri="{28A0092B-C50C-407E-A947-70E740481C1C}">
                           <a14:useLocalDpi xmlns:a14="http://schemas.microsoft.com/office/drawing/2010/main" val="0"/>
@@ -2819,7 +3872,7 @@
                     <pic:cNvPicPr/>
                   </pic:nvPicPr>
                   <pic:blipFill>
-                    <a:blip r:embed="rId18">
+                    <a:blip r:embed="rId21">
                       <a:extLst>
                         <a:ext uri="{28A0092B-C50C-407E-A947-70E740481C1C}">
                           <a14:useLocalDpi xmlns:a14="http://schemas.microsoft.com/office/drawing/2010/main" val="0"/>
@@ -2864,259 +3917,13 @@
         </w:rPr>
       </w:pPr>
     </w:p>
-    <w:p>
-      <w:pPr>
-        <w:rPr>
-          <w:rFonts w:ascii="Times New Roman" w:hAnsi="Times New Roman" w:cs="Times New Roman"/>
-          <w:sz w:val="24"/>
-          <w:szCs w:val="24"/>
-        </w:rPr>
-      </w:pPr>
-    </w:p>
-    <w:p>
-      <w:pPr>
-        <w:rPr>
-          <w:rFonts w:ascii="Times New Roman" w:hAnsi="Times New Roman" w:cs="Times New Roman"/>
-          <w:sz w:val="24"/>
-          <w:szCs w:val="24"/>
-        </w:rPr>
-      </w:pPr>
-    </w:p>
-    <w:p>
-      <w:pPr>
-        <w:rPr>
-          <w:rFonts w:ascii="Times New Roman" w:hAnsi="Times New Roman" w:cs="Times New Roman"/>
-          <w:sz w:val="24"/>
-          <w:szCs w:val="24"/>
-        </w:rPr>
-      </w:pPr>
-    </w:p>
-    <w:p>
-      <w:pPr>
-        <w:rPr>
-          <w:rFonts w:ascii="Times New Roman" w:hAnsi="Times New Roman" w:cs="Times New Roman"/>
-          <w:sz w:val="24"/>
-          <w:szCs w:val="24"/>
-        </w:rPr>
-      </w:pPr>
-    </w:p>
-    <w:p>
-      <w:pPr>
-        <w:rPr>
-          <w:rFonts w:ascii="Times New Roman" w:hAnsi="Times New Roman" w:cs="Times New Roman"/>
-          <w:sz w:val="24"/>
-          <w:szCs w:val="24"/>
-        </w:rPr>
-      </w:pPr>
-    </w:p>
-    <w:p>
-      <w:pPr>
-        <w:rPr>
-          <w:rFonts w:ascii="Times New Roman" w:hAnsi="Times New Roman" w:cs="Times New Roman"/>
-          <w:sz w:val="24"/>
-          <w:szCs w:val="24"/>
-        </w:rPr>
-      </w:pPr>
-    </w:p>
-    <w:p>
-      <w:pPr>
-        <w:rPr>
-          <w:rFonts w:ascii="Times New Roman" w:hAnsi="Times New Roman" w:cs="Times New Roman"/>
-          <w:sz w:val="24"/>
-          <w:szCs w:val="24"/>
-        </w:rPr>
-      </w:pPr>
-    </w:p>
-    <w:p>
-      <w:pPr>
-        <w:rPr>
-          <w:rFonts w:ascii="Times New Roman" w:hAnsi="Times New Roman" w:cs="Times New Roman"/>
-          <w:sz w:val="24"/>
-          <w:szCs w:val="24"/>
-        </w:rPr>
-      </w:pPr>
-    </w:p>
-    <w:p>
-      <w:pPr>
-        <w:rPr>
-          <w:rFonts w:ascii="Times New Roman" w:hAnsi="Times New Roman" w:cs="Times New Roman"/>
-          <w:sz w:val="24"/>
-          <w:szCs w:val="24"/>
-        </w:rPr>
-      </w:pPr>
-    </w:p>
-    <w:p>
-      <w:pPr>
-        <w:rPr>
-          <w:rFonts w:ascii="Times New Roman" w:hAnsi="Times New Roman" w:cs="Times New Roman"/>
-          <w:sz w:val="24"/>
-          <w:szCs w:val="24"/>
-        </w:rPr>
-      </w:pPr>
-    </w:p>
-    <w:p>
-      <w:pPr>
-        <w:rPr>
-          <w:rFonts w:ascii="Times New Roman" w:hAnsi="Times New Roman" w:cs="Times New Roman"/>
-          <w:sz w:val="24"/>
-          <w:szCs w:val="24"/>
-        </w:rPr>
-      </w:pPr>
-    </w:p>
-    <w:p>
-      <w:pPr>
-        <w:rPr>
-          <w:rFonts w:ascii="Times New Roman" w:hAnsi="Times New Roman" w:cs="Times New Roman"/>
-          <w:sz w:val="24"/>
-          <w:szCs w:val="24"/>
-        </w:rPr>
-      </w:pPr>
-    </w:p>
-    <w:p>
-      <w:pPr>
-        <w:rPr>
-          <w:rFonts w:ascii="Times New Roman" w:hAnsi="Times New Roman" w:cs="Times New Roman"/>
-          <w:sz w:val="24"/>
-          <w:szCs w:val="24"/>
-        </w:rPr>
-      </w:pPr>
-    </w:p>
-    <w:p>
-      <w:pPr>
-        <w:rPr>
-          <w:rFonts w:ascii="Times New Roman" w:hAnsi="Times New Roman" w:cs="Times New Roman"/>
-          <w:sz w:val="24"/>
-          <w:szCs w:val="24"/>
-        </w:rPr>
-      </w:pPr>
-    </w:p>
-    <w:p>
-      <w:pPr>
-        <w:rPr>
-          <w:rFonts w:ascii="Times New Roman" w:hAnsi="Times New Roman" w:cs="Times New Roman"/>
-          <w:sz w:val="24"/>
-          <w:szCs w:val="24"/>
-        </w:rPr>
-      </w:pPr>
-    </w:p>
-    <w:p>
-      <w:pPr>
-        <w:rPr>
-          <w:rFonts w:ascii="Times New Roman" w:hAnsi="Times New Roman" w:cs="Times New Roman"/>
-          <w:sz w:val="24"/>
-          <w:szCs w:val="24"/>
-        </w:rPr>
-      </w:pPr>
-    </w:p>
-    <w:p>
-      <w:pPr>
-        <w:rPr>
-          <w:rFonts w:ascii="Times New Roman" w:hAnsi="Times New Roman" w:cs="Times New Roman"/>
-          <w:sz w:val="24"/>
-          <w:szCs w:val="24"/>
-        </w:rPr>
-      </w:pPr>
-    </w:p>
-    <w:p>
-      <w:pPr>
-        <w:rPr>
-          <w:rFonts w:ascii="Times New Roman" w:hAnsi="Times New Roman" w:cs="Times New Roman"/>
-          <w:sz w:val="24"/>
-          <w:szCs w:val="24"/>
-        </w:rPr>
-      </w:pPr>
-    </w:p>
-    <w:p>
-      <w:pPr>
-        <w:rPr>
-          <w:rFonts w:ascii="Times New Roman" w:hAnsi="Times New Roman" w:cs="Times New Roman"/>
-          <w:sz w:val="24"/>
-          <w:szCs w:val="24"/>
-        </w:rPr>
-      </w:pPr>
-    </w:p>
-    <w:p>
-      <w:pPr>
-        <w:rPr>
-          <w:rFonts w:ascii="Times New Roman" w:hAnsi="Times New Roman" w:cs="Times New Roman"/>
-          <w:sz w:val="24"/>
-          <w:szCs w:val="24"/>
-        </w:rPr>
-      </w:pPr>
-    </w:p>
-    <w:p>
-      <w:pPr>
-        <w:rPr>
-          <w:rFonts w:ascii="Times New Roman" w:hAnsi="Times New Roman" w:cs="Times New Roman"/>
-          <w:sz w:val="24"/>
-          <w:szCs w:val="24"/>
-        </w:rPr>
-      </w:pPr>
-    </w:p>
-    <w:p>
-      <w:pPr>
-        <w:rPr>
-          <w:rFonts w:ascii="Times New Roman" w:hAnsi="Times New Roman" w:cs="Times New Roman"/>
-          <w:sz w:val="24"/>
-          <w:szCs w:val="24"/>
-        </w:rPr>
-      </w:pPr>
-    </w:p>
-    <w:p>
-      <w:pPr>
-        <w:rPr>
-          <w:rFonts w:ascii="Times New Roman" w:hAnsi="Times New Roman" w:cs="Times New Roman"/>
-          <w:sz w:val="24"/>
-          <w:szCs w:val="24"/>
-        </w:rPr>
-      </w:pPr>
-    </w:p>
-    <w:p>
-      <w:pPr>
-        <w:rPr>
-          <w:rFonts w:ascii="Times New Roman" w:hAnsi="Times New Roman" w:cs="Times New Roman"/>
-          <w:sz w:val="24"/>
-          <w:szCs w:val="24"/>
-        </w:rPr>
-      </w:pPr>
-    </w:p>
-    <w:p>
-      <w:pPr>
-        <w:rPr>
-          <w:rFonts w:ascii="Times New Roman" w:hAnsi="Times New Roman" w:cs="Times New Roman"/>
-          <w:sz w:val="24"/>
-          <w:szCs w:val="24"/>
-        </w:rPr>
-      </w:pPr>
-    </w:p>
-    <w:p>
-      <w:pPr>
-        <w:rPr>
-          <w:rFonts w:ascii="Times New Roman" w:hAnsi="Times New Roman" w:cs="Times New Roman"/>
-          <w:sz w:val="24"/>
-          <w:szCs w:val="24"/>
-        </w:rPr>
-      </w:pPr>
-    </w:p>
-    <w:p>
-      <w:pPr>
-        <w:rPr>
-          <w:rFonts w:ascii="Times New Roman" w:hAnsi="Times New Roman" w:cs="Times New Roman"/>
-          <w:sz w:val="24"/>
-          <w:szCs w:val="24"/>
-        </w:rPr>
-      </w:pPr>
-    </w:p>
-    <w:p>
-      <w:pPr>
-        <w:rPr>
-          <w:rFonts w:ascii="Times New Roman" w:hAnsi="Times New Roman" w:cs="Times New Roman"/>
-          <w:sz w:val="24"/>
-          <w:szCs w:val="24"/>
-        </w:rPr>
-      </w:pPr>
-    </w:p>
     <w:sectPr>
+      <w:headerReference w:type="even" r:id="rId22"/>
+      <w:headerReference w:type="default" r:id="rId23"/>
+      <w:footerReference w:type="even" r:id="rId24"/>
+      <w:footerReference w:type="default" r:id="rId25"/>
+      <w:headerReference w:type="first" r:id="rId26"/>
+      <w:footerReference w:type="first" r:id="rId27"/>
       <w:pgSz w:w="11906" w:h="16838"/>
       <w:pgMar w:top="1440" w:right="1440" w:bottom="1440" w:left="1440" w:header="708" w:footer="708" w:gutter="0"/>
       <w:pgNumType w:start="0"/>
@@ -3126,6 +3933,156 @@
     </w:sectPr>
   </w:body>
 </w:document>
+</file>
+
+<file path=word/endnotes.xml><?xml version="1.0" encoding="utf-8"?>
+<w:endnotes xmlns:wpc="http://schemas.microsoft.com/office/word/2010/wordprocessingCanvas" xmlns:cx="http://schemas.microsoft.com/office/drawing/2014/chartex" xmlns:cx1="http://schemas.microsoft.com/office/drawing/2015/9/8/chartex" xmlns:cx2="http://schemas.microsoft.com/office/drawing/2015/10/21/chartex" xmlns:cx3="http://schemas.microsoft.com/office/drawing/2016/5/9/chartex" xmlns:cx4="http://schemas.microsoft.com/office/drawing/2016/5/10/chartex" xmlns:cx5="http://schemas.microsoft.com/office/drawing/2016/5/11/chartex" xmlns:cx6="http://schemas.microsoft.com/office/drawing/2016/5/12/chartex" xmlns:cx7="http://schemas.microsoft.com/office/drawing/2016/5/13/chartex" xmlns:cx8="http://schemas.microsoft.com/office/drawing/2016/5/14/chartex" xmlns:mc="http://schemas.openxmlformats.org/markup-compatibility/2006" xmlns:aink="http://schemas.microsoft.com/office/drawing/2016/ink" xmlns:am3d="http://schemas.microsoft.com/office/drawing/2017/model3d" xmlns:o="urn:schemas-microsoft-com:office:office" xmlns:oel="http://schemas.microsoft.com/office/2019/extlst" xmlns:r="http://schemas.openxmlformats.org/officeDocument/2006/relationships" xmlns:m="http://schemas.openxmlformats.org/officeDocument/2006/math" xmlns:v="urn:schemas-microsoft-com:vml" xmlns:wp14="http://schemas.microsoft.com/office/word/2010/wordprocessingDrawing" xmlns:wp="http://schemas.openxmlformats.org/drawingml/2006/wordprocessingDrawing" xmlns:w10="urn:schemas-microsoft-com:office:word" xmlns:w="http://schemas.openxmlformats.org/wordprocessingml/2006/main" xmlns:w14="http://schemas.microsoft.com/office/word/2010/wordml" xmlns:w15="http://schemas.microsoft.com/office/word/2012/wordml" xmlns:w16cex="http://schemas.microsoft.com/office/word/2018/wordml/cex" xmlns:w16cid="http://schemas.microsoft.com/office/word/2016/wordml/cid" xmlns:w16="http://schemas.microsoft.com/office/word/2018/wordml" xmlns:w16sdtdh="http://schemas.microsoft.com/office/word/2020/wordml/sdtdatahash" xmlns:w16se="http://schemas.microsoft.com/office/word/2015/wordml/symex" xmlns:wpg="http://schemas.microsoft.com/office/word/2010/wordprocessingGroup" xmlns:wpi="http://schemas.microsoft.com/office/word/2010/wordprocessingInk" xmlns:wne="http://schemas.microsoft.com/office/word/2006/wordml" xmlns:wps="http://schemas.microsoft.com/office/word/2010/wordprocessingShape" mc:Ignorable="w14 w15 w16se w16cid w16 w16cex w16sdtdh wp14">
+  <w:endnote w:type="separator" w:id="-1">
+    <w:p>
+      <w:pPr>
+        <w:spacing w:after="0" w:line="240" w:lineRule="auto"/>
+      </w:pPr>
+      <w:r>
+        <w:separator/>
+      </w:r>
+    </w:p>
+  </w:endnote>
+  <w:endnote w:type="continuationSeparator" w:id="0">
+    <w:p>
+      <w:pPr>
+        <w:spacing w:after="0" w:line="240" w:lineRule="auto"/>
+      </w:pPr>
+      <w:r>
+        <w:continuationSeparator/>
+      </w:r>
+    </w:p>
+  </w:endnote>
+</w:endnotes>
+</file>
+
+<file path=word/footer1.xml><?xml version="1.0" encoding="utf-8"?>
+<w:ftr xmlns:wpc="http://schemas.microsoft.com/office/word/2010/wordprocessingCanvas" xmlns:cx="http://schemas.microsoft.com/office/drawing/2014/chartex" xmlns:cx1="http://schemas.microsoft.com/office/drawing/2015/9/8/chartex" xmlns:cx2="http://schemas.microsoft.com/office/drawing/2015/10/21/chartex" xmlns:cx3="http://schemas.microsoft.com/office/drawing/2016/5/9/chartex" xmlns:cx4="http://schemas.microsoft.com/office/drawing/2016/5/10/chartex" xmlns:cx5="http://schemas.microsoft.com/office/drawing/2016/5/11/chartex" xmlns:cx6="http://schemas.microsoft.com/office/drawing/2016/5/12/chartex" xmlns:cx7="http://schemas.microsoft.com/office/drawing/2016/5/13/chartex" xmlns:cx8="http://schemas.microsoft.com/office/drawing/2016/5/14/chartex" xmlns:mc="http://schemas.openxmlformats.org/markup-compatibility/2006" xmlns:aink="http://schemas.microsoft.com/office/drawing/2016/ink" xmlns:am3d="http://schemas.microsoft.com/office/drawing/2017/model3d" xmlns:o="urn:schemas-microsoft-com:office:office" xmlns:oel="http://schemas.microsoft.com/office/2019/extlst" xmlns:r="http://schemas.openxmlformats.org/officeDocument/2006/relationships" xmlns:m="http://schemas.openxmlformats.org/officeDocument/2006/math" xmlns:v="urn:schemas-microsoft-com:vml" xmlns:wp14="http://schemas.microsoft.com/office/word/2010/wordprocessingDrawing" xmlns:wp="http://schemas.openxmlformats.org/drawingml/2006/wordprocessingDrawing" xmlns:w10="urn:schemas-microsoft-com:office:word" xmlns:w="http://schemas.openxmlformats.org/wordprocessingml/2006/main" xmlns:w14="http://schemas.microsoft.com/office/word/2010/wordml" xmlns:w15="http://schemas.microsoft.com/office/word/2012/wordml" xmlns:w16cex="http://schemas.microsoft.com/office/word/2018/wordml/cex" xmlns:w16cid="http://schemas.microsoft.com/office/word/2016/wordml/cid" xmlns:w16="http://schemas.microsoft.com/office/word/2018/wordml" xmlns:w16sdtdh="http://schemas.microsoft.com/office/word/2020/wordml/sdtdatahash" xmlns:w16se="http://schemas.microsoft.com/office/word/2015/wordml/symex" xmlns:wpg="http://schemas.microsoft.com/office/word/2010/wordprocessingGroup" xmlns:wpi="http://schemas.microsoft.com/office/word/2010/wordprocessingInk" xmlns:wne="http://schemas.microsoft.com/office/word/2006/wordml" xmlns:wps="http://schemas.microsoft.com/office/word/2010/wordprocessingShape" mc:Ignorable="w14 w15 w16se w16cid w16 w16cex w16sdtdh wp14">
+  <w:p>
+    <w:pPr>
+      <w:pStyle w:val="Footer"/>
+    </w:pPr>
+  </w:p>
+</w:ftr>
+</file>
+
+<file path=word/footer2.xml><?xml version="1.0" encoding="utf-8"?>
+<w:ftr xmlns:wpc="http://schemas.microsoft.com/office/word/2010/wordprocessingCanvas" xmlns:cx="http://schemas.microsoft.com/office/drawing/2014/chartex" xmlns:cx1="http://schemas.microsoft.com/office/drawing/2015/9/8/chartex" xmlns:cx2="http://schemas.microsoft.com/office/drawing/2015/10/21/chartex" xmlns:cx3="http://schemas.microsoft.com/office/drawing/2016/5/9/chartex" xmlns:cx4="http://schemas.microsoft.com/office/drawing/2016/5/10/chartex" xmlns:cx5="http://schemas.microsoft.com/office/drawing/2016/5/11/chartex" xmlns:cx6="http://schemas.microsoft.com/office/drawing/2016/5/12/chartex" xmlns:cx7="http://schemas.microsoft.com/office/drawing/2016/5/13/chartex" xmlns:cx8="http://schemas.microsoft.com/office/drawing/2016/5/14/chartex" xmlns:mc="http://schemas.openxmlformats.org/markup-compatibility/2006" xmlns:aink="http://schemas.microsoft.com/office/drawing/2016/ink" xmlns:am3d="http://schemas.microsoft.com/office/drawing/2017/model3d" xmlns:o="urn:schemas-microsoft-com:office:office" xmlns:oel="http://schemas.microsoft.com/office/2019/extlst" xmlns:r="http://schemas.openxmlformats.org/officeDocument/2006/relationships" xmlns:m="http://schemas.openxmlformats.org/officeDocument/2006/math" xmlns:v="urn:schemas-microsoft-com:vml" xmlns:wp14="http://schemas.microsoft.com/office/word/2010/wordprocessingDrawing" xmlns:wp="http://schemas.openxmlformats.org/drawingml/2006/wordprocessingDrawing" xmlns:w10="urn:schemas-microsoft-com:office:word" xmlns:w="http://schemas.openxmlformats.org/wordprocessingml/2006/main" xmlns:w14="http://schemas.microsoft.com/office/word/2010/wordml" xmlns:w15="http://schemas.microsoft.com/office/word/2012/wordml" xmlns:w16cex="http://schemas.microsoft.com/office/word/2018/wordml/cex" xmlns:w16cid="http://schemas.microsoft.com/office/word/2016/wordml/cid" xmlns:w16="http://schemas.microsoft.com/office/word/2018/wordml" xmlns:w16sdtdh="http://schemas.microsoft.com/office/word/2020/wordml/sdtdatahash" xmlns:w16se="http://schemas.microsoft.com/office/word/2015/wordml/symex" xmlns:wpg="http://schemas.microsoft.com/office/word/2010/wordprocessingGroup" xmlns:wpi="http://schemas.microsoft.com/office/word/2010/wordprocessingInk" xmlns:wne="http://schemas.microsoft.com/office/word/2006/wordml" xmlns:wps="http://schemas.microsoft.com/office/word/2010/wordprocessingShape" mc:Ignorable="w14 w15 w16se w16cid w16 w16cex w16sdtdh wp14">
+  <w:p>
+    <w:pPr>
+      <w:pStyle w:val="Footer"/>
+      <w:jc w:val="center"/>
+      <w:rPr>
+        <w:caps/>
+      </w:rPr>
+    </w:pPr>
+    <w:r>
+      <w:rPr>
+        <w:caps/>
+      </w:rPr>
+      <w:fldChar w:fldCharType="begin"/>
+    </w:r>
+    <w:r>
+      <w:rPr>
+        <w:caps/>
+      </w:rPr>
+      <w:instrText>PAGE   \* MERGEFORMAT</w:instrText>
+    </w:r>
+    <w:r>
+      <w:rPr>
+        <w:caps/>
+      </w:rPr>
+      <w:fldChar w:fldCharType="separate"/>
+    </w:r>
+    <w:r>
+      <w:rPr>
+        <w:caps/>
+        <w:lang w:val="id-ID"/>
+      </w:rPr>
+      <w:t>2</w:t>
+    </w:r>
+    <w:r>
+      <w:rPr>
+        <w:caps/>
+      </w:rPr>
+      <w:fldChar w:fldCharType="end"/>
+    </w:r>
+  </w:p>
+  <w:p>
+    <w:pPr>
+      <w:pStyle w:val="Footer"/>
+    </w:pPr>
+  </w:p>
+</w:ftr>
+</file>
+
+<file path=word/footer3.xml><?xml version="1.0" encoding="utf-8"?>
+<w:ftr xmlns:wpc="http://schemas.microsoft.com/office/word/2010/wordprocessingCanvas" xmlns:cx="http://schemas.microsoft.com/office/drawing/2014/chartex" xmlns:cx1="http://schemas.microsoft.com/office/drawing/2015/9/8/chartex" xmlns:cx2="http://schemas.microsoft.com/office/drawing/2015/10/21/chartex" xmlns:cx3="http://schemas.microsoft.com/office/drawing/2016/5/9/chartex" xmlns:cx4="http://schemas.microsoft.com/office/drawing/2016/5/10/chartex" xmlns:cx5="http://schemas.microsoft.com/office/drawing/2016/5/11/chartex" xmlns:cx6="http://schemas.microsoft.com/office/drawing/2016/5/12/chartex" xmlns:cx7="http://schemas.microsoft.com/office/drawing/2016/5/13/chartex" xmlns:cx8="http://schemas.microsoft.com/office/drawing/2016/5/14/chartex" xmlns:mc="http://schemas.openxmlformats.org/markup-compatibility/2006" xmlns:aink="http://schemas.microsoft.com/office/drawing/2016/ink" xmlns:am3d="http://schemas.microsoft.com/office/drawing/2017/model3d" xmlns:o="urn:schemas-microsoft-com:office:office" xmlns:oel="http://schemas.microsoft.com/office/2019/extlst" xmlns:r="http://schemas.openxmlformats.org/officeDocument/2006/relationships" xmlns:m="http://schemas.openxmlformats.org/officeDocument/2006/math" xmlns:v="urn:schemas-microsoft-com:vml" xmlns:wp14="http://schemas.microsoft.com/office/word/2010/wordprocessingDrawing" xmlns:wp="http://schemas.openxmlformats.org/drawingml/2006/wordprocessingDrawing" xmlns:w10="urn:schemas-microsoft-com:office:word" xmlns:w="http://schemas.openxmlformats.org/wordprocessingml/2006/main" xmlns:w14="http://schemas.microsoft.com/office/word/2010/wordml" xmlns:w15="http://schemas.microsoft.com/office/word/2012/wordml" xmlns:w16cex="http://schemas.microsoft.com/office/word/2018/wordml/cex" xmlns:w16cid="http://schemas.microsoft.com/office/word/2016/wordml/cid" xmlns:w16="http://schemas.microsoft.com/office/word/2018/wordml" xmlns:w16sdtdh="http://schemas.microsoft.com/office/word/2020/wordml/sdtdatahash" xmlns:w16se="http://schemas.microsoft.com/office/word/2015/wordml/symex" xmlns:wpg="http://schemas.microsoft.com/office/word/2010/wordprocessingGroup" xmlns:wpi="http://schemas.microsoft.com/office/word/2010/wordprocessingInk" xmlns:wne="http://schemas.microsoft.com/office/word/2006/wordml" xmlns:wps="http://schemas.microsoft.com/office/word/2010/wordprocessingShape" mc:Ignorable="w14 w15 w16se w16cid w16 w16cex w16sdtdh wp14">
+  <w:p>
+    <w:pPr>
+      <w:pStyle w:val="Footer"/>
+    </w:pPr>
+  </w:p>
+</w:ftr>
+</file>
+
+<file path=word/footnotes.xml><?xml version="1.0" encoding="utf-8"?>
+<w:footnotes xmlns:wpc="http://schemas.microsoft.com/office/word/2010/wordprocessingCanvas" xmlns:cx="http://schemas.microsoft.com/office/drawing/2014/chartex" xmlns:cx1="http://schemas.microsoft.com/office/drawing/2015/9/8/chartex" xmlns:cx2="http://schemas.microsoft.com/office/drawing/2015/10/21/chartex" xmlns:cx3="http://schemas.microsoft.com/office/drawing/2016/5/9/chartex" xmlns:cx4="http://schemas.microsoft.com/office/drawing/2016/5/10/chartex" xmlns:cx5="http://schemas.microsoft.com/office/drawing/2016/5/11/chartex" xmlns:cx6="http://schemas.microsoft.com/office/drawing/2016/5/12/chartex" xmlns:cx7="http://schemas.microsoft.com/office/drawing/2016/5/13/chartex" xmlns:cx8="http://schemas.microsoft.com/office/drawing/2016/5/14/chartex" xmlns:mc="http://schemas.openxmlformats.org/markup-compatibility/2006" xmlns:aink="http://schemas.microsoft.com/office/drawing/2016/ink" xmlns:am3d="http://schemas.microsoft.com/office/drawing/2017/model3d" xmlns:o="urn:schemas-microsoft-com:office:office" xmlns:oel="http://schemas.microsoft.com/office/2019/extlst" xmlns:r="http://schemas.openxmlformats.org/officeDocument/2006/relationships" xmlns:m="http://schemas.openxmlformats.org/officeDocument/2006/math" xmlns:v="urn:schemas-microsoft-com:vml" xmlns:wp14="http://schemas.microsoft.com/office/word/2010/wordprocessingDrawing" xmlns:wp="http://schemas.openxmlformats.org/drawingml/2006/wordprocessingDrawing" xmlns:w10="urn:schemas-microsoft-com:office:word" xmlns:w="http://schemas.openxmlformats.org/wordprocessingml/2006/main" xmlns:w14="http://schemas.microsoft.com/office/word/2010/wordml" xmlns:w15="http://schemas.microsoft.com/office/word/2012/wordml" xmlns:w16cex="http://schemas.microsoft.com/office/word/2018/wordml/cex" xmlns:w16cid="http://schemas.microsoft.com/office/word/2016/wordml/cid" xmlns:w16="http://schemas.microsoft.com/office/word/2018/wordml" xmlns:w16sdtdh="http://schemas.microsoft.com/office/word/2020/wordml/sdtdatahash" xmlns:w16se="http://schemas.microsoft.com/office/word/2015/wordml/symex" xmlns:wpg="http://schemas.microsoft.com/office/word/2010/wordprocessingGroup" xmlns:wpi="http://schemas.microsoft.com/office/word/2010/wordprocessingInk" xmlns:wne="http://schemas.microsoft.com/office/word/2006/wordml" xmlns:wps="http://schemas.microsoft.com/office/word/2010/wordprocessingShape" mc:Ignorable="w14 w15 w16se w16cid w16 w16cex w16sdtdh wp14">
+  <w:footnote w:type="separator" w:id="-1">
+    <w:p>
+      <w:pPr>
+        <w:spacing w:after="0" w:line="240" w:lineRule="auto"/>
+      </w:pPr>
+      <w:r>
+        <w:separator/>
+      </w:r>
+    </w:p>
+  </w:footnote>
+  <w:footnote w:type="continuationSeparator" w:id="0">
+    <w:p>
+      <w:pPr>
+        <w:spacing w:after="0" w:line="240" w:lineRule="auto"/>
+      </w:pPr>
+      <w:r>
+        <w:continuationSeparator/>
+      </w:r>
+    </w:p>
+  </w:footnote>
+</w:footnotes>
+</file>
+
+<file path=word/header1.xml><?xml version="1.0" encoding="utf-8"?>
+<w:hdr xmlns:wpc="http://schemas.microsoft.com/office/word/2010/wordprocessingCanvas" xmlns:cx="http://schemas.microsoft.com/office/drawing/2014/chartex" xmlns:cx1="http://schemas.microsoft.com/office/drawing/2015/9/8/chartex" xmlns:cx2="http://schemas.microsoft.com/office/drawing/2015/10/21/chartex" xmlns:cx3="http://schemas.microsoft.com/office/drawing/2016/5/9/chartex" xmlns:cx4="http://schemas.microsoft.com/office/drawing/2016/5/10/chartex" xmlns:cx5="http://schemas.microsoft.com/office/drawing/2016/5/11/chartex" xmlns:cx6="http://schemas.microsoft.com/office/drawing/2016/5/12/chartex" xmlns:cx7="http://schemas.microsoft.com/office/drawing/2016/5/13/chartex" xmlns:cx8="http://schemas.microsoft.com/office/drawing/2016/5/14/chartex" xmlns:mc="http://schemas.openxmlformats.org/markup-compatibility/2006" xmlns:aink="http://schemas.microsoft.com/office/drawing/2016/ink" xmlns:am3d="http://schemas.microsoft.com/office/drawing/2017/model3d" xmlns:o="urn:schemas-microsoft-com:office:office" xmlns:oel="http://schemas.microsoft.com/office/2019/extlst" xmlns:r="http://schemas.openxmlformats.org/officeDocument/2006/relationships" xmlns:m="http://schemas.openxmlformats.org/officeDocument/2006/math" xmlns:v="urn:schemas-microsoft-com:vml" xmlns:wp14="http://schemas.microsoft.com/office/word/2010/wordprocessingDrawing" xmlns:wp="http://schemas.openxmlformats.org/drawingml/2006/wordprocessingDrawing" xmlns:w10="urn:schemas-microsoft-com:office:word" xmlns:w="http://schemas.openxmlformats.org/wordprocessingml/2006/main" xmlns:w14="http://schemas.microsoft.com/office/word/2010/wordml" xmlns:w15="http://schemas.microsoft.com/office/word/2012/wordml" xmlns:w16cex="http://schemas.microsoft.com/office/word/2018/wordml/cex" xmlns:w16cid="http://schemas.microsoft.com/office/word/2016/wordml/cid" xmlns:w16="http://schemas.microsoft.com/office/word/2018/wordml" xmlns:w16sdtdh="http://schemas.microsoft.com/office/word/2020/wordml/sdtdatahash" xmlns:w16se="http://schemas.microsoft.com/office/word/2015/wordml/symex" xmlns:wpg="http://schemas.microsoft.com/office/word/2010/wordprocessingGroup" xmlns:wpi="http://schemas.microsoft.com/office/word/2010/wordprocessingInk" xmlns:wne="http://schemas.microsoft.com/office/word/2006/wordml" xmlns:wps="http://schemas.microsoft.com/office/word/2010/wordprocessingShape" mc:Ignorable="w14 w15 w16se w16cid w16 w16cex w16sdtdh wp14">
+  <w:p>
+    <w:pPr>
+      <w:pStyle w:val="Header"/>
+    </w:pPr>
+  </w:p>
+</w:hdr>
+</file>
+
+<file path=word/header2.xml><?xml version="1.0" encoding="utf-8"?>
+<w:hdr xmlns:wpc="http://schemas.microsoft.com/office/word/2010/wordprocessingCanvas" xmlns:cx="http://schemas.microsoft.com/office/drawing/2014/chartex" xmlns:cx1="http://schemas.microsoft.com/office/drawing/2015/9/8/chartex" xmlns:cx2="http://schemas.microsoft.com/office/drawing/2015/10/21/chartex" xmlns:cx3="http://schemas.microsoft.com/office/drawing/2016/5/9/chartex" xmlns:cx4="http://schemas.microsoft.com/office/drawing/2016/5/10/chartex" xmlns:cx5="http://schemas.microsoft.com/office/drawing/2016/5/11/chartex" xmlns:cx6="http://schemas.microsoft.com/office/drawing/2016/5/12/chartex" xmlns:cx7="http://schemas.microsoft.com/office/drawing/2016/5/13/chartex" xmlns:cx8="http://schemas.microsoft.com/office/drawing/2016/5/14/chartex" xmlns:mc="http://schemas.openxmlformats.org/markup-compatibility/2006" xmlns:aink="http://schemas.microsoft.com/office/drawing/2016/ink" xmlns:am3d="http://schemas.microsoft.com/office/drawing/2017/model3d" xmlns:o="urn:schemas-microsoft-com:office:office" xmlns:oel="http://schemas.microsoft.com/office/2019/extlst" xmlns:r="http://schemas.openxmlformats.org/officeDocument/2006/relationships" xmlns:m="http://schemas.openxmlformats.org/officeDocument/2006/math" xmlns:v="urn:schemas-microsoft-com:vml" xmlns:wp14="http://schemas.microsoft.com/office/word/2010/wordprocessingDrawing" xmlns:wp="http://schemas.openxmlformats.org/drawingml/2006/wordprocessingDrawing" xmlns:w10="urn:schemas-microsoft-com:office:word" xmlns:w="http://schemas.openxmlformats.org/wordprocessingml/2006/main" xmlns:w14="http://schemas.microsoft.com/office/word/2010/wordml" xmlns:w15="http://schemas.microsoft.com/office/word/2012/wordml" xmlns:w16cex="http://schemas.microsoft.com/office/word/2018/wordml/cex" xmlns:w16cid="http://schemas.microsoft.com/office/word/2016/wordml/cid" xmlns:w16="http://schemas.microsoft.com/office/word/2018/wordml" xmlns:w16sdtdh="http://schemas.microsoft.com/office/word/2020/wordml/sdtdatahash" xmlns:w16se="http://schemas.microsoft.com/office/word/2015/wordml/symex" xmlns:wpg="http://schemas.microsoft.com/office/word/2010/wordprocessingGroup" xmlns:wpi="http://schemas.microsoft.com/office/word/2010/wordprocessingInk" xmlns:wne="http://schemas.microsoft.com/office/word/2006/wordml" xmlns:wps="http://schemas.microsoft.com/office/word/2010/wordprocessingShape" mc:Ignorable="w14 w15 w16se w16cid w16 w16cex w16sdtdh wp14">
+  <w:p>
+    <w:pPr>
+      <w:pStyle w:val="Header"/>
+    </w:pPr>
+  </w:p>
+</w:hdr>
+</file>
+
+<file path=word/header3.xml><?xml version="1.0" encoding="utf-8"?>
+<w:hdr xmlns:wpc="http://schemas.microsoft.com/office/word/2010/wordprocessingCanvas" xmlns:cx="http://schemas.microsoft.com/office/drawing/2014/chartex" xmlns:cx1="http://schemas.microsoft.com/office/drawing/2015/9/8/chartex" xmlns:cx2="http://schemas.microsoft.com/office/drawing/2015/10/21/chartex" xmlns:cx3="http://schemas.microsoft.com/office/drawing/2016/5/9/chartex" xmlns:cx4="http://schemas.microsoft.com/office/drawing/2016/5/10/chartex" xmlns:cx5="http://schemas.microsoft.com/office/drawing/2016/5/11/chartex" xmlns:cx6="http://schemas.microsoft.com/office/drawing/2016/5/12/chartex" xmlns:cx7="http://schemas.microsoft.com/office/drawing/2016/5/13/chartex" xmlns:cx8="http://schemas.microsoft.com/office/drawing/2016/5/14/chartex" xmlns:mc="http://schemas.openxmlformats.org/markup-compatibility/2006" xmlns:aink="http://schemas.microsoft.com/office/drawing/2016/ink" xmlns:am3d="http://schemas.microsoft.com/office/drawing/2017/model3d" xmlns:o="urn:schemas-microsoft-com:office:office" xmlns:oel="http://schemas.microsoft.com/office/2019/extlst" xmlns:r="http://schemas.openxmlformats.org/officeDocument/2006/relationships" xmlns:m="http://schemas.openxmlformats.org/officeDocument/2006/math" xmlns:v="urn:schemas-microsoft-com:vml" xmlns:wp14="http://schemas.microsoft.com/office/word/2010/wordprocessingDrawing" xmlns:wp="http://schemas.openxmlformats.org/drawingml/2006/wordprocessingDrawing" xmlns:w10="urn:schemas-microsoft-com:office:word" xmlns:w="http://schemas.openxmlformats.org/wordprocessingml/2006/main" xmlns:w14="http://schemas.microsoft.com/office/word/2010/wordml" xmlns:w15="http://schemas.microsoft.com/office/word/2012/wordml" xmlns:w16cex="http://schemas.microsoft.com/office/word/2018/wordml/cex" xmlns:w16cid="http://schemas.microsoft.com/office/word/2016/wordml/cid" xmlns:w16="http://schemas.microsoft.com/office/word/2018/wordml" xmlns:w16sdtdh="http://schemas.microsoft.com/office/word/2020/wordml/sdtdatahash" xmlns:w16se="http://schemas.microsoft.com/office/word/2015/wordml/symex" xmlns:wpg="http://schemas.microsoft.com/office/word/2010/wordprocessingGroup" xmlns:wpi="http://schemas.microsoft.com/office/word/2010/wordprocessingInk" xmlns:wne="http://schemas.microsoft.com/office/word/2006/wordml" xmlns:wps="http://schemas.microsoft.com/office/word/2010/wordprocessingShape" mc:Ignorable="w14 w15 w16se w16cid w16 w16cex w16sdtdh wp14">
+  <w:p>
+    <w:pPr>
+      <w:pStyle w:val="Header"/>
+    </w:pPr>
+  </w:p>
+</w:hdr>
 </file>
 
 <file path=word/styles.xml><?xml version="1.0" encoding="utf-8"?>
@@ -3529,6 +4486,49 @@
     <w:name w:val="Normal"/>
     <w:qFormat/>
   </w:style>
+  <w:style w:type="paragraph" w:styleId="Heading1">
+    <w:name w:val="heading 1"/>
+    <w:basedOn w:val="Normal"/>
+    <w:next w:val="Normal"/>
+    <w:link w:val="Heading1Char"/>
+    <w:uiPriority w:val="9"/>
+    <w:qFormat/>
+    <w:rsid w:val="00FC6189"/>
+    <w:pPr>
+      <w:keepNext/>
+      <w:keepLines/>
+      <w:spacing w:before="240" w:after="0"/>
+      <w:outlineLvl w:val="0"/>
+    </w:pPr>
+    <w:rPr>
+      <w:rFonts w:asciiTheme="majorHAnsi" w:eastAsiaTheme="majorEastAsia" w:hAnsiTheme="majorHAnsi" w:cstheme="majorBidi"/>
+      <w:color w:val="2F5496" w:themeColor="accent1" w:themeShade="BF"/>
+      <w:sz w:val="32"/>
+      <w:szCs w:val="32"/>
+    </w:rPr>
+  </w:style>
+  <w:style w:type="paragraph" w:styleId="Heading2">
+    <w:name w:val="heading 2"/>
+    <w:basedOn w:val="Normal"/>
+    <w:next w:val="Normal"/>
+    <w:link w:val="Heading2Char"/>
+    <w:uiPriority w:val="9"/>
+    <w:unhideWhenUsed/>
+    <w:qFormat/>
+    <w:rsid w:val="00FC6189"/>
+    <w:pPr>
+      <w:keepNext/>
+      <w:keepLines/>
+      <w:spacing w:before="40" w:after="0"/>
+      <w:outlineLvl w:val="1"/>
+    </w:pPr>
+    <w:rPr>
+      <w:rFonts w:ascii="Times New Roman" w:eastAsiaTheme="majorEastAsia" w:hAnsi="Times New Roman" w:cstheme="majorBidi"/>
+      <w:b/>
+      <w:sz w:val="26"/>
+      <w:szCs w:val="26"/>
+    </w:rPr>
+  </w:style>
   <w:style w:type="character" w:default="1" w:styleId="DefaultParagraphFont">
     <w:name w:val="Default Paragraph Font"/>
     <w:uiPriority w:val="1"/>
@@ -3584,6 +4584,117 @@
       <w:lang w:val="id-ID" w:eastAsia="id-ID"/>
       <w14:ligatures w14:val="none"/>
     </w:rPr>
+  </w:style>
+  <w:style w:type="character" w:customStyle="1" w:styleId="Heading2Char">
+    <w:name w:val="Heading 2 Char"/>
+    <w:basedOn w:val="DefaultParagraphFont"/>
+    <w:link w:val="Heading2"/>
+    <w:uiPriority w:val="9"/>
+    <w:rsid w:val="00FC6189"/>
+    <w:rPr>
+      <w:rFonts w:ascii="Times New Roman" w:eastAsiaTheme="majorEastAsia" w:hAnsi="Times New Roman" w:cstheme="majorBidi"/>
+      <w:b/>
+      <w:sz w:val="26"/>
+      <w:szCs w:val="26"/>
+    </w:rPr>
+  </w:style>
+  <w:style w:type="character" w:customStyle="1" w:styleId="Heading1Char">
+    <w:name w:val="Heading 1 Char"/>
+    <w:basedOn w:val="DefaultParagraphFont"/>
+    <w:link w:val="Heading1"/>
+    <w:uiPriority w:val="9"/>
+    <w:rsid w:val="00FC6189"/>
+    <w:rPr>
+      <w:rFonts w:asciiTheme="majorHAnsi" w:eastAsiaTheme="majorEastAsia" w:hAnsiTheme="majorHAnsi" w:cstheme="majorBidi"/>
+      <w:color w:val="2F5496" w:themeColor="accent1" w:themeShade="BF"/>
+      <w:sz w:val="32"/>
+      <w:szCs w:val="32"/>
+    </w:rPr>
+  </w:style>
+  <w:style w:type="paragraph" w:styleId="TOCHeading">
+    <w:name w:val="TOC Heading"/>
+    <w:basedOn w:val="Heading1"/>
+    <w:next w:val="Normal"/>
+    <w:uiPriority w:val="39"/>
+    <w:unhideWhenUsed/>
+    <w:qFormat/>
+    <w:rsid w:val="00FC6189"/>
+    <w:pPr>
+      <w:outlineLvl w:val="9"/>
+    </w:pPr>
+    <w:rPr>
+      <w:kern w:val="0"/>
+      <w:lang w:val="id-ID" w:eastAsia="id-ID"/>
+      <w14:ligatures w14:val="none"/>
+    </w:rPr>
+  </w:style>
+  <w:style w:type="paragraph" w:styleId="TOC2">
+    <w:name w:val="toc 2"/>
+    <w:basedOn w:val="Normal"/>
+    <w:next w:val="Normal"/>
+    <w:autoRedefine/>
+    <w:uiPriority w:val="39"/>
+    <w:unhideWhenUsed/>
+    <w:rsid w:val="00FC6189"/>
+    <w:pPr>
+      <w:spacing w:after="100"/>
+      <w:ind w:left="220"/>
+    </w:pPr>
+  </w:style>
+  <w:style w:type="character" w:styleId="Hyperlink">
+    <w:name w:val="Hyperlink"/>
+    <w:basedOn w:val="DefaultParagraphFont"/>
+    <w:uiPriority w:val="99"/>
+    <w:unhideWhenUsed/>
+    <w:rsid w:val="00FC6189"/>
+    <w:rPr>
+      <w:color w:val="0563C1" w:themeColor="hyperlink"/>
+      <w:u w:val="single"/>
+    </w:rPr>
+  </w:style>
+  <w:style w:type="paragraph" w:styleId="Header">
+    <w:name w:val="header"/>
+    <w:basedOn w:val="Normal"/>
+    <w:link w:val="HeaderChar"/>
+    <w:uiPriority w:val="99"/>
+    <w:unhideWhenUsed/>
+    <w:rsid w:val="00FC6189"/>
+    <w:pPr>
+      <w:tabs>
+        <w:tab w:val="center" w:pos="4513"/>
+        <w:tab w:val="right" w:pos="9026"/>
+      </w:tabs>
+      <w:spacing w:after="0" w:line="240" w:lineRule="auto"/>
+    </w:pPr>
+  </w:style>
+  <w:style w:type="character" w:customStyle="1" w:styleId="HeaderChar">
+    <w:name w:val="Header Char"/>
+    <w:basedOn w:val="DefaultParagraphFont"/>
+    <w:link w:val="Header"/>
+    <w:uiPriority w:val="99"/>
+    <w:rsid w:val="00FC6189"/>
+  </w:style>
+  <w:style w:type="paragraph" w:styleId="Footer">
+    <w:name w:val="footer"/>
+    <w:basedOn w:val="Normal"/>
+    <w:link w:val="FooterChar"/>
+    <w:uiPriority w:val="99"/>
+    <w:unhideWhenUsed/>
+    <w:rsid w:val="00FC6189"/>
+    <w:pPr>
+      <w:tabs>
+        <w:tab w:val="center" w:pos="4513"/>
+        <w:tab w:val="right" w:pos="9026"/>
+      </w:tabs>
+      <w:spacing w:after="0" w:line="240" w:lineRule="auto"/>
+    </w:pPr>
+  </w:style>
+  <w:style w:type="character" w:customStyle="1" w:styleId="FooterChar">
+    <w:name w:val="Footer Char"/>
+    <w:basedOn w:val="DefaultParagraphFont"/>
+    <w:link w:val="Footer"/>
+    <w:uiPriority w:val="99"/>
+    <w:rsid w:val="00FC6189"/>
   </w:style>
 </w:styles>
 </file>
@@ -3881,4 +4992,16 @@
     </a:ext>
   </a:extLst>
 </a:theme>
+</file>
+
+<file path=customXml/item1.xml><?xml version="1.0" encoding="utf-8"?>
+<b:Sources xmlns:b="http://schemas.openxmlformats.org/officeDocument/2006/bibliography" xmlns="http://schemas.openxmlformats.org/officeDocument/2006/bibliography" SelectedStyle="\IEEE2006OfficeOnline.xsl" StyleName="IEEE" Version="2006"/>
+</file>
+
+<file path=customXml/itemProps1.xml><?xml version="1.0" encoding="utf-8"?>
+<ds:datastoreItem xmlns:ds="http://schemas.openxmlformats.org/officeDocument/2006/customXml" ds:itemID="{AD8B3253-0A22-479F-8B86-7623C8FEA5F0}">
+  <ds:schemaRefs>
+    <ds:schemaRef ds:uri="http://schemas.openxmlformats.org/officeDocument/2006/bibliography"/>
+  </ds:schemaRefs>
+</ds:datastoreItem>
 </file>
</xml_diff>